<commit_message>
bổ sung bản vẽ use case
</commit_message>
<xml_diff>
--- a/src/main/plain/QuanLyThuVien.docx
+++ b/src/main/plain/QuanLyThuVien.docx
@@ -1119,6 +1119,7 @@
       </w:pPr>
       <w:bookmarkStart w:id="4" w:name="_Toc75156039"/>
       <w:r>
+        <w:lastRenderedPageBreak/>
         <w:t>Xây dựng bản vẽ use case</w:t>
       </w:r>
       <w:bookmarkEnd w:id="4"/>
@@ -1135,10 +1136,329 @@
     </w:p>
     <w:p>
       <w:pPr>
+        <w:keepNext/>
+        <w:jc w:val="center"/>
+      </w:pPr>
+      <w:r>
+        <w:rPr>
+          <w:noProof/>
+        </w:rPr>
+        <w:drawing>
+          <wp:inline distT="0" distB="0" distL="0" distR="0" wp14:anchorId="602539F1" wp14:editId="34173DB4">
+            <wp:extent cx="3114675" cy="2295525"/>
+            <wp:effectExtent l="0" t="0" r="9525" b="9525"/>
+            <wp:docPr id="5" name="Picture 5"/>
+            <wp:cNvGraphicFramePr>
+              <a:graphicFrameLocks xmlns:a="http://schemas.openxmlformats.org/drawingml/2006/main" noChangeAspect="1"/>
+            </wp:cNvGraphicFramePr>
+            <a:graphic xmlns:a="http://schemas.openxmlformats.org/drawingml/2006/main">
+              <a:graphicData uri="http://schemas.openxmlformats.org/drawingml/2006/picture">
+                <pic:pic xmlns:pic="http://schemas.openxmlformats.org/drawingml/2006/picture">
+                  <pic:nvPicPr>
+                    <pic:cNvPr id="5" name="Picture 5"/>
+                    <pic:cNvPicPr/>
+                  </pic:nvPicPr>
+                  <pic:blipFill>
+                    <a:blip r:embed="rId12">
+                      <a:extLst>
+                        <a:ext uri="{28A0092B-C50C-407E-A947-70E740481C1C}">
+                          <a14:useLocalDpi xmlns:a14="http://schemas.microsoft.com/office/drawing/2010/main" val="0"/>
+                        </a:ext>
+                      </a:extLst>
+                    </a:blip>
+                    <a:stretch>
+                      <a:fillRect/>
+                    </a:stretch>
+                  </pic:blipFill>
+                  <pic:spPr>
+                    <a:xfrm>
+                      <a:off x="0" y="0"/>
+                      <a:ext cx="3114675" cy="2295525"/>
+                    </a:xfrm>
+                    <a:prstGeom prst="rect">
+                      <a:avLst/>
+                    </a:prstGeom>
+                  </pic:spPr>
+                </pic:pic>
+              </a:graphicData>
+            </a:graphic>
+          </wp:inline>
+        </w:drawing>
+      </w:r>
+    </w:p>
+    <w:p>
+      <w:pPr>
+        <w:pStyle w:val="Caption"/>
+      </w:pPr>
+      <w:fldSimple w:instr=" STYLEREF 1 \s ">
+        <w:r>
+          <w:rPr>
+            <w:noProof/>
+          </w:rPr>
+          <w:t>2</w:t>
+        </w:r>
+      </w:fldSimple>
+      <w:r>
+        <w:t>.</w:t>
+      </w:r>
+      <w:fldSimple w:instr=" SEQ Bảng \* ARABIC \s 1 ">
+        <w:r>
+          <w:rPr>
+            <w:noProof/>
+          </w:rPr>
+          <w:t>1</w:t>
+        </w:r>
+      </w:fldSimple>
+      <w:r>
+        <w:t xml:space="preserve"> Use case quản lý độc giả</w:t>
+      </w:r>
+    </w:p>
+    <w:p>
+      <w:pPr>
+        <w:keepNext/>
+        <w:jc w:val="center"/>
+      </w:pPr>
+      <w:r>
+        <w:rPr>
+          <w:noProof/>
+        </w:rPr>
+        <w:drawing>
+          <wp:inline distT="0" distB="0" distL="0" distR="0" wp14:anchorId="7D0E94CA" wp14:editId="19CFD6C5">
+            <wp:extent cx="2809875" cy="2200275"/>
+            <wp:effectExtent l="0" t="0" r="9525" b="9525"/>
+            <wp:docPr id="6" name="Picture 6"/>
+            <wp:cNvGraphicFramePr>
+              <a:graphicFrameLocks xmlns:a="http://schemas.openxmlformats.org/drawingml/2006/main" noChangeAspect="1"/>
+            </wp:cNvGraphicFramePr>
+            <a:graphic xmlns:a="http://schemas.openxmlformats.org/drawingml/2006/main">
+              <a:graphicData uri="http://schemas.openxmlformats.org/drawingml/2006/picture">
+                <pic:pic xmlns:pic="http://schemas.openxmlformats.org/drawingml/2006/picture">
+                  <pic:nvPicPr>
+                    <pic:cNvPr id="6" name="Picture 6"/>
+                    <pic:cNvPicPr/>
+                  </pic:nvPicPr>
+                  <pic:blipFill>
+                    <a:blip r:embed="rId13">
+                      <a:extLst>
+                        <a:ext uri="{28A0092B-C50C-407E-A947-70E740481C1C}">
+                          <a14:useLocalDpi xmlns:a14="http://schemas.microsoft.com/office/drawing/2010/main" val="0"/>
+                        </a:ext>
+                      </a:extLst>
+                    </a:blip>
+                    <a:stretch>
+                      <a:fillRect/>
+                    </a:stretch>
+                  </pic:blipFill>
+                  <pic:spPr>
+                    <a:xfrm>
+                      <a:off x="0" y="0"/>
+                      <a:ext cx="2809875" cy="2200275"/>
+                    </a:xfrm>
+                    <a:prstGeom prst="rect">
+                      <a:avLst/>
+                    </a:prstGeom>
+                  </pic:spPr>
+                </pic:pic>
+              </a:graphicData>
+            </a:graphic>
+          </wp:inline>
+        </w:drawing>
+      </w:r>
+    </w:p>
+    <w:p>
+      <w:pPr>
+        <w:pStyle w:val="Caption"/>
+      </w:pPr>
+      <w:fldSimple w:instr=" STYLEREF 1 \s ">
+        <w:r>
+          <w:rPr>
+            <w:noProof/>
+          </w:rPr>
+          <w:t>2</w:t>
+        </w:r>
+      </w:fldSimple>
+      <w:r>
+        <w:t>.</w:t>
+      </w:r>
+      <w:fldSimple w:instr=" SEQ Bảng \* ARABIC \s 1 ">
+        <w:r>
+          <w:rPr>
+            <w:noProof/>
+          </w:rPr>
+          <w:t>2</w:t>
+        </w:r>
+      </w:fldSimple>
+      <w:r>
+        <w:t xml:space="preserve"> Use case quản lý tài liệu</w:t>
+      </w:r>
+    </w:p>
+    <w:p>
+      <w:pPr>
+        <w:keepNext/>
+        <w:jc w:val="center"/>
+      </w:pPr>
+      <w:r>
+        <w:rPr>
+          <w:noProof/>
+        </w:rPr>
+        <w:lastRenderedPageBreak/>
+        <w:drawing>
+          <wp:inline distT="0" distB="0" distL="0" distR="0" wp14:anchorId="3D425DE7" wp14:editId="228EB03F">
+            <wp:extent cx="5756275" cy="3590290"/>
+            <wp:effectExtent l="0" t="0" r="0" b="0"/>
+            <wp:docPr id="3" name="Picture 3" descr="Diagram&#10;&#10;Description automatically generated"/>
+            <wp:cNvGraphicFramePr>
+              <a:graphicFrameLocks xmlns:a="http://schemas.openxmlformats.org/drawingml/2006/main" noChangeAspect="1"/>
+            </wp:cNvGraphicFramePr>
+            <a:graphic xmlns:a="http://schemas.openxmlformats.org/drawingml/2006/main">
+              <a:graphicData uri="http://schemas.openxmlformats.org/drawingml/2006/picture">
+                <pic:pic xmlns:pic="http://schemas.openxmlformats.org/drawingml/2006/picture">
+                  <pic:nvPicPr>
+                    <pic:cNvPr id="3" name="Picture 3" descr="Diagram&#10;&#10;Description automatically generated"/>
+                    <pic:cNvPicPr/>
+                  </pic:nvPicPr>
+                  <pic:blipFill>
+                    <a:blip r:embed="rId14">
+                      <a:extLst>
+                        <a:ext uri="{28A0092B-C50C-407E-A947-70E740481C1C}">
+                          <a14:useLocalDpi xmlns:a14="http://schemas.microsoft.com/office/drawing/2010/main" val="0"/>
+                        </a:ext>
+                      </a:extLst>
+                    </a:blip>
+                    <a:stretch>
+                      <a:fillRect/>
+                    </a:stretch>
+                  </pic:blipFill>
+                  <pic:spPr>
+                    <a:xfrm>
+                      <a:off x="0" y="0"/>
+                      <a:ext cx="5756275" cy="3590290"/>
+                    </a:xfrm>
+                    <a:prstGeom prst="rect">
+                      <a:avLst/>
+                    </a:prstGeom>
+                  </pic:spPr>
+                </pic:pic>
+              </a:graphicData>
+            </a:graphic>
+          </wp:inline>
+        </w:drawing>
+      </w:r>
+    </w:p>
+    <w:p>
+      <w:pPr>
+        <w:pStyle w:val="Caption"/>
+      </w:pPr>
+      <w:fldSimple w:instr=" STYLEREF 1 \s ">
+        <w:r>
+          <w:rPr>
+            <w:noProof/>
+          </w:rPr>
+          <w:t>2</w:t>
+        </w:r>
+      </w:fldSimple>
+      <w:r>
+        <w:t>.</w:t>
+      </w:r>
+      <w:fldSimple w:instr=" SEQ Bảng \* ARABIC \s 1 ">
+        <w:r>
+          <w:rPr>
+            <w:noProof/>
+          </w:rPr>
+          <w:t>3</w:t>
+        </w:r>
+      </w:fldSimple>
+      <w:r>
+        <w:t xml:space="preserve"> Quản lý mượn trả tài liệu</w:t>
+      </w:r>
+    </w:p>
+    <w:p>
+      <w:pPr>
+        <w:keepNext/>
+        <w:jc w:val="center"/>
+      </w:pPr>
+      <w:r>
+        <w:rPr>
+          <w:noProof/>
+        </w:rPr>
+        <w:drawing>
+          <wp:inline distT="0" distB="0" distL="0" distR="0" wp14:anchorId="4F13E328" wp14:editId="59FEC6E9">
+            <wp:extent cx="3400425" cy="4010025"/>
+            <wp:effectExtent l="0" t="0" r="9525" b="9525"/>
+            <wp:docPr id="4" name="Picture 4" descr="Diagram&#10;&#10;Description automatically generated"/>
+            <wp:cNvGraphicFramePr>
+              <a:graphicFrameLocks xmlns:a="http://schemas.openxmlformats.org/drawingml/2006/main" noChangeAspect="1"/>
+            </wp:cNvGraphicFramePr>
+            <a:graphic xmlns:a="http://schemas.openxmlformats.org/drawingml/2006/main">
+              <a:graphicData uri="http://schemas.openxmlformats.org/drawingml/2006/picture">
+                <pic:pic xmlns:pic="http://schemas.openxmlformats.org/drawingml/2006/picture">
+                  <pic:nvPicPr>
+                    <pic:cNvPr id="4" name="Picture 4" descr="Diagram&#10;&#10;Description automatically generated"/>
+                    <pic:cNvPicPr/>
+                  </pic:nvPicPr>
+                  <pic:blipFill>
+                    <a:blip r:embed="rId15">
+                      <a:extLst>
+                        <a:ext uri="{28A0092B-C50C-407E-A947-70E740481C1C}">
+                          <a14:useLocalDpi xmlns:a14="http://schemas.microsoft.com/office/drawing/2010/main" val="0"/>
+                        </a:ext>
+                      </a:extLst>
+                    </a:blip>
+                    <a:stretch>
+                      <a:fillRect/>
+                    </a:stretch>
+                  </pic:blipFill>
+                  <pic:spPr>
+                    <a:xfrm>
+                      <a:off x="0" y="0"/>
+                      <a:ext cx="3400425" cy="4010025"/>
+                    </a:xfrm>
+                    <a:prstGeom prst="rect">
+                      <a:avLst/>
+                    </a:prstGeom>
+                  </pic:spPr>
+                </pic:pic>
+              </a:graphicData>
+            </a:graphic>
+          </wp:inline>
+        </w:drawing>
+      </w:r>
+    </w:p>
+    <w:p>
+      <w:pPr>
+        <w:pStyle w:val="Caption"/>
+      </w:pPr>
+      <w:fldSimple w:instr=" STYLEREF 1 \s ">
+        <w:r>
+          <w:rPr>
+            <w:noProof/>
+          </w:rPr>
+          <w:t>2</w:t>
+        </w:r>
+      </w:fldSimple>
+      <w:r>
+        <w:t>.</w:t>
+      </w:r>
+      <w:fldSimple w:instr=" SEQ Bảng \* ARABIC \s 1 ">
+        <w:r>
+          <w:rPr>
+            <w:noProof/>
+          </w:rPr>
+          <w:t>4</w:t>
+        </w:r>
+      </w:fldSimple>
+      <w:r>
+        <w:t xml:space="preserve"> Tìm kiếm thông tin</w:t>
+      </w:r>
+    </w:p>
+    <w:p/>
+    <w:p>
+      <w:pPr>
         <w:pStyle w:val="Heading3"/>
       </w:pPr>
       <w:bookmarkStart w:id="6" w:name="_Toc75156041"/>
       <w:r>
+        <w:lastRenderedPageBreak/>
         <w:t xml:space="preserve">Mô tả </w:t>
       </w:r>
       <w:r>
@@ -1170,15 +1490,15 @@
           <w:szCs w:val="28"/>
         </w:rPr>
       </w:pPr>
-      <w:bookmarkStart w:id="8" w:name="_Toc9864374"/>
-      <w:bookmarkStart w:id="9" w:name="_Toc75156043"/>
+      <w:bookmarkStart w:id="8" w:name="_Toc75156043"/>
+      <w:bookmarkStart w:id="9" w:name="_Toc9864374"/>
       <w:r>
         <w:t xml:space="preserve">Xây dựng bản vẽ </w:t>
       </w:r>
       <w:r>
         <w:t>sequence diagram</w:t>
       </w:r>
-      <w:bookmarkEnd w:id="9"/>
+      <w:bookmarkEnd w:id="8"/>
       <w:r>
         <w:br w:type="page"/>
       </w:r>
@@ -1192,55 +1512,8 @@
         <w:lastRenderedPageBreak/>
         <w:t>KẾT LUẬN</w:t>
       </w:r>
-      <w:bookmarkEnd w:id="8"/>
+      <w:bookmarkEnd w:id="9"/>
       <w:bookmarkEnd w:id="10"/>
-    </w:p>
-    <w:p>
-      <w:r>
-        <w:t>Sau khi thực hiện đề tài tài “</w:t>
-      </w:r>
-      <w:r>
-        <w:rPr>
-          <w:b/>
-          <w:bCs/>
-        </w:rPr>
-        <w:t>Phân tích thiết kế hệ thống quản lý xe bus bằng định vị GPS và hiển thị lên bản đồ</w:t>
-      </w:r>
-      <w:r>
-        <w:t xml:space="preserve">” nhóm em đã học được quy trình để phân tích thiết kế hệ thống một cách khoa học và hiệu quả. Trong quá trình học, nhóm em đã hiểu và tạo được các sơ đồ use case, class diagram và acticity </w:t>
-      </w:r>
-      <w:proofErr w:type="gramStart"/>
-      <w:r>
-        <w:t>diagram,...</w:t>
-      </w:r>
-      <w:proofErr w:type="gramEnd"/>
-      <w:r>
-        <w:t xml:space="preserve"> Ngoài ra, chúng em còn học được cách sử dụng UML và cách thiết kế cơ sở dữ liệu. Đó là những kiến thực rất cần thiết đặc biệt là khi xây dựng những hệ thống lớn.</w:t>
-      </w:r>
-    </w:p>
-    <w:p>
-      <w:pPr>
-        <w:rPr>
-          <w:rFonts w:eastAsiaTheme="majorEastAsia" w:cstheme="majorBidi"/>
-          <w:b/>
-          <w:bCs/>
-          <w:sz w:val="28"/>
-          <w:szCs w:val="26"/>
-        </w:rPr>
-      </w:pPr>
-      <w:r>
-        <w:t xml:space="preserve">Chúng em xin chân thành cảm ơn thầy giáo </w:t>
-      </w:r>
-      <w:r>
-        <w:rPr>
-          <w:b/>
-          <w:bCs/>
-        </w:rPr>
-        <w:t>ThS. Vũ Song Tùng</w:t>
-      </w:r>
-      <w:r>
-        <w:t xml:space="preserve"> đã nhiệt tình giảng dạy và hướng dẫn chúng em trong suốt quá trình.  </w:t>
-      </w:r>
     </w:p>
     <w:p>
       <w:pPr>
@@ -1276,47 +1549,25 @@
     <w:p>
       <w:pPr>
         <w:spacing w:before="240" w:after="240" w:line="240" w:lineRule="auto"/>
-      </w:pPr>
-      <w:r>
-        <w:t>[1]</w:t>
-      </w:r>
-      <w:hyperlink r:id="rId12" w:history="1">
-        <w:r>
-          <w:rPr>
-            <w:rStyle w:val="Hyperlink"/>
-            <w:color w:val="auto"/>
-          </w:rPr>
-          <w:t>https://www.academia.edu/9216605/Systems_Analysis_and_Design_with_UML_Version_2.0_An_Object-Oriented_Approach_Second_Edition</w:t>
-        </w:r>
-      </w:hyperlink>
-    </w:p>
-    <w:p>
-      <w:pPr>
-        <w:spacing w:before="240" w:after="240" w:line="240" w:lineRule="auto"/>
         <w:rPr>
           <w:rStyle w:val="Hyperlink"/>
           <w:color w:val="auto"/>
         </w:rPr>
       </w:pPr>
       <w:r>
-        <w:t>[2]</w:t>
+        <w:rPr>
+          <w:rStyle w:val="Hyperlink"/>
+          <w:color w:val="auto"/>
+        </w:rPr>
+        <w:t xml:space="preserve"> </w:t>
       </w:r>
-      <w:hyperlink r:id="rId13" w:history="1">
-        <w:r>
-          <w:rPr>
-            <w:rStyle w:val="Hyperlink"/>
-            <w:color w:val="auto"/>
-          </w:rPr>
-          <w:t>https://voer.edu.vn/m/bieu-do-hoat-dong-activity-diagram/72f6c532</w:t>
-        </w:r>
-      </w:hyperlink>
     </w:p>
     <w:p>
       <w:pPr>
         <w:spacing w:before="240" w:after="240" w:line="240" w:lineRule="auto"/>
         <w:sectPr>
-          <w:footerReference w:type="even" r:id="rId14"/>
-          <w:footerReference w:type="default" r:id="rId15"/>
+          <w:footerReference w:type="even" r:id="rId16"/>
+          <w:footerReference w:type="default" r:id="rId17"/>
           <w:pgSz w:w="11906" w:h="16838" w:code="9"/>
           <w:pgMar w:top="1134" w:right="1140" w:bottom="1412" w:left="1701" w:header="851" w:footer="431" w:gutter="0"/>
           <w:pgNumType w:start="1"/>
@@ -1336,8 +1587,8 @@
       </w:pPr>
     </w:p>
     <w:sectPr>
-      <w:footerReference w:type="even" r:id="rId16"/>
-      <w:footerReference w:type="default" r:id="rId17"/>
+      <w:footerReference w:type="even" r:id="rId18"/>
+      <w:footerReference w:type="default" r:id="rId19"/>
       <w:pgSz w:w="11906" w:h="16838" w:code="9"/>
       <w:pgMar w:top="1134" w:right="1138" w:bottom="1411" w:left="1699" w:header="850" w:footer="432" w:gutter="0"/>
       <w:cols w:space="454"/>

</xml_diff>

<commit_message>
bổ sung yêu cầu nghiệp vụ
</commit_message>
<xml_diff>
--- a/src/main/plain/QuanLyThuVien.docx
+++ b/src/main/plain/QuanLyThuVien.docx
@@ -949,20 +949,204 @@
       </w:r>
       <w:bookmarkEnd w:id="0"/>
     </w:p>
-    <w:p/>
-    <w:p/>
     <w:p>
       <w:pPr>
-        <w:spacing w:before="0" w:after="200" w:line="276" w:lineRule="auto"/>
-        <w:jc w:val="left"/>
-      </w:pPr>
-      <w:r>
-        <w:br w:type="page"/>
-      </w:r>
+        <w:pStyle w:val="Heading2"/>
+      </w:pPr>
+      <w:r>
+        <w:t>Yêu cầu nghiệp vụ</w:t>
+      </w:r>
+    </w:p>
+    <w:p>
+      <w:pPr>
+        <w:pStyle w:val="ListParagraph"/>
+        <w:numPr>
+          <w:ilvl w:val="0"/>
+          <w:numId w:val="36"/>
+        </w:numPr>
+      </w:pPr>
+      <w:r>
+        <w:t>Hệ thống quản lý là online</w:t>
+      </w:r>
+    </w:p>
+    <w:p>
+      <w:pPr>
+        <w:pStyle w:val="ListParagraph"/>
+        <w:numPr>
+          <w:ilvl w:val="0"/>
+          <w:numId w:val="36"/>
+        </w:numPr>
+      </w:pPr>
+      <w:r>
+        <w:t>Thủ thư đăng nhập và đăng xuất khỏi mỗi phiên làm việc</w:t>
+      </w:r>
+    </w:p>
+    <w:p>
+      <w:pPr>
+        <w:pStyle w:val="ListParagraph"/>
+        <w:numPr>
+          <w:ilvl w:val="0"/>
+          <w:numId w:val="36"/>
+        </w:numPr>
+      </w:pPr>
+      <w:r>
+        <w:t>Mỗi khi có tài liệu mới thủ thư sẽ thêm tài liệu vào hệ thống</w:t>
+      </w:r>
+    </w:p>
+    <w:p>
+      <w:pPr>
+        <w:pStyle w:val="ListParagraph"/>
+        <w:numPr>
+          <w:ilvl w:val="0"/>
+          <w:numId w:val="36"/>
+        </w:numPr>
+      </w:pPr>
+      <w:r>
+        <w:t>Khi có tài liệu bị hủy bỏ khỏi thư viện thủ thư sẽ xóa tài liệu khỏi hệ thống</w:t>
+      </w:r>
+    </w:p>
+    <w:p>
+      <w:pPr>
+        <w:pStyle w:val="ListParagraph"/>
+        <w:numPr>
+          <w:ilvl w:val="0"/>
+          <w:numId w:val="36"/>
+        </w:numPr>
+      </w:pPr>
+      <w:r>
+        <w:t>Thủ thư có thể chỉnh sửa lại thông tin cho tài liệu</w:t>
+      </w:r>
+    </w:p>
+    <w:p>
+      <w:pPr>
+        <w:pStyle w:val="ListParagraph"/>
+        <w:numPr>
+          <w:ilvl w:val="0"/>
+          <w:numId w:val="36"/>
+        </w:numPr>
+      </w:pPr>
+      <w:r>
+        <w:t>Thủ thư có thể thêm mới, xóa, sửa thông tin độc giả trong hệ thống</w:t>
+      </w:r>
+    </w:p>
+    <w:p>
+      <w:pPr>
+        <w:pStyle w:val="ListParagraph"/>
+        <w:numPr>
+          <w:ilvl w:val="0"/>
+          <w:numId w:val="36"/>
+        </w:numPr>
+      </w:pPr>
+      <w:r>
+        <w:t xml:space="preserve">Sinh viên sẽ được phép mượn tối đa 5 </w:t>
+      </w:r>
+      <w:r>
+        <w:t>tài liệu</w:t>
+      </w:r>
+      <w:r>
+        <w:t xml:space="preserve"> và thời hạn mượn mỗi cuốn là 3 tháng, giảng viên và công nhân viên khác mượn tối đa 7 quyển và thời gian là một năm</w:t>
+      </w:r>
+    </w:p>
+    <w:p>
+      <w:pPr>
+        <w:pStyle w:val="ListParagraph"/>
+        <w:numPr>
+          <w:ilvl w:val="0"/>
+          <w:numId w:val="36"/>
+        </w:numPr>
+      </w:pPr>
+      <w:r>
+        <w:t xml:space="preserve">Mỗi khi độc giả mượn </w:t>
+      </w:r>
+      <w:r>
+        <w:t>tài liệu</w:t>
+      </w:r>
+      <w:r>
+        <w:t>, thủ thư kiểm tra số lượng sách mượn của từng độc giả đã quá số lượng sách giới hạn chưa, nếu quá số lượng thì không tạo đăng kí, nếu chưa quá số lượng thì tạo đăng kí mới</w:t>
+      </w:r>
+    </w:p>
+    <w:p>
+      <w:pPr>
+        <w:pStyle w:val="ListParagraph"/>
+        <w:numPr>
+          <w:ilvl w:val="0"/>
+          <w:numId w:val="36"/>
+        </w:numPr>
+      </w:pPr>
+      <w:r>
+        <w:t xml:space="preserve">Mỗi khi độc giả trả </w:t>
+      </w:r>
+      <w:r>
+        <w:t>tài liệu</w:t>
+      </w:r>
+      <w:r>
+        <w:t xml:space="preserve">, thủ thư cập nhập thời gian trả </w:t>
+      </w:r>
+      <w:r>
+        <w:t>tài liệu</w:t>
+      </w:r>
+      <w:r>
+        <w:t xml:space="preserve"> và</w:t>
+      </w:r>
+      <w:r>
+        <w:t xml:space="preserve"> </w:t>
+      </w:r>
+      <w:r>
+        <w:t>kiểm tra quyển sách đã quá thời gian mượn chưa</w:t>
+      </w:r>
+      <w:r>
+        <w:t>, nếu quá hạn trả sẽ yêu cầu nộp phí quá hạn</w:t>
+      </w:r>
+    </w:p>
+    <w:p>
+      <w:pPr>
+        <w:pStyle w:val="ListParagraph"/>
+        <w:numPr>
+          <w:ilvl w:val="0"/>
+          <w:numId w:val="36"/>
+        </w:numPr>
+      </w:pPr>
+      <w:r>
+        <w:t>Thủ thư có thể tìm kiếm</w:t>
+      </w:r>
+      <w:r>
+        <w:t xml:space="preserve"> tài liệu, độc giả theo ID, tên</w:t>
+      </w:r>
+    </w:p>
+    <w:p>
+      <w:pPr>
+        <w:pStyle w:val="ListParagraph"/>
+        <w:numPr>
+          <w:ilvl w:val="0"/>
+          <w:numId w:val="36"/>
+        </w:numPr>
+      </w:pPr>
+      <w:r>
+        <w:t>Thủ thư có thể xem danh sách những tài liệu đang được mượn, tài liệu quá thời gian mượn.</w:t>
+      </w:r>
+    </w:p>
+    <w:p>
+      <w:pPr>
+        <w:pStyle w:val="Heading3"/>
+        <w:numPr>
+          <w:ilvl w:val="0"/>
+          <w:numId w:val="0"/>
+        </w:numPr>
+      </w:pPr>
     </w:p>
     <w:p/>
     <w:p>
       <w:pPr>
+        <w:spacing w:before="0" w:after="200" w:line="276" w:lineRule="auto"/>
+        <w:jc w:val="left"/>
+      </w:pPr>
+      <w:r>
+        <w:br w:type="page"/>
+      </w:r>
+    </w:p>
+    <w:p/>
+    <w:p>
+      <w:pPr>
         <w:pStyle w:val="Heading1"/>
         <w:ind w:left="0"/>
       </w:pPr>
@@ -975,7 +1159,6 @@
     <w:p>
       <w:pPr>
         <w:pStyle w:val="Heading2"/>
-        <w:ind w:firstLine="284"/>
       </w:pPr>
       <w:bookmarkStart w:id="2" w:name="_Toc75156037"/>
       <w:r>
@@ -1190,25 +1373,45 @@
       <w:pPr>
         <w:pStyle w:val="Caption"/>
       </w:pPr>
-      <w:fldSimple w:instr=" STYLEREF 1 \s ">
-        <w:r>
-          <w:rPr>
-            <w:noProof/>
-          </w:rPr>
-          <w:t>2</w:t>
-        </w:r>
-      </w:fldSimple>
+      <w:r>
+        <w:fldChar w:fldCharType="begin"/>
+      </w:r>
+      <w:r>
+        <w:instrText xml:space="preserve"> STYLEREF 1 \s </w:instrText>
+      </w:r>
+      <w:r>
+        <w:fldChar w:fldCharType="separate"/>
+      </w:r>
+      <w:r>
+        <w:rPr>
+          <w:noProof/>
+        </w:rPr>
+        <w:t>2</w:t>
+      </w:r>
+      <w:r>
+        <w:fldChar w:fldCharType="end"/>
+      </w:r>
       <w:r>
         <w:t>.</w:t>
       </w:r>
-      <w:fldSimple w:instr=" SEQ Bảng \* ARABIC \s 1 ">
-        <w:r>
-          <w:rPr>
-            <w:noProof/>
-          </w:rPr>
-          <w:t>1</w:t>
-        </w:r>
-      </w:fldSimple>
+      <w:r>
+        <w:fldChar w:fldCharType="begin"/>
+      </w:r>
+      <w:r>
+        <w:instrText xml:space="preserve"> SEQ Bảng \* ARABIC \s 1 </w:instrText>
+      </w:r>
+      <w:r>
+        <w:fldChar w:fldCharType="separate"/>
+      </w:r>
+      <w:r>
+        <w:rPr>
+          <w:noProof/>
+        </w:rPr>
+        <w:t>1</w:t>
+      </w:r>
+      <w:r>
+        <w:fldChar w:fldCharType="end"/>
+      </w:r>
       <w:r>
         <w:t xml:space="preserve"> Use case quản lý độc giả</w:t>
       </w:r>
@@ -1269,25 +1472,45 @@
       <w:pPr>
         <w:pStyle w:val="Caption"/>
       </w:pPr>
-      <w:fldSimple w:instr=" STYLEREF 1 \s ">
-        <w:r>
-          <w:rPr>
-            <w:noProof/>
-          </w:rPr>
-          <w:t>2</w:t>
-        </w:r>
-      </w:fldSimple>
+      <w:r>
+        <w:fldChar w:fldCharType="begin"/>
+      </w:r>
+      <w:r>
+        <w:instrText xml:space="preserve"> STYLEREF 1 \s </w:instrText>
+      </w:r>
+      <w:r>
+        <w:fldChar w:fldCharType="separate"/>
+      </w:r>
+      <w:r>
+        <w:rPr>
+          <w:noProof/>
+        </w:rPr>
+        <w:t>2</w:t>
+      </w:r>
+      <w:r>
+        <w:fldChar w:fldCharType="end"/>
+      </w:r>
       <w:r>
         <w:t>.</w:t>
       </w:r>
-      <w:fldSimple w:instr=" SEQ Bảng \* ARABIC \s 1 ">
-        <w:r>
-          <w:rPr>
-            <w:noProof/>
-          </w:rPr>
-          <w:t>2</w:t>
-        </w:r>
-      </w:fldSimple>
+      <w:r>
+        <w:fldChar w:fldCharType="begin"/>
+      </w:r>
+      <w:r>
+        <w:instrText xml:space="preserve"> SEQ Bảng \* ARABIC \s 1 </w:instrText>
+      </w:r>
+      <w:r>
+        <w:fldChar w:fldCharType="separate"/>
+      </w:r>
+      <w:r>
+        <w:rPr>
+          <w:noProof/>
+        </w:rPr>
+        <w:t>2</w:t>
+      </w:r>
+      <w:r>
+        <w:fldChar w:fldCharType="end"/>
+      </w:r>
       <w:r>
         <w:t xml:space="preserve"> Use case quản lý tài liệu</w:t>
       </w:r>
@@ -1349,25 +1572,45 @@
       <w:pPr>
         <w:pStyle w:val="Caption"/>
       </w:pPr>
-      <w:fldSimple w:instr=" STYLEREF 1 \s ">
-        <w:r>
-          <w:rPr>
-            <w:noProof/>
-          </w:rPr>
-          <w:t>2</w:t>
-        </w:r>
-      </w:fldSimple>
+      <w:r>
+        <w:fldChar w:fldCharType="begin"/>
+      </w:r>
+      <w:r>
+        <w:instrText xml:space="preserve"> STYLEREF 1 \s </w:instrText>
+      </w:r>
+      <w:r>
+        <w:fldChar w:fldCharType="separate"/>
+      </w:r>
+      <w:r>
+        <w:rPr>
+          <w:noProof/>
+        </w:rPr>
+        <w:t>2</w:t>
+      </w:r>
+      <w:r>
+        <w:fldChar w:fldCharType="end"/>
+      </w:r>
       <w:r>
         <w:t>.</w:t>
       </w:r>
-      <w:fldSimple w:instr=" SEQ Bảng \* ARABIC \s 1 ">
-        <w:r>
-          <w:rPr>
-            <w:noProof/>
-          </w:rPr>
-          <w:t>3</w:t>
-        </w:r>
-      </w:fldSimple>
+      <w:r>
+        <w:fldChar w:fldCharType="begin"/>
+      </w:r>
+      <w:r>
+        <w:instrText xml:space="preserve"> SEQ Bảng \* ARABIC \s 1 </w:instrText>
+      </w:r>
+      <w:r>
+        <w:fldChar w:fldCharType="separate"/>
+      </w:r>
+      <w:r>
+        <w:rPr>
+          <w:noProof/>
+        </w:rPr>
+        <w:t>3</w:t>
+      </w:r>
+      <w:r>
+        <w:fldChar w:fldCharType="end"/>
+      </w:r>
       <w:r>
         <w:t xml:space="preserve"> Quản lý mượn trả tài liệu</w:t>
       </w:r>
@@ -1428,25 +1671,45 @@
       <w:pPr>
         <w:pStyle w:val="Caption"/>
       </w:pPr>
-      <w:fldSimple w:instr=" STYLEREF 1 \s ">
-        <w:r>
-          <w:rPr>
-            <w:noProof/>
-          </w:rPr>
-          <w:t>2</w:t>
-        </w:r>
-      </w:fldSimple>
+      <w:r>
+        <w:fldChar w:fldCharType="begin"/>
+      </w:r>
+      <w:r>
+        <w:instrText xml:space="preserve"> STYLEREF 1 \s </w:instrText>
+      </w:r>
+      <w:r>
+        <w:fldChar w:fldCharType="separate"/>
+      </w:r>
+      <w:r>
+        <w:rPr>
+          <w:noProof/>
+        </w:rPr>
+        <w:t>2</w:t>
+      </w:r>
+      <w:r>
+        <w:fldChar w:fldCharType="end"/>
+      </w:r>
       <w:r>
         <w:t>.</w:t>
       </w:r>
-      <w:fldSimple w:instr=" SEQ Bảng \* ARABIC \s 1 ">
-        <w:r>
-          <w:rPr>
-            <w:noProof/>
-          </w:rPr>
-          <w:t>4</w:t>
-        </w:r>
-      </w:fldSimple>
+      <w:r>
+        <w:fldChar w:fldCharType="begin"/>
+      </w:r>
+      <w:r>
+        <w:instrText xml:space="preserve"> SEQ Bảng \* ARABIC \s 1 </w:instrText>
+      </w:r>
+      <w:r>
+        <w:fldChar w:fldCharType="separate"/>
+      </w:r>
+      <w:r>
+        <w:rPr>
+          <w:noProof/>
+        </w:rPr>
+        <w:t>4</w:t>
+      </w:r>
+      <w:r>
+        <w:fldChar w:fldCharType="end"/>
+      </w:r>
       <w:r>
         <w:t xml:space="preserve"> Tìm kiếm thông tin</w:t>
       </w:r>
@@ -2784,7 +3047,7 @@
   <w:abstractNum w:abstractNumId="10" w15:restartNumberingAfterBreak="0">
     <w:nsid w:val="0F2239F9"/>
     <w:multiLevelType w:val="multilevel"/>
-    <w:tmpl w:val="06F2D7B8"/>
+    <w:tmpl w:val="7492682E"/>
     <w:lvl w:ilvl="0">
       <w:start w:val="1"/>
       <w:numFmt w:val="decimal"/>
@@ -2803,8 +3066,7 @@
       <w:start w:val="1"/>
       <w:numFmt w:val="decimal"/>
       <w:pStyle w:val="Heading2"/>
-      <w:suff w:val="space"/>
-      <w:lvlText w:val="%1.%2"/>
+      <w:lvlText w:val="%2."/>
       <w:lvlJc w:val="left"/>
       <w:pPr>
         <w:ind w:left="0" w:firstLine="0"/>
@@ -4834,6 +5096,119 @@
     </w:lvl>
   </w:abstractNum>
   <w:abstractNum w:abstractNumId="28" w15:restartNumberingAfterBreak="0">
+    <w:nsid w:val="59DD41B1"/>
+    <w:multiLevelType w:val="hybridMultilevel"/>
+    <w:tmpl w:val="20385158"/>
+    <w:lvl w:ilvl="0" w:tplc="9B1AD5F2">
+      <w:start w:val="1"/>
+      <w:numFmt w:val="bullet"/>
+      <w:lvlText w:val="-"/>
+      <w:lvlJc w:val="left"/>
+      <w:pPr>
+        <w:ind w:left="720" w:hanging="360"/>
+      </w:pPr>
+      <w:rPr>
+        <w:rFonts w:ascii="Times New Roman" w:eastAsiaTheme="minorHAnsi" w:hAnsi="Times New Roman" w:cs="Times New Roman" w:hint="default"/>
+      </w:rPr>
+    </w:lvl>
+    <w:lvl w:ilvl="1" w:tplc="04090003" w:tentative="1">
+      <w:start w:val="1"/>
+      <w:numFmt w:val="bullet"/>
+      <w:lvlText w:val="o"/>
+      <w:lvlJc w:val="left"/>
+      <w:pPr>
+        <w:ind w:left="1440" w:hanging="360"/>
+      </w:pPr>
+      <w:rPr>
+        <w:rFonts w:ascii="Courier New" w:hAnsi="Courier New" w:cs="Courier New" w:hint="default"/>
+      </w:rPr>
+    </w:lvl>
+    <w:lvl w:ilvl="2" w:tplc="04090005" w:tentative="1">
+      <w:start w:val="1"/>
+      <w:numFmt w:val="bullet"/>
+      <w:lvlText w:val=""/>
+      <w:lvlJc w:val="left"/>
+      <w:pPr>
+        <w:ind w:left="2160" w:hanging="360"/>
+      </w:pPr>
+      <w:rPr>
+        <w:rFonts w:ascii="Wingdings" w:hAnsi="Wingdings" w:hint="default"/>
+      </w:rPr>
+    </w:lvl>
+    <w:lvl w:ilvl="3" w:tplc="04090001" w:tentative="1">
+      <w:start w:val="1"/>
+      <w:numFmt w:val="bullet"/>
+      <w:lvlText w:val=""/>
+      <w:lvlJc w:val="left"/>
+      <w:pPr>
+        <w:ind w:left="2880" w:hanging="360"/>
+      </w:pPr>
+      <w:rPr>
+        <w:rFonts w:ascii="Symbol" w:hAnsi="Symbol" w:hint="default"/>
+      </w:rPr>
+    </w:lvl>
+    <w:lvl w:ilvl="4" w:tplc="04090003" w:tentative="1">
+      <w:start w:val="1"/>
+      <w:numFmt w:val="bullet"/>
+      <w:lvlText w:val="o"/>
+      <w:lvlJc w:val="left"/>
+      <w:pPr>
+        <w:ind w:left="3600" w:hanging="360"/>
+      </w:pPr>
+      <w:rPr>
+        <w:rFonts w:ascii="Courier New" w:hAnsi="Courier New" w:cs="Courier New" w:hint="default"/>
+      </w:rPr>
+    </w:lvl>
+    <w:lvl w:ilvl="5" w:tplc="04090005" w:tentative="1">
+      <w:start w:val="1"/>
+      <w:numFmt w:val="bullet"/>
+      <w:lvlText w:val=""/>
+      <w:lvlJc w:val="left"/>
+      <w:pPr>
+        <w:ind w:left="4320" w:hanging="360"/>
+      </w:pPr>
+      <w:rPr>
+        <w:rFonts w:ascii="Wingdings" w:hAnsi="Wingdings" w:hint="default"/>
+      </w:rPr>
+    </w:lvl>
+    <w:lvl w:ilvl="6" w:tplc="04090001" w:tentative="1">
+      <w:start w:val="1"/>
+      <w:numFmt w:val="bullet"/>
+      <w:lvlText w:val=""/>
+      <w:lvlJc w:val="left"/>
+      <w:pPr>
+        <w:ind w:left="5040" w:hanging="360"/>
+      </w:pPr>
+      <w:rPr>
+        <w:rFonts w:ascii="Symbol" w:hAnsi="Symbol" w:hint="default"/>
+      </w:rPr>
+    </w:lvl>
+    <w:lvl w:ilvl="7" w:tplc="04090003" w:tentative="1">
+      <w:start w:val="1"/>
+      <w:numFmt w:val="bullet"/>
+      <w:lvlText w:val="o"/>
+      <w:lvlJc w:val="left"/>
+      <w:pPr>
+        <w:ind w:left="5760" w:hanging="360"/>
+      </w:pPr>
+      <w:rPr>
+        <w:rFonts w:ascii="Courier New" w:hAnsi="Courier New" w:cs="Courier New" w:hint="default"/>
+      </w:rPr>
+    </w:lvl>
+    <w:lvl w:ilvl="8" w:tplc="04090005" w:tentative="1">
+      <w:start w:val="1"/>
+      <w:numFmt w:val="bullet"/>
+      <w:lvlText w:val=""/>
+      <w:lvlJc w:val="left"/>
+      <w:pPr>
+        <w:ind w:left="6480" w:hanging="360"/>
+      </w:pPr>
+      <w:rPr>
+        <w:rFonts w:ascii="Wingdings" w:hAnsi="Wingdings" w:hint="default"/>
+      </w:rPr>
+    </w:lvl>
+  </w:abstractNum>
+  <w:abstractNum w:abstractNumId="29" w15:restartNumberingAfterBreak="0">
     <w:nsid w:val="5CB568B5"/>
     <w:multiLevelType w:val="hybridMultilevel"/>
     <w:tmpl w:val="54D02DB6"/>
@@ -4946,7 +5321,7 @@
       </w:rPr>
     </w:lvl>
   </w:abstractNum>
-  <w:abstractNum w:abstractNumId="29" w15:restartNumberingAfterBreak="0">
+  <w:abstractNum w:abstractNumId="30" w15:restartNumberingAfterBreak="0">
     <w:nsid w:val="5CF74B6B"/>
     <w:multiLevelType w:val="hybridMultilevel"/>
     <w:tmpl w:val="35EAC544"/>
@@ -5059,7 +5434,7 @@
       </w:rPr>
     </w:lvl>
   </w:abstractNum>
-  <w:abstractNum w:abstractNumId="30" w15:restartNumberingAfterBreak="0">
+  <w:abstractNum w:abstractNumId="31" w15:restartNumberingAfterBreak="0">
     <w:nsid w:val="658A2EDC"/>
     <w:multiLevelType w:val="hybridMultilevel"/>
     <w:tmpl w:val="F5D693A4"/>
@@ -5172,7 +5547,7 @@
       </w:rPr>
     </w:lvl>
   </w:abstractNum>
-  <w:abstractNum w:abstractNumId="31" w15:restartNumberingAfterBreak="0">
+  <w:abstractNum w:abstractNumId="32" w15:restartNumberingAfterBreak="0">
     <w:nsid w:val="675A2C4C"/>
     <w:multiLevelType w:val="hybridMultilevel"/>
     <w:tmpl w:val="48E29510"/>
@@ -5285,7 +5660,7 @@
       </w:rPr>
     </w:lvl>
   </w:abstractNum>
-  <w:abstractNum w:abstractNumId="32" w15:restartNumberingAfterBreak="0">
+  <w:abstractNum w:abstractNumId="33" w15:restartNumberingAfterBreak="0">
     <w:nsid w:val="6A9117B4"/>
     <w:multiLevelType w:val="hybridMultilevel"/>
     <w:tmpl w:val="326CB930"/>
@@ -5398,7 +5773,7 @@
       </w:rPr>
     </w:lvl>
   </w:abstractNum>
-  <w:abstractNum w:abstractNumId="33" w15:restartNumberingAfterBreak="0">
+  <w:abstractNum w:abstractNumId="34" w15:restartNumberingAfterBreak="0">
     <w:nsid w:val="6B7C485D"/>
     <w:multiLevelType w:val="hybridMultilevel"/>
     <w:tmpl w:val="38E8715E"/>
@@ -5511,7 +5886,7 @@
       </w:rPr>
     </w:lvl>
   </w:abstractNum>
-  <w:abstractNum w:abstractNumId="34" w15:restartNumberingAfterBreak="0">
+  <w:abstractNum w:abstractNumId="35" w15:restartNumberingAfterBreak="0">
     <w:nsid w:val="7AB55531"/>
     <w:multiLevelType w:val="hybridMultilevel"/>
     <w:tmpl w:val="F28EDB86"/>
@@ -5643,16 +6018,16 @@
     <w:abstractNumId w:val="12"/>
   </w:num>
   <w:num w:numId="7">
-    <w:abstractNumId w:val="30"/>
+    <w:abstractNumId w:val="31"/>
   </w:num>
   <w:num w:numId="8">
     <w:abstractNumId w:val="23"/>
   </w:num>
   <w:num w:numId="9">
-    <w:abstractNumId w:val="28"/>
+    <w:abstractNumId w:val="29"/>
   </w:num>
   <w:num w:numId="10">
-    <w:abstractNumId w:val="33"/>
+    <w:abstractNumId w:val="34"/>
   </w:num>
   <w:num w:numId="11">
     <w:abstractNumId w:val="9"/>
@@ -5661,7 +6036,7 @@
     <w:abstractNumId w:val="22"/>
   </w:num>
   <w:num w:numId="13">
-    <w:abstractNumId w:val="34"/>
+    <w:abstractNumId w:val="35"/>
   </w:num>
   <w:num w:numId="14">
     <w:abstractNumId w:val="5"/>
@@ -5682,13 +6057,13 @@
     <w:abstractNumId w:val="6"/>
   </w:num>
   <w:num w:numId="20">
-    <w:abstractNumId w:val="31"/>
+    <w:abstractNumId w:val="32"/>
   </w:num>
   <w:num w:numId="21">
     <w:abstractNumId w:val="26"/>
   </w:num>
   <w:num w:numId="22">
-    <w:abstractNumId w:val="29"/>
+    <w:abstractNumId w:val="30"/>
   </w:num>
   <w:num w:numId="23">
     <w:abstractNumId w:val="17"/>
@@ -5721,13 +6096,16 @@
     <w:abstractNumId w:val="16"/>
   </w:num>
   <w:num w:numId="33">
-    <w:abstractNumId w:val="32"/>
+    <w:abstractNumId w:val="33"/>
   </w:num>
   <w:num w:numId="34">
     <w:abstractNumId w:val="11"/>
   </w:num>
   <w:num w:numId="35">
     <w:abstractNumId w:val="7"/>
+  </w:num>
+  <w:num w:numId="36">
+    <w:abstractNumId w:val="28"/>
   </w:num>
   <w:numIdMacAtCleanup w:val="33"/>
 </w:numbering>

</xml_diff>

<commit_message>
bổ sung phần HDL
</commit_message>
<xml_diff>
--- a/src/main/plain/QuanLyThuVien.docx
+++ b/src/main/plain/QuanLyThuVien.docx
@@ -1717,66 +1717,247 @@
     <w:p/>
     <w:p>
       <w:pPr>
-        <w:pStyle w:val="Heading3"/>
-      </w:pPr>
-      <w:bookmarkStart w:id="6" w:name="_Toc75156041"/>
+        <w:pStyle w:val="Heading2"/>
+      </w:pPr>
+      <w:bookmarkStart w:id="6" w:name="_Toc75156042"/>
       <w:r>
         <w:lastRenderedPageBreak/>
-        <w:t xml:space="preserve">Mô tả </w:t>
-      </w:r>
-      <w:r>
-        <w:t>các</w:t>
-      </w:r>
-      <w:r>
-        <w:t xml:space="preserve"> use case</w:t>
+        <w:t>Xây dựng bản vẽ Class</w:t>
       </w:r>
       <w:bookmarkEnd w:id="6"/>
     </w:p>
     <w:p>
       <w:pPr>
         <w:pStyle w:val="Heading2"/>
-        <w:ind w:firstLine="284"/>
-      </w:pPr>
-      <w:bookmarkStart w:id="7" w:name="_Toc75156042"/>
-      <w:r>
-        <w:t>Xây dựng bản vẽ Class</w:t>
+        <w:jc w:val="left"/>
+      </w:pPr>
+      <w:bookmarkStart w:id="7" w:name="_Toc75156043"/>
+      <w:bookmarkStart w:id="8" w:name="_Toc9864374"/>
+      <w:r>
+        <w:t xml:space="preserve">Xây dựng bản vẽ </w:t>
+      </w:r>
+      <w:r>
+        <w:t>sequence diagram</w:t>
       </w:r>
       <w:bookmarkEnd w:id="7"/>
     </w:p>
     <w:p>
       <w:pPr>
         <w:pStyle w:val="Heading2"/>
-        <w:ind w:firstLine="284"/>
+      </w:pPr>
+      <w:r>
+        <w:t>HLD</w:t>
+      </w:r>
+    </w:p>
+    <w:p>
+      <w:pPr>
+        <w:ind w:firstLine="426"/>
+      </w:pPr>
+      <w:r>
+        <w:t>Các lớp chi tiết được xây dựng theo mô hình 3 lớp</w:t>
+      </w:r>
+    </w:p>
+    <w:p>
+      <w:pPr>
+        <w:pStyle w:val="ListParagraph"/>
+        <w:numPr>
+          <w:ilvl w:val="0"/>
+          <w:numId w:val="37"/>
+        </w:numPr>
+      </w:pPr>
+      <w:r>
+        <w:t>Presentation Layer: lớp này làm nhiệm vụ giao tiếp với người dùng cuối để thu thập dữ liệu và hiển thị kết quả/ dữ liệu thông qua các thành phần trong giao diện người sử dụng.</w:t>
+      </w:r>
+    </w:p>
+    <w:p>
+      <w:pPr>
+        <w:pStyle w:val="ListParagraph"/>
+        <w:numPr>
+          <w:ilvl w:val="0"/>
+          <w:numId w:val="37"/>
+        </w:numPr>
+      </w:pPr>
+      <w:r>
+        <w:t>Business Logic Layer: lớp này thực hiện các nghiệp vụ chính của hệ thống, sử dụng các dịch vụ do lớp Data Access cung cấp và cung cấp các dịch vụ cho lớp Presentation.</w:t>
+      </w:r>
+    </w:p>
+    <w:p>
+      <w:pPr>
+        <w:pStyle w:val="ListParagraph"/>
+        <w:numPr>
+          <w:ilvl w:val="0"/>
+          <w:numId w:val="37"/>
+        </w:numPr>
+      </w:pPr>
+      <w:r>
+        <w:t>Data Access Layer: lớp này thực hiện các nghiệp vụ liên quan đến lưu trữ và truy xuất dữ liệu của ứng dụng.</w:t>
+      </w:r>
+    </w:p>
+    <w:p>
+      <w:pPr>
+        <w:pStyle w:val="Heading3"/>
+      </w:pPr>
+      <w:r>
+        <w:t>Tầng Data Access</w:t>
+      </w:r>
+    </w:p>
+    <w:p>
+      <w:pPr>
+        <w:keepNext/>
+      </w:pPr>
+      <w:r>
+        <w:rPr>
+          <w:noProof/>
+        </w:rPr>
+        <w:drawing>
+          <wp:inline distT="0" distB="0" distL="0" distR="0" wp14:anchorId="3DA169C8" wp14:editId="71C56E67">
+            <wp:extent cx="5744377" cy="4544059"/>
+            <wp:effectExtent l="0" t="0" r="8890" b="9525"/>
+            <wp:docPr id="7" name="Picture 7" descr="Timeline&#10;&#10;Description automatically generated"/>
+            <wp:cNvGraphicFramePr>
+              <a:graphicFrameLocks xmlns:a="http://schemas.openxmlformats.org/drawingml/2006/main" noChangeAspect="1"/>
+            </wp:cNvGraphicFramePr>
+            <a:graphic xmlns:a="http://schemas.openxmlformats.org/drawingml/2006/main">
+              <a:graphicData uri="http://schemas.openxmlformats.org/drawingml/2006/picture">
+                <pic:pic xmlns:pic="http://schemas.openxmlformats.org/drawingml/2006/picture">
+                  <pic:nvPicPr>
+                    <pic:cNvPr id="7" name="Picture 7" descr="Timeline&#10;&#10;Description automatically generated"/>
+                    <pic:cNvPicPr/>
+                  </pic:nvPicPr>
+                  <pic:blipFill>
+                    <a:blip r:embed="rId16">
+                      <a:extLst>
+                        <a:ext uri="{28A0092B-C50C-407E-A947-70E740481C1C}">
+                          <a14:useLocalDpi xmlns:a14="http://schemas.microsoft.com/office/drawing/2010/main" val="0"/>
+                        </a:ext>
+                      </a:extLst>
+                    </a:blip>
+                    <a:stretch>
+                      <a:fillRect/>
+                    </a:stretch>
+                  </pic:blipFill>
+                  <pic:spPr>
+                    <a:xfrm>
+                      <a:off x="0" y="0"/>
+                      <a:ext cx="5744377" cy="4544059"/>
+                    </a:xfrm>
+                    <a:prstGeom prst="rect">
+                      <a:avLst/>
+                    </a:prstGeom>
+                  </pic:spPr>
+                </pic:pic>
+              </a:graphicData>
+            </a:graphic>
+          </wp:inline>
+        </w:drawing>
+      </w:r>
+    </w:p>
+    <w:p>
+      <w:pPr>
+        <w:pStyle w:val="Caption"/>
+      </w:pPr>
+      <w:r>
+        <w:fldChar w:fldCharType="begin"/>
+      </w:r>
+      <w:r>
+        <w:instrText xml:space="preserve"> STYLEREF 1 \s </w:instrText>
+      </w:r>
+      <w:r>
+        <w:fldChar w:fldCharType="separate"/>
+      </w:r>
+      <w:r>
+        <w:rPr>
+          <w:noProof/>
+        </w:rPr>
+        <w:t>2</w:t>
+      </w:r>
+      <w:r>
+        <w:fldChar w:fldCharType="end"/>
+      </w:r>
+      <w:r>
+        <w:t>.</w:t>
+      </w:r>
+      <w:r>
+        <w:fldChar w:fldCharType="begin"/>
+      </w:r>
+      <w:r>
+        <w:instrText xml:space="preserve"> SEQ Bảng \* ARABIC \s 1 </w:instrText>
+      </w:r>
+      <w:r>
+        <w:fldChar w:fldCharType="separate"/>
+      </w:r>
+      <w:r>
+        <w:rPr>
+          <w:noProof/>
+        </w:rPr>
+        <w:t>5</w:t>
+      </w:r>
+      <w:r>
+        <w:fldChar w:fldCharType="end"/>
+      </w:r>
+      <w:r>
+        <w:t xml:space="preserve"> Biểu đồ lớp tầng Data Access</w:t>
+      </w:r>
+    </w:p>
+    <w:p>
+      <w:pPr>
+        <w:pStyle w:val="Heading3"/>
+      </w:pPr>
+      <w:r>
+        <w:lastRenderedPageBreak/>
+        <w:t>Tầng Business</w:t>
+      </w:r>
+    </w:p>
+    <w:p>
+      <w:pPr>
+        <w:spacing w:before="0" w:after="200" w:line="276" w:lineRule="auto"/>
         <w:jc w:val="left"/>
+        <w:rPr>
+          <w:rFonts w:eastAsiaTheme="majorEastAsia" w:cstheme="majorBidi"/>
+          <w:b/>
+          <w:bCs/>
+          <w:i/>
+        </w:rPr>
+      </w:pPr>
+      <w:r>
+        <w:br w:type="page"/>
+      </w:r>
+    </w:p>
+    <w:p>
+      <w:pPr>
+        <w:pStyle w:val="Heading3"/>
+      </w:pPr>
+      <w:r>
+        <w:lastRenderedPageBreak/>
+        <w:t>Tầng giao diện</w:t>
+      </w:r>
+      <w:r>
+        <w:br w:type="page"/>
+      </w:r>
+    </w:p>
+    <w:p>
+      <w:pPr>
+        <w:pStyle w:val="Heading3"/>
+        <w:numPr>
+          <w:ilvl w:val="0"/>
+          <w:numId w:val="0"/>
+        </w:numPr>
         <w:rPr>
           <w:sz w:val="32"/>
           <w:szCs w:val="28"/>
         </w:rPr>
       </w:pPr>
-      <w:bookmarkStart w:id="8" w:name="_Toc75156043"/>
-      <w:bookmarkStart w:id="9" w:name="_Toc9864374"/>
-      <w:r>
-        <w:t xml:space="preserve">Xây dựng bản vẽ </w:t>
-      </w:r>
-      <w:r>
-        <w:t>sequence diagram</w:t>
-      </w:r>
-      <w:bookmarkEnd w:id="8"/>
-      <w:r>
-        <w:br w:type="page"/>
-      </w:r>
     </w:p>
     <w:p>
       <w:pPr>
         <w:pStyle w:val="Heading1unnumbered"/>
       </w:pPr>
-      <w:bookmarkStart w:id="10" w:name="_Toc75156044"/>
-      <w:r>
-        <w:lastRenderedPageBreak/>
+      <w:bookmarkStart w:id="9" w:name="_Toc75156044"/>
+      <w:r>
         <w:t>KẾT LUẬN</w:t>
       </w:r>
+      <w:bookmarkEnd w:id="8"/>
       <w:bookmarkEnd w:id="9"/>
-      <w:bookmarkEnd w:id="10"/>
     </w:p>
     <w:p>
       <w:pPr>
@@ -1802,12 +1983,12 @@
           <w:numId w:val="0"/>
         </w:numPr>
       </w:pPr>
-      <w:bookmarkStart w:id="11" w:name="_Toc75156045"/>
+      <w:bookmarkStart w:id="10" w:name="_Toc75156045"/>
       <w:r>
         <w:lastRenderedPageBreak/>
         <w:t>TÀI LIỆU THAM KHẢO</w:t>
       </w:r>
-      <w:bookmarkEnd w:id="11"/>
+      <w:bookmarkEnd w:id="10"/>
     </w:p>
     <w:p>
       <w:pPr>
@@ -1829,8 +2010,8 @@
       <w:pPr>
         <w:spacing w:before="240" w:after="240" w:line="240" w:lineRule="auto"/>
         <w:sectPr>
-          <w:footerReference w:type="even" r:id="rId16"/>
-          <w:footerReference w:type="default" r:id="rId17"/>
+          <w:footerReference w:type="even" r:id="rId17"/>
+          <w:footerReference w:type="default" r:id="rId18"/>
           <w:pgSz w:w="11906" w:h="16838" w:code="9"/>
           <w:pgMar w:top="1134" w:right="1140" w:bottom="1412" w:left="1701" w:header="851" w:footer="431" w:gutter="0"/>
           <w:pgNumType w:start="1"/>
@@ -1850,8 +2031,8 @@
       </w:pPr>
     </w:p>
     <w:sectPr>
-      <w:footerReference w:type="even" r:id="rId18"/>
-      <w:footerReference w:type="default" r:id="rId19"/>
+      <w:footerReference w:type="even" r:id="rId19"/>
+      <w:footerReference w:type="default" r:id="rId20"/>
       <w:pgSz w:w="11906" w:h="16838" w:code="9"/>
       <w:pgMar w:top="1134" w:right="1138" w:bottom="1411" w:left="1699" w:header="850" w:footer="432" w:gutter="0"/>
       <w:cols w:space="454"/>
@@ -4531,6 +4712,119 @@
     </w:lvl>
   </w:abstractNum>
   <w:abstractNum w:abstractNumId="23" w15:restartNumberingAfterBreak="0">
+    <w:nsid w:val="37EC0A41"/>
+    <w:multiLevelType w:val="hybridMultilevel"/>
+    <w:tmpl w:val="0A0A8C6A"/>
+    <w:lvl w:ilvl="0" w:tplc="04090001">
+      <w:start w:val="1"/>
+      <w:numFmt w:val="bullet"/>
+      <w:lvlText w:val=""/>
+      <w:lvlJc w:val="left"/>
+      <w:pPr>
+        <w:ind w:left="720" w:hanging="360"/>
+      </w:pPr>
+      <w:rPr>
+        <w:rFonts w:ascii="Symbol" w:hAnsi="Symbol" w:hint="default"/>
+      </w:rPr>
+    </w:lvl>
+    <w:lvl w:ilvl="1" w:tplc="04090003" w:tentative="1">
+      <w:start w:val="1"/>
+      <w:numFmt w:val="bullet"/>
+      <w:lvlText w:val="o"/>
+      <w:lvlJc w:val="left"/>
+      <w:pPr>
+        <w:ind w:left="1440" w:hanging="360"/>
+      </w:pPr>
+      <w:rPr>
+        <w:rFonts w:ascii="Courier New" w:hAnsi="Courier New" w:cs="Courier New" w:hint="default"/>
+      </w:rPr>
+    </w:lvl>
+    <w:lvl w:ilvl="2" w:tplc="04090005" w:tentative="1">
+      <w:start w:val="1"/>
+      <w:numFmt w:val="bullet"/>
+      <w:lvlText w:val=""/>
+      <w:lvlJc w:val="left"/>
+      <w:pPr>
+        <w:ind w:left="2160" w:hanging="360"/>
+      </w:pPr>
+      <w:rPr>
+        <w:rFonts w:ascii="Wingdings" w:hAnsi="Wingdings" w:hint="default"/>
+      </w:rPr>
+    </w:lvl>
+    <w:lvl w:ilvl="3" w:tplc="04090001" w:tentative="1">
+      <w:start w:val="1"/>
+      <w:numFmt w:val="bullet"/>
+      <w:lvlText w:val=""/>
+      <w:lvlJc w:val="left"/>
+      <w:pPr>
+        <w:ind w:left="2880" w:hanging="360"/>
+      </w:pPr>
+      <w:rPr>
+        <w:rFonts w:ascii="Symbol" w:hAnsi="Symbol" w:hint="default"/>
+      </w:rPr>
+    </w:lvl>
+    <w:lvl w:ilvl="4" w:tplc="04090003" w:tentative="1">
+      <w:start w:val="1"/>
+      <w:numFmt w:val="bullet"/>
+      <w:lvlText w:val="o"/>
+      <w:lvlJc w:val="left"/>
+      <w:pPr>
+        <w:ind w:left="3600" w:hanging="360"/>
+      </w:pPr>
+      <w:rPr>
+        <w:rFonts w:ascii="Courier New" w:hAnsi="Courier New" w:cs="Courier New" w:hint="default"/>
+      </w:rPr>
+    </w:lvl>
+    <w:lvl w:ilvl="5" w:tplc="04090005" w:tentative="1">
+      <w:start w:val="1"/>
+      <w:numFmt w:val="bullet"/>
+      <w:lvlText w:val=""/>
+      <w:lvlJc w:val="left"/>
+      <w:pPr>
+        <w:ind w:left="4320" w:hanging="360"/>
+      </w:pPr>
+      <w:rPr>
+        <w:rFonts w:ascii="Wingdings" w:hAnsi="Wingdings" w:hint="default"/>
+      </w:rPr>
+    </w:lvl>
+    <w:lvl w:ilvl="6" w:tplc="04090001" w:tentative="1">
+      <w:start w:val="1"/>
+      <w:numFmt w:val="bullet"/>
+      <w:lvlText w:val=""/>
+      <w:lvlJc w:val="left"/>
+      <w:pPr>
+        <w:ind w:left="5040" w:hanging="360"/>
+      </w:pPr>
+      <w:rPr>
+        <w:rFonts w:ascii="Symbol" w:hAnsi="Symbol" w:hint="default"/>
+      </w:rPr>
+    </w:lvl>
+    <w:lvl w:ilvl="7" w:tplc="04090003" w:tentative="1">
+      <w:start w:val="1"/>
+      <w:numFmt w:val="bullet"/>
+      <w:lvlText w:val="o"/>
+      <w:lvlJc w:val="left"/>
+      <w:pPr>
+        <w:ind w:left="5760" w:hanging="360"/>
+      </w:pPr>
+      <w:rPr>
+        <w:rFonts w:ascii="Courier New" w:hAnsi="Courier New" w:cs="Courier New" w:hint="default"/>
+      </w:rPr>
+    </w:lvl>
+    <w:lvl w:ilvl="8" w:tplc="04090005" w:tentative="1">
+      <w:start w:val="1"/>
+      <w:numFmt w:val="bullet"/>
+      <w:lvlText w:val=""/>
+      <w:lvlJc w:val="left"/>
+      <w:pPr>
+        <w:ind w:left="6480" w:hanging="360"/>
+      </w:pPr>
+      <w:rPr>
+        <w:rFonts w:ascii="Wingdings" w:hAnsi="Wingdings" w:hint="default"/>
+      </w:rPr>
+    </w:lvl>
+  </w:abstractNum>
+  <w:abstractNum w:abstractNumId="24" w15:restartNumberingAfterBreak="0">
     <w:nsid w:val="387E0498"/>
     <w:multiLevelType w:val="hybridMultilevel"/>
     <w:tmpl w:val="1F009582"/>
@@ -4643,7 +4937,7 @@
       </w:rPr>
     </w:lvl>
   </w:abstractNum>
-  <w:abstractNum w:abstractNumId="24" w15:restartNumberingAfterBreak="0">
+  <w:abstractNum w:abstractNumId="25" w15:restartNumberingAfterBreak="0">
     <w:nsid w:val="45D1180D"/>
     <w:multiLevelType w:val="hybridMultilevel"/>
     <w:tmpl w:val="C366966A"/>
@@ -4756,7 +5050,7 @@
       </w:rPr>
     </w:lvl>
   </w:abstractNum>
-  <w:abstractNum w:abstractNumId="25" w15:restartNumberingAfterBreak="0">
+  <w:abstractNum w:abstractNumId="26" w15:restartNumberingAfterBreak="0">
     <w:nsid w:val="4D3B1FE3"/>
     <w:multiLevelType w:val="hybridMultilevel"/>
     <w:tmpl w:val="C0562296"/>
@@ -4869,7 +5163,7 @@
       </w:rPr>
     </w:lvl>
   </w:abstractNum>
-  <w:abstractNum w:abstractNumId="26" w15:restartNumberingAfterBreak="0">
+  <w:abstractNum w:abstractNumId="27" w15:restartNumberingAfterBreak="0">
     <w:nsid w:val="4FD741ED"/>
     <w:multiLevelType w:val="hybridMultilevel"/>
     <w:tmpl w:val="8722B2C8"/>
@@ -4982,7 +5276,7 @@
       </w:rPr>
     </w:lvl>
   </w:abstractNum>
-  <w:abstractNum w:abstractNumId="27" w15:restartNumberingAfterBreak="0">
+  <w:abstractNum w:abstractNumId="28" w15:restartNumberingAfterBreak="0">
     <w:nsid w:val="598C2249"/>
     <w:multiLevelType w:val="hybridMultilevel"/>
     <w:tmpl w:val="19F66BFC"/>
@@ -5095,7 +5389,7 @@
       </w:rPr>
     </w:lvl>
   </w:abstractNum>
-  <w:abstractNum w:abstractNumId="28" w15:restartNumberingAfterBreak="0">
+  <w:abstractNum w:abstractNumId="29" w15:restartNumberingAfterBreak="0">
     <w:nsid w:val="59DD41B1"/>
     <w:multiLevelType w:val="hybridMultilevel"/>
     <w:tmpl w:val="20385158"/>
@@ -5208,7 +5502,7 @@
       </w:rPr>
     </w:lvl>
   </w:abstractNum>
-  <w:abstractNum w:abstractNumId="29" w15:restartNumberingAfterBreak="0">
+  <w:abstractNum w:abstractNumId="30" w15:restartNumberingAfterBreak="0">
     <w:nsid w:val="5CB568B5"/>
     <w:multiLevelType w:val="hybridMultilevel"/>
     <w:tmpl w:val="54D02DB6"/>
@@ -5321,7 +5615,7 @@
       </w:rPr>
     </w:lvl>
   </w:abstractNum>
-  <w:abstractNum w:abstractNumId="30" w15:restartNumberingAfterBreak="0">
+  <w:abstractNum w:abstractNumId="31" w15:restartNumberingAfterBreak="0">
     <w:nsid w:val="5CF74B6B"/>
     <w:multiLevelType w:val="hybridMultilevel"/>
     <w:tmpl w:val="35EAC544"/>
@@ -5434,7 +5728,7 @@
       </w:rPr>
     </w:lvl>
   </w:abstractNum>
-  <w:abstractNum w:abstractNumId="31" w15:restartNumberingAfterBreak="0">
+  <w:abstractNum w:abstractNumId="32" w15:restartNumberingAfterBreak="0">
     <w:nsid w:val="658A2EDC"/>
     <w:multiLevelType w:val="hybridMultilevel"/>
     <w:tmpl w:val="F5D693A4"/>
@@ -5547,7 +5841,7 @@
       </w:rPr>
     </w:lvl>
   </w:abstractNum>
-  <w:abstractNum w:abstractNumId="32" w15:restartNumberingAfterBreak="0">
+  <w:abstractNum w:abstractNumId="33" w15:restartNumberingAfterBreak="0">
     <w:nsid w:val="675A2C4C"/>
     <w:multiLevelType w:val="hybridMultilevel"/>
     <w:tmpl w:val="48E29510"/>
@@ -5660,7 +5954,7 @@
       </w:rPr>
     </w:lvl>
   </w:abstractNum>
-  <w:abstractNum w:abstractNumId="33" w15:restartNumberingAfterBreak="0">
+  <w:abstractNum w:abstractNumId="34" w15:restartNumberingAfterBreak="0">
     <w:nsid w:val="6A9117B4"/>
     <w:multiLevelType w:val="hybridMultilevel"/>
     <w:tmpl w:val="326CB930"/>
@@ -5773,7 +6067,7 @@
       </w:rPr>
     </w:lvl>
   </w:abstractNum>
-  <w:abstractNum w:abstractNumId="34" w15:restartNumberingAfterBreak="0">
+  <w:abstractNum w:abstractNumId="35" w15:restartNumberingAfterBreak="0">
     <w:nsid w:val="6B7C485D"/>
     <w:multiLevelType w:val="hybridMultilevel"/>
     <w:tmpl w:val="38E8715E"/>
@@ -5886,7 +6180,7 @@
       </w:rPr>
     </w:lvl>
   </w:abstractNum>
-  <w:abstractNum w:abstractNumId="35" w15:restartNumberingAfterBreak="0">
+  <w:abstractNum w:abstractNumId="36" w15:restartNumberingAfterBreak="0">
     <w:nsid w:val="7AB55531"/>
     <w:multiLevelType w:val="hybridMultilevel"/>
     <w:tmpl w:val="F28EDB86"/>
@@ -6018,16 +6312,16 @@
     <w:abstractNumId w:val="12"/>
   </w:num>
   <w:num w:numId="7">
-    <w:abstractNumId w:val="31"/>
+    <w:abstractNumId w:val="32"/>
   </w:num>
   <w:num w:numId="8">
-    <w:abstractNumId w:val="23"/>
+    <w:abstractNumId w:val="24"/>
   </w:num>
   <w:num w:numId="9">
-    <w:abstractNumId w:val="29"/>
+    <w:abstractNumId w:val="30"/>
   </w:num>
   <w:num w:numId="10">
-    <w:abstractNumId w:val="34"/>
+    <w:abstractNumId w:val="35"/>
   </w:num>
   <w:num w:numId="11">
     <w:abstractNumId w:val="9"/>
@@ -6036,7 +6330,7 @@
     <w:abstractNumId w:val="22"/>
   </w:num>
   <w:num w:numId="13">
-    <w:abstractNumId w:val="35"/>
+    <w:abstractNumId w:val="36"/>
   </w:num>
   <w:num w:numId="14">
     <w:abstractNumId w:val="5"/>
@@ -6057,13 +6351,13 @@
     <w:abstractNumId w:val="6"/>
   </w:num>
   <w:num w:numId="20">
-    <w:abstractNumId w:val="32"/>
+    <w:abstractNumId w:val="33"/>
   </w:num>
   <w:num w:numId="21">
-    <w:abstractNumId w:val="26"/>
+    <w:abstractNumId w:val="27"/>
   </w:num>
   <w:num w:numId="22">
-    <w:abstractNumId w:val="30"/>
+    <w:abstractNumId w:val="31"/>
   </w:num>
   <w:num w:numId="23">
     <w:abstractNumId w:val="17"/>
@@ -6078,10 +6372,10 @@
     <w:abstractNumId w:val="13"/>
   </w:num>
   <w:num w:numId="27">
-    <w:abstractNumId w:val="24"/>
+    <w:abstractNumId w:val="25"/>
   </w:num>
   <w:num w:numId="28">
-    <w:abstractNumId w:val="27"/>
+    <w:abstractNumId w:val="28"/>
   </w:num>
   <w:num w:numId="29">
     <w:abstractNumId w:val="18"/>
@@ -6090,13 +6384,13 @@
     <w:abstractNumId w:val="15"/>
   </w:num>
   <w:num w:numId="31">
-    <w:abstractNumId w:val="25"/>
+    <w:abstractNumId w:val="26"/>
   </w:num>
   <w:num w:numId="32">
     <w:abstractNumId w:val="16"/>
   </w:num>
   <w:num w:numId="33">
-    <w:abstractNumId w:val="33"/>
+    <w:abstractNumId w:val="34"/>
   </w:num>
   <w:num w:numId="34">
     <w:abstractNumId w:val="11"/>
@@ -6105,7 +6399,10 @@
     <w:abstractNumId w:val="7"/>
   </w:num>
   <w:num w:numId="36">
-    <w:abstractNumId w:val="28"/>
+    <w:abstractNumId w:val="29"/>
+  </w:num>
+  <w:num w:numId="37">
+    <w:abstractNumId w:val="23"/>
   </w:num>
   <w:numIdMacAtCleanup w:val="33"/>
 </w:numbering>

</xml_diff>

<commit_message>
hoàn thiện phần HDL
</commit_message>
<xml_diff>
--- a/src/main/plain/QuanLyThuVien.docx
+++ b/src/main/plain/QuanLyThuVien.docx
@@ -90,7 +90,7 @@
       <w:r>
         <w:fldChar w:fldCharType="separate"/>
       </w:r>
-      <w:hyperlink w:anchor="_Toc75156035" w:history="1">
+      <w:hyperlink w:anchor="_Toc75255510" w:history="1">
         <w:r>
           <w:rPr>
             <w:rStyle w:val="Hyperlink"/>
@@ -117,7 +117,7 @@
             <w:noProof/>
             <w:webHidden/>
           </w:rPr>
-          <w:instrText xml:space="preserve"> PAGEREF _Toc75156035 \h </w:instrText>
+          <w:instrText xml:space="preserve"> PAGEREF _Toc75255510 \h </w:instrText>
         </w:r>
         <w:r>
           <w:rPr>
@@ -150,78 +150,9 @@
     </w:p>
     <w:p>
       <w:pPr>
-        <w:pStyle w:val="TOC1"/>
-        <w:rPr>
-          <w:rFonts w:asciiTheme="minorHAnsi" w:eastAsiaTheme="minorEastAsia" w:hAnsiTheme="minorHAnsi" w:cstheme="minorBidi"/>
-          <w:b w:val="0"/>
-          <w:noProof/>
-          <w:kern w:val="0"/>
-          <w:sz w:val="22"/>
-          <w:szCs w:val="22"/>
-        </w:rPr>
-      </w:pPr>
-      <w:hyperlink w:anchor="_Toc75156036" w:history="1">
-        <w:r>
-          <w:rPr>
-            <w:rStyle w:val="Hyperlink"/>
-            <w:noProof/>
-          </w:rPr>
-          <w:t>CHƯƠNG 2. PHÂN TÍCH HỆ THỐNG</w:t>
-        </w:r>
-        <w:r>
-          <w:rPr>
-            <w:noProof/>
-            <w:webHidden/>
-          </w:rPr>
-          <w:tab/>
-        </w:r>
-        <w:r>
-          <w:rPr>
-            <w:noProof/>
-            <w:webHidden/>
-          </w:rPr>
-          <w:fldChar w:fldCharType="begin"/>
-        </w:r>
-        <w:r>
-          <w:rPr>
-            <w:noProof/>
-            <w:webHidden/>
-          </w:rPr>
-          <w:instrText xml:space="preserve"> PAGEREF _Toc75156036 \h </w:instrText>
-        </w:r>
-        <w:r>
-          <w:rPr>
-            <w:noProof/>
-            <w:webHidden/>
-          </w:rPr>
-        </w:r>
-        <w:r>
-          <w:rPr>
-            <w:noProof/>
-            <w:webHidden/>
-          </w:rPr>
-          <w:fldChar w:fldCharType="separate"/>
-        </w:r>
-        <w:r>
-          <w:rPr>
-            <w:noProof/>
-            <w:webHidden/>
-          </w:rPr>
-          <w:t>2</w:t>
-        </w:r>
-        <w:r>
-          <w:rPr>
-            <w:noProof/>
-            <w:webHidden/>
-          </w:rPr>
-          <w:fldChar w:fldCharType="end"/>
-        </w:r>
-      </w:hyperlink>
-    </w:p>
-    <w:p>
-      <w:pPr>
         <w:pStyle w:val="TOC2"/>
         <w:tabs>
+          <w:tab w:val="left" w:pos="1080"/>
           <w:tab w:val="right" w:leader="dot" w:pos="9059"/>
         </w:tabs>
         <w:rPr>
@@ -234,23 +165,42 @@
           <w:szCs w:val="22"/>
         </w:rPr>
       </w:pPr>
-      <w:hyperlink w:anchor="_Toc75156037" w:history="1">
+      <w:hyperlink w:anchor="_Toc75255511" w:history="1">
         <w:r>
           <w:rPr>
             <w:rStyle w:val="Hyperlink"/>
             <w:noProof/>
           </w:rPr>
-          <w:t>2.1 Danh sách tác nhân</w:t>
-        </w:r>
-        <w:r>
-          <w:rPr>
-            <w:noProof/>
-            <w:webHidden/>
+          <w:t>1.</w:t>
+        </w:r>
+        <w:r>
+          <w:rPr>
+            <w:rFonts w:asciiTheme="minorHAnsi" w:eastAsiaTheme="minorEastAsia" w:hAnsiTheme="minorHAnsi" w:cstheme="minorBidi"/>
+            <w:b w:val="0"/>
+            <w:i w:val="0"/>
+            <w:noProof/>
+            <w:kern w:val="0"/>
+            <w:sz w:val="22"/>
+            <w:szCs w:val="22"/>
           </w:rPr>
           <w:tab/>
         </w:r>
         <w:r>
           <w:rPr>
+            <w:rStyle w:val="Hyperlink"/>
+            <w:noProof/>
+          </w:rPr>
+          <w:t>Yêu cầu nghiệp vụ</w:t>
+        </w:r>
+        <w:r>
+          <w:rPr>
+            <w:noProof/>
+            <w:webHidden/>
+          </w:rPr>
+          <w:tab/>
+        </w:r>
+        <w:r>
+          <w:rPr>
             <w:noProof/>
             <w:webHidden/>
           </w:rPr>
@@ -261,7 +211,7 @@
             <w:noProof/>
             <w:webHidden/>
           </w:rPr>
-          <w:instrText xml:space="preserve"> PAGEREF _Toc75156037 \h </w:instrText>
+          <w:instrText xml:space="preserve"> PAGEREF _Toc75255511 \h </w:instrText>
         </w:r>
         <w:r>
           <w:rPr>
@@ -281,7 +231,7 @@
             <w:noProof/>
             <w:webHidden/>
           </w:rPr>
-          <w:t>2</w:t>
+          <w:t>1</w:t>
         </w:r>
         <w:r>
           <w:rPr>
@@ -294,8 +244,79 @@
     </w:p>
     <w:p>
       <w:pPr>
+        <w:pStyle w:val="TOC1"/>
+        <w:rPr>
+          <w:rFonts w:asciiTheme="minorHAnsi" w:eastAsiaTheme="minorEastAsia" w:hAnsiTheme="minorHAnsi" w:cstheme="minorBidi"/>
+          <w:b w:val="0"/>
+          <w:noProof/>
+          <w:kern w:val="0"/>
+          <w:sz w:val="22"/>
+          <w:szCs w:val="22"/>
+        </w:rPr>
+      </w:pPr>
+      <w:hyperlink w:anchor="_Toc75255512" w:history="1">
+        <w:r>
+          <w:rPr>
+            <w:rStyle w:val="Hyperlink"/>
+            <w:noProof/>
+          </w:rPr>
+          <w:t>CHƯƠNG 2. PHÂN TÍCH HỆ THỐNG</w:t>
+        </w:r>
+        <w:r>
+          <w:rPr>
+            <w:noProof/>
+            <w:webHidden/>
+          </w:rPr>
+          <w:tab/>
+        </w:r>
+        <w:r>
+          <w:rPr>
+            <w:noProof/>
+            <w:webHidden/>
+          </w:rPr>
+          <w:fldChar w:fldCharType="begin"/>
+        </w:r>
+        <w:r>
+          <w:rPr>
+            <w:noProof/>
+            <w:webHidden/>
+          </w:rPr>
+          <w:instrText xml:space="preserve"> PAGEREF _Toc75255512 \h </w:instrText>
+        </w:r>
+        <w:r>
+          <w:rPr>
+            <w:noProof/>
+            <w:webHidden/>
+          </w:rPr>
+        </w:r>
+        <w:r>
+          <w:rPr>
+            <w:noProof/>
+            <w:webHidden/>
+          </w:rPr>
+          <w:fldChar w:fldCharType="separate"/>
+        </w:r>
+        <w:r>
+          <w:rPr>
+            <w:noProof/>
+            <w:webHidden/>
+          </w:rPr>
+          <w:t>2</w:t>
+        </w:r>
+        <w:r>
+          <w:rPr>
+            <w:noProof/>
+            <w:webHidden/>
+          </w:rPr>
+          <w:fldChar w:fldCharType="end"/>
+        </w:r>
+      </w:hyperlink>
+    </w:p>
+    <w:p>
+      <w:pPr>
         <w:pStyle w:val="TOC2"/>
         <w:tabs>
+          <w:tab w:val="left" w:pos="1080"/>
           <w:tab w:val="right" w:leader="dot" w:pos="9059"/>
         </w:tabs>
         <w:rPr>
@@ -308,23 +329,42 @@
           <w:szCs w:val="22"/>
         </w:rPr>
       </w:pPr>
-      <w:hyperlink w:anchor="_Toc75156038" w:history="1">
+      <w:hyperlink w:anchor="_Toc75255513" w:history="1">
         <w:r>
           <w:rPr>
             <w:rStyle w:val="Hyperlink"/>
             <w:noProof/>
           </w:rPr>
-          <w:t>2.2 Danh sách Use case</w:t>
-        </w:r>
-        <w:r>
-          <w:rPr>
-            <w:noProof/>
-            <w:webHidden/>
+          <w:t>1.</w:t>
+        </w:r>
+        <w:r>
+          <w:rPr>
+            <w:rFonts w:asciiTheme="minorHAnsi" w:eastAsiaTheme="minorEastAsia" w:hAnsiTheme="minorHAnsi" w:cstheme="minorBidi"/>
+            <w:b w:val="0"/>
+            <w:i w:val="0"/>
+            <w:noProof/>
+            <w:kern w:val="0"/>
+            <w:sz w:val="22"/>
+            <w:szCs w:val="22"/>
           </w:rPr>
           <w:tab/>
         </w:r>
         <w:r>
           <w:rPr>
+            <w:rStyle w:val="Hyperlink"/>
+            <w:noProof/>
+          </w:rPr>
+          <w:t>Danh sách tác nhân</w:t>
+        </w:r>
+        <w:r>
+          <w:rPr>
+            <w:noProof/>
+            <w:webHidden/>
+          </w:rPr>
+          <w:tab/>
+        </w:r>
+        <w:r>
+          <w:rPr>
             <w:noProof/>
             <w:webHidden/>
           </w:rPr>
@@ -335,7 +375,7 @@
             <w:noProof/>
             <w:webHidden/>
           </w:rPr>
-          <w:instrText xml:space="preserve"> PAGEREF _Toc75156038 \h </w:instrText>
+          <w:instrText xml:space="preserve"> PAGEREF _Toc75255513 \h </w:instrText>
         </w:r>
         <w:r>
           <w:rPr>
@@ -370,6 +410,7 @@
       <w:pPr>
         <w:pStyle w:val="TOC2"/>
         <w:tabs>
+          <w:tab w:val="left" w:pos="1080"/>
           <w:tab w:val="right" w:leader="dot" w:pos="9059"/>
         </w:tabs>
         <w:rPr>
@@ -382,23 +423,42 @@
           <w:szCs w:val="22"/>
         </w:rPr>
       </w:pPr>
-      <w:hyperlink w:anchor="_Toc75156039" w:history="1">
+      <w:hyperlink w:anchor="_Toc75255514" w:history="1">
         <w:r>
           <w:rPr>
             <w:rStyle w:val="Hyperlink"/>
             <w:noProof/>
           </w:rPr>
-          <w:t>2.3 Xây dựng bản vẽ use case</w:t>
-        </w:r>
-        <w:r>
-          <w:rPr>
-            <w:noProof/>
-            <w:webHidden/>
+          <w:t>2.</w:t>
+        </w:r>
+        <w:r>
+          <w:rPr>
+            <w:rFonts w:asciiTheme="minorHAnsi" w:eastAsiaTheme="minorEastAsia" w:hAnsiTheme="minorHAnsi" w:cstheme="minorBidi"/>
+            <w:b w:val="0"/>
+            <w:i w:val="0"/>
+            <w:noProof/>
+            <w:kern w:val="0"/>
+            <w:sz w:val="22"/>
+            <w:szCs w:val="22"/>
           </w:rPr>
           <w:tab/>
         </w:r>
         <w:r>
           <w:rPr>
+            <w:rStyle w:val="Hyperlink"/>
+            <w:noProof/>
+          </w:rPr>
+          <w:t>Danh sách Use case</w:t>
+        </w:r>
+        <w:r>
+          <w:rPr>
+            <w:noProof/>
+            <w:webHidden/>
+          </w:rPr>
+          <w:tab/>
+        </w:r>
+        <w:r>
+          <w:rPr>
             <w:noProof/>
             <w:webHidden/>
           </w:rPr>
@@ -409,7 +469,7 @@
             <w:noProof/>
             <w:webHidden/>
           </w:rPr>
-          <w:instrText xml:space="preserve"> PAGEREF _Toc75156039 \h </w:instrText>
+          <w:instrText xml:space="preserve"> PAGEREF _Toc75255514 \h </w:instrText>
         </w:r>
         <w:r>
           <w:rPr>
@@ -430,6 +490,100 @@
             <w:webHidden/>
           </w:rPr>
           <w:t>2</w:t>
+        </w:r>
+        <w:r>
+          <w:rPr>
+            <w:noProof/>
+            <w:webHidden/>
+          </w:rPr>
+          <w:fldChar w:fldCharType="end"/>
+        </w:r>
+      </w:hyperlink>
+    </w:p>
+    <w:p>
+      <w:pPr>
+        <w:pStyle w:val="TOC2"/>
+        <w:tabs>
+          <w:tab w:val="left" w:pos="1080"/>
+          <w:tab w:val="right" w:leader="dot" w:pos="9059"/>
+        </w:tabs>
+        <w:rPr>
+          <w:rFonts w:asciiTheme="minorHAnsi" w:eastAsiaTheme="minorEastAsia" w:hAnsiTheme="minorHAnsi" w:cstheme="minorBidi"/>
+          <w:b w:val="0"/>
+          <w:i w:val="0"/>
+          <w:noProof/>
+          <w:kern w:val="0"/>
+          <w:sz w:val="22"/>
+          <w:szCs w:val="22"/>
+        </w:rPr>
+      </w:pPr>
+      <w:hyperlink w:anchor="_Toc75255515" w:history="1">
+        <w:r>
+          <w:rPr>
+            <w:rStyle w:val="Hyperlink"/>
+            <w:noProof/>
+          </w:rPr>
+          <w:t>3.</w:t>
+        </w:r>
+        <w:r>
+          <w:rPr>
+            <w:rFonts w:asciiTheme="minorHAnsi" w:eastAsiaTheme="minorEastAsia" w:hAnsiTheme="minorHAnsi" w:cstheme="minorBidi"/>
+            <w:b w:val="0"/>
+            <w:i w:val="0"/>
+            <w:noProof/>
+            <w:kern w:val="0"/>
+            <w:sz w:val="22"/>
+            <w:szCs w:val="22"/>
+          </w:rPr>
+          <w:tab/>
+        </w:r>
+        <w:r>
+          <w:rPr>
+            <w:rStyle w:val="Hyperlink"/>
+            <w:noProof/>
+          </w:rPr>
+          <w:t>Xây dựng bản vẽ use case</w:t>
+        </w:r>
+        <w:r>
+          <w:rPr>
+            <w:noProof/>
+            <w:webHidden/>
+          </w:rPr>
+          <w:tab/>
+        </w:r>
+        <w:r>
+          <w:rPr>
+            <w:noProof/>
+            <w:webHidden/>
+          </w:rPr>
+          <w:fldChar w:fldCharType="begin"/>
+        </w:r>
+        <w:r>
+          <w:rPr>
+            <w:noProof/>
+            <w:webHidden/>
+          </w:rPr>
+          <w:instrText xml:space="preserve"> PAGEREF _Toc75255515 \h </w:instrText>
+        </w:r>
+        <w:r>
+          <w:rPr>
+            <w:noProof/>
+            <w:webHidden/>
+          </w:rPr>
+        </w:r>
+        <w:r>
+          <w:rPr>
+            <w:noProof/>
+            <w:webHidden/>
+          </w:rPr>
+          <w:fldChar w:fldCharType="separate"/>
+        </w:r>
+        <w:r>
+          <w:rPr>
+            <w:noProof/>
+            <w:webHidden/>
+          </w:rPr>
+          <w:t>3</w:t>
         </w:r>
         <w:r>
           <w:rPr>
@@ -454,7 +608,7 @@
           <w:szCs w:val="22"/>
         </w:rPr>
       </w:pPr>
-      <w:hyperlink w:anchor="_Toc75156040" w:history="1">
+      <w:hyperlink w:anchor="_Toc75255516" w:history="1">
         <w:r>
           <w:rPr>
             <w:rStyle w:val="Hyperlink"/>
@@ -498,7 +652,7 @@
             <w:noProof/>
             <w:webHidden/>
           </w:rPr>
-          <w:instrText xml:space="preserve"> PAGEREF _Toc75156040 \h </w:instrText>
+          <w:instrText xml:space="preserve"> PAGEREF _Toc75255516 \h </w:instrText>
         </w:r>
         <w:r>
           <w:rPr>
@@ -518,7 +672,289 @@
             <w:noProof/>
             <w:webHidden/>
           </w:rPr>
-          <w:t>2</w:t>
+          <w:t>3</w:t>
+        </w:r>
+        <w:r>
+          <w:rPr>
+            <w:noProof/>
+            <w:webHidden/>
+          </w:rPr>
+          <w:fldChar w:fldCharType="end"/>
+        </w:r>
+      </w:hyperlink>
+    </w:p>
+    <w:p>
+      <w:pPr>
+        <w:pStyle w:val="TOC2"/>
+        <w:tabs>
+          <w:tab w:val="left" w:pos="1080"/>
+          <w:tab w:val="right" w:leader="dot" w:pos="9059"/>
+        </w:tabs>
+        <w:rPr>
+          <w:rFonts w:asciiTheme="minorHAnsi" w:eastAsiaTheme="minorEastAsia" w:hAnsiTheme="minorHAnsi" w:cstheme="minorBidi"/>
+          <w:b w:val="0"/>
+          <w:i w:val="0"/>
+          <w:noProof/>
+          <w:kern w:val="0"/>
+          <w:sz w:val="22"/>
+          <w:szCs w:val="22"/>
+        </w:rPr>
+      </w:pPr>
+      <w:hyperlink w:anchor="_Toc75255517" w:history="1">
+        <w:r>
+          <w:rPr>
+            <w:rStyle w:val="Hyperlink"/>
+            <w:noProof/>
+          </w:rPr>
+          <w:t>4.</w:t>
+        </w:r>
+        <w:r>
+          <w:rPr>
+            <w:rFonts w:asciiTheme="minorHAnsi" w:eastAsiaTheme="minorEastAsia" w:hAnsiTheme="minorHAnsi" w:cstheme="minorBidi"/>
+            <w:b w:val="0"/>
+            <w:i w:val="0"/>
+            <w:noProof/>
+            <w:kern w:val="0"/>
+            <w:sz w:val="22"/>
+            <w:szCs w:val="22"/>
+          </w:rPr>
+          <w:tab/>
+        </w:r>
+        <w:r>
+          <w:rPr>
+            <w:rStyle w:val="Hyperlink"/>
+            <w:noProof/>
+          </w:rPr>
+          <w:t>Xây dựng bản vẽ Class diagram</w:t>
+        </w:r>
+        <w:r>
+          <w:rPr>
+            <w:noProof/>
+            <w:webHidden/>
+          </w:rPr>
+          <w:tab/>
+        </w:r>
+        <w:r>
+          <w:rPr>
+            <w:noProof/>
+            <w:webHidden/>
+          </w:rPr>
+          <w:fldChar w:fldCharType="begin"/>
+        </w:r>
+        <w:r>
+          <w:rPr>
+            <w:noProof/>
+            <w:webHidden/>
+          </w:rPr>
+          <w:instrText xml:space="preserve"> PAGEREF _Toc75255517 \h </w:instrText>
+        </w:r>
+        <w:r>
+          <w:rPr>
+            <w:noProof/>
+            <w:webHidden/>
+          </w:rPr>
+        </w:r>
+        <w:r>
+          <w:rPr>
+            <w:noProof/>
+            <w:webHidden/>
+          </w:rPr>
+          <w:fldChar w:fldCharType="separate"/>
+        </w:r>
+        <w:r>
+          <w:rPr>
+            <w:noProof/>
+            <w:webHidden/>
+          </w:rPr>
+          <w:t>5</w:t>
+        </w:r>
+        <w:r>
+          <w:rPr>
+            <w:noProof/>
+            <w:webHidden/>
+          </w:rPr>
+          <w:fldChar w:fldCharType="end"/>
+        </w:r>
+      </w:hyperlink>
+    </w:p>
+    <w:p>
+      <w:pPr>
+        <w:pStyle w:val="TOC2"/>
+        <w:tabs>
+          <w:tab w:val="left" w:pos="1080"/>
+          <w:tab w:val="right" w:leader="dot" w:pos="9059"/>
+        </w:tabs>
+        <w:rPr>
+          <w:rFonts w:asciiTheme="minorHAnsi" w:eastAsiaTheme="minorEastAsia" w:hAnsiTheme="minorHAnsi" w:cstheme="minorBidi"/>
+          <w:b w:val="0"/>
+          <w:i w:val="0"/>
+          <w:noProof/>
+          <w:kern w:val="0"/>
+          <w:sz w:val="22"/>
+          <w:szCs w:val="22"/>
+        </w:rPr>
+      </w:pPr>
+      <w:hyperlink w:anchor="_Toc75255518" w:history="1">
+        <w:r>
+          <w:rPr>
+            <w:rStyle w:val="Hyperlink"/>
+            <w:noProof/>
+          </w:rPr>
+          <w:t>5.</w:t>
+        </w:r>
+        <w:r>
+          <w:rPr>
+            <w:rFonts w:asciiTheme="minorHAnsi" w:eastAsiaTheme="minorEastAsia" w:hAnsiTheme="minorHAnsi" w:cstheme="minorBidi"/>
+            <w:b w:val="0"/>
+            <w:i w:val="0"/>
+            <w:noProof/>
+            <w:kern w:val="0"/>
+            <w:sz w:val="22"/>
+            <w:szCs w:val="22"/>
+          </w:rPr>
+          <w:tab/>
+        </w:r>
+        <w:r>
+          <w:rPr>
+            <w:rStyle w:val="Hyperlink"/>
+            <w:noProof/>
+          </w:rPr>
+          <w:t>Xây dựng bản vẽ sequence diagram</w:t>
+        </w:r>
+        <w:r>
+          <w:rPr>
+            <w:noProof/>
+            <w:webHidden/>
+          </w:rPr>
+          <w:tab/>
+        </w:r>
+        <w:r>
+          <w:rPr>
+            <w:noProof/>
+            <w:webHidden/>
+          </w:rPr>
+          <w:fldChar w:fldCharType="begin"/>
+        </w:r>
+        <w:r>
+          <w:rPr>
+            <w:noProof/>
+            <w:webHidden/>
+          </w:rPr>
+          <w:instrText xml:space="preserve"> PAGEREF _Toc75255518 \h </w:instrText>
+        </w:r>
+        <w:r>
+          <w:rPr>
+            <w:noProof/>
+            <w:webHidden/>
+          </w:rPr>
+        </w:r>
+        <w:r>
+          <w:rPr>
+            <w:noProof/>
+            <w:webHidden/>
+          </w:rPr>
+          <w:fldChar w:fldCharType="separate"/>
+        </w:r>
+        <w:r>
+          <w:rPr>
+            <w:noProof/>
+            <w:webHidden/>
+          </w:rPr>
+          <w:t>5</w:t>
+        </w:r>
+        <w:r>
+          <w:rPr>
+            <w:noProof/>
+            <w:webHidden/>
+          </w:rPr>
+          <w:fldChar w:fldCharType="end"/>
+        </w:r>
+      </w:hyperlink>
+    </w:p>
+    <w:p>
+      <w:pPr>
+        <w:pStyle w:val="TOC2"/>
+        <w:tabs>
+          <w:tab w:val="left" w:pos="1080"/>
+          <w:tab w:val="right" w:leader="dot" w:pos="9059"/>
+        </w:tabs>
+        <w:rPr>
+          <w:rFonts w:asciiTheme="minorHAnsi" w:eastAsiaTheme="minorEastAsia" w:hAnsiTheme="minorHAnsi" w:cstheme="minorBidi"/>
+          <w:b w:val="0"/>
+          <w:i w:val="0"/>
+          <w:noProof/>
+          <w:kern w:val="0"/>
+          <w:sz w:val="22"/>
+          <w:szCs w:val="22"/>
+        </w:rPr>
+      </w:pPr>
+      <w:hyperlink w:anchor="_Toc75255519" w:history="1">
+        <w:r>
+          <w:rPr>
+            <w:rStyle w:val="Hyperlink"/>
+            <w:noProof/>
+          </w:rPr>
+          <w:t>6.</w:t>
+        </w:r>
+        <w:r>
+          <w:rPr>
+            <w:rFonts w:asciiTheme="minorHAnsi" w:eastAsiaTheme="minorEastAsia" w:hAnsiTheme="minorHAnsi" w:cstheme="minorBidi"/>
+            <w:b w:val="0"/>
+            <w:i w:val="0"/>
+            <w:noProof/>
+            <w:kern w:val="0"/>
+            <w:sz w:val="22"/>
+            <w:szCs w:val="22"/>
+          </w:rPr>
+          <w:tab/>
+        </w:r>
+        <w:r>
+          <w:rPr>
+            <w:rStyle w:val="Hyperlink"/>
+            <w:noProof/>
+          </w:rPr>
+          <w:t>HLD</w:t>
+        </w:r>
+        <w:r>
+          <w:rPr>
+            <w:noProof/>
+            <w:webHidden/>
+          </w:rPr>
+          <w:tab/>
+        </w:r>
+        <w:r>
+          <w:rPr>
+            <w:noProof/>
+            <w:webHidden/>
+          </w:rPr>
+          <w:fldChar w:fldCharType="begin"/>
+        </w:r>
+        <w:r>
+          <w:rPr>
+            <w:noProof/>
+            <w:webHidden/>
+          </w:rPr>
+          <w:instrText xml:space="preserve"> PAGEREF _Toc75255519 \h </w:instrText>
+        </w:r>
+        <w:r>
+          <w:rPr>
+            <w:noProof/>
+            <w:webHidden/>
+          </w:rPr>
+        </w:r>
+        <w:r>
+          <w:rPr>
+            <w:noProof/>
+            <w:webHidden/>
+          </w:rPr>
+          <w:fldChar w:fldCharType="separate"/>
+        </w:r>
+        <w:r>
+          <w:rPr>
+            <w:noProof/>
+            <w:webHidden/>
+          </w:rPr>
+          <w:t>5</w:t>
         </w:r>
         <w:r>
           <w:rPr>
@@ -543,13 +979,13 @@
           <w:szCs w:val="22"/>
         </w:rPr>
       </w:pPr>
-      <w:hyperlink w:anchor="_Toc75156041" w:history="1">
+      <w:hyperlink w:anchor="_Toc75255520" w:history="1">
         <w:r>
           <w:rPr>
             <w:rStyle w:val="Hyperlink"/>
             <w:noProof/>
           </w:rPr>
-          <w:t>2.</w:t>
+          <w:t>1.</w:t>
         </w:r>
         <w:r>
           <w:rPr>
@@ -566,7 +1002,7 @@
             <w:rStyle w:val="Hyperlink"/>
             <w:noProof/>
           </w:rPr>
-          <w:t>Mô tả các use case</w:t>
+          <w:t>Tầng Data Access</w:t>
         </w:r>
         <w:r>
           <w:rPr>
@@ -587,7 +1023,7 @@
             <w:noProof/>
             <w:webHidden/>
           </w:rPr>
-          <w:instrText xml:space="preserve"> PAGEREF _Toc75156041 \h </w:instrText>
+          <w:instrText xml:space="preserve"> PAGEREF _Toc75255520 \h </w:instrText>
         </w:r>
         <w:r>
           <w:rPr>
@@ -607,7 +1043,7 @@
             <w:noProof/>
             <w:webHidden/>
           </w:rPr>
-          <w:t>2</w:t>
+          <w:t>5</w:t>
         </w:r>
         <w:r>
           <w:rPr>
@@ -620,37 +1056,52 @@
     </w:p>
     <w:p>
       <w:pPr>
-        <w:pStyle w:val="TOC2"/>
+        <w:pStyle w:val="TOC3"/>
         <w:tabs>
-          <w:tab w:val="right" w:leader="dot" w:pos="9059"/>
+          <w:tab w:val="left" w:pos="1080"/>
         </w:tabs>
         <w:rPr>
           <w:rFonts w:asciiTheme="minorHAnsi" w:eastAsiaTheme="minorEastAsia" w:hAnsiTheme="minorHAnsi" w:cstheme="minorBidi"/>
-          <w:b w:val="0"/>
-          <w:i w:val="0"/>
           <w:noProof/>
           <w:kern w:val="0"/>
           <w:sz w:val="22"/>
           <w:szCs w:val="22"/>
         </w:rPr>
       </w:pPr>
-      <w:hyperlink w:anchor="_Toc75156042" w:history="1">
+      <w:hyperlink w:anchor="_Toc75255521" w:history="1">
         <w:r>
           <w:rPr>
             <w:rStyle w:val="Hyperlink"/>
             <w:noProof/>
           </w:rPr>
-          <w:t>2.4 Xây dựng bản vẽ Class</w:t>
-        </w:r>
-        <w:r>
-          <w:rPr>
-            <w:noProof/>
-            <w:webHidden/>
+          <w:t>2.</w:t>
+        </w:r>
+        <w:r>
+          <w:rPr>
+            <w:rFonts w:asciiTheme="minorHAnsi" w:eastAsiaTheme="minorEastAsia" w:hAnsiTheme="minorHAnsi" w:cstheme="minorBidi"/>
+            <w:noProof/>
+            <w:kern w:val="0"/>
+            <w:sz w:val="22"/>
+            <w:szCs w:val="22"/>
           </w:rPr>
           <w:tab/>
         </w:r>
         <w:r>
           <w:rPr>
+            <w:rStyle w:val="Hyperlink"/>
+            <w:noProof/>
+          </w:rPr>
+          <w:t>Tầng Business</w:t>
+        </w:r>
+        <w:r>
+          <w:rPr>
+            <w:noProof/>
+            <w:webHidden/>
+          </w:rPr>
+          <w:tab/>
+        </w:r>
+        <w:r>
+          <w:rPr>
             <w:noProof/>
             <w:webHidden/>
           </w:rPr>
@@ -661,7 +1112,7 @@
             <w:noProof/>
             <w:webHidden/>
           </w:rPr>
-          <w:instrText xml:space="preserve"> PAGEREF _Toc75156042 \h </w:instrText>
+          <w:instrText xml:space="preserve"> PAGEREF _Toc75255521 \h </w:instrText>
         </w:r>
         <w:r>
           <w:rPr>
@@ -681,7 +1132,7 @@
             <w:noProof/>
             <w:webHidden/>
           </w:rPr>
-          <w:t>2</w:t>
+          <w:t>6</w:t>
         </w:r>
         <w:r>
           <w:rPr>
@@ -694,37 +1145,52 @@
     </w:p>
     <w:p>
       <w:pPr>
-        <w:pStyle w:val="TOC2"/>
+        <w:pStyle w:val="TOC3"/>
         <w:tabs>
-          <w:tab w:val="right" w:leader="dot" w:pos="9059"/>
+          <w:tab w:val="left" w:pos="1080"/>
         </w:tabs>
         <w:rPr>
           <w:rFonts w:asciiTheme="minorHAnsi" w:eastAsiaTheme="minorEastAsia" w:hAnsiTheme="minorHAnsi" w:cstheme="minorBidi"/>
-          <w:b w:val="0"/>
-          <w:i w:val="0"/>
           <w:noProof/>
           <w:kern w:val="0"/>
           <w:sz w:val="22"/>
           <w:szCs w:val="22"/>
         </w:rPr>
       </w:pPr>
-      <w:hyperlink w:anchor="_Toc75156043" w:history="1">
+      <w:hyperlink w:anchor="_Toc75255522" w:history="1">
         <w:r>
           <w:rPr>
             <w:rStyle w:val="Hyperlink"/>
             <w:noProof/>
           </w:rPr>
-          <w:t>2.5 Xây dựng bản vẽ sequence diagram</w:t>
-        </w:r>
-        <w:r>
-          <w:rPr>
-            <w:noProof/>
-            <w:webHidden/>
+          <w:t>3.</w:t>
+        </w:r>
+        <w:r>
+          <w:rPr>
+            <w:rFonts w:asciiTheme="minorHAnsi" w:eastAsiaTheme="minorEastAsia" w:hAnsiTheme="minorHAnsi" w:cstheme="minorBidi"/>
+            <w:noProof/>
+            <w:kern w:val="0"/>
+            <w:sz w:val="22"/>
+            <w:szCs w:val="22"/>
           </w:rPr>
           <w:tab/>
         </w:r>
         <w:r>
           <w:rPr>
+            <w:rStyle w:val="Hyperlink"/>
+            <w:noProof/>
+          </w:rPr>
+          <w:t>Tầng giao diện</w:t>
+        </w:r>
+        <w:r>
+          <w:rPr>
+            <w:noProof/>
+            <w:webHidden/>
+          </w:rPr>
+          <w:tab/>
+        </w:r>
+        <w:r>
+          <w:rPr>
             <w:noProof/>
             <w:webHidden/>
           </w:rPr>
@@ -735,7 +1201,7 @@
             <w:noProof/>
             <w:webHidden/>
           </w:rPr>
-          <w:instrText xml:space="preserve"> PAGEREF _Toc75156043 \h </w:instrText>
+          <w:instrText xml:space="preserve"> PAGEREF _Toc75255522 \h </w:instrText>
         </w:r>
         <w:r>
           <w:rPr>
@@ -755,7 +1221,118 @@
             <w:noProof/>
             <w:webHidden/>
           </w:rPr>
-          <w:t>2</w:t>
+          <w:t>7</w:t>
+        </w:r>
+        <w:r>
+          <w:rPr>
+            <w:noProof/>
+            <w:webHidden/>
+          </w:rPr>
+          <w:fldChar w:fldCharType="end"/>
+        </w:r>
+      </w:hyperlink>
+    </w:p>
+    <w:p>
+      <w:pPr>
+        <w:pStyle w:val="TOC3"/>
+        <w:rPr>
+          <w:rFonts w:asciiTheme="minorHAnsi" w:eastAsiaTheme="minorEastAsia" w:hAnsiTheme="minorHAnsi" w:cstheme="minorBidi"/>
+          <w:noProof/>
+          <w:kern w:val="0"/>
+          <w:sz w:val="22"/>
+          <w:szCs w:val="22"/>
+        </w:rPr>
+      </w:pPr>
+      <w:hyperlink w:anchor="_Toc75255523" w:history="1">
+        <w:bookmarkStart w:id="0" w:name="_Toc75255507"/>
+        <w:r>
+          <w:rPr>
+            <w:rStyle w:val="Hyperlink"/>
+            <w:noProof/>
+          </w:rPr>
+          <w:drawing>
+            <wp:inline distT="0" distB="0" distL="0" distR="0" wp14:anchorId="687AD8DE" wp14:editId="4BDEAE50">
+              <wp:extent cx="5756275" cy="2447290"/>
+              <wp:effectExtent l="0" t="0" r="0" b="0"/>
+              <wp:docPr id="12" name="Picture 12" descr="Diagram&#10;&#10;Description automatically generated"/>
+              <wp:cNvGraphicFramePr>
+                <a:graphicFrameLocks xmlns:a="http://schemas.openxmlformats.org/drawingml/2006/main" noChangeAspect="1"/>
+              </wp:cNvGraphicFramePr>
+              <a:graphic xmlns:a="http://schemas.openxmlformats.org/drawingml/2006/main">
+                <a:graphicData uri="http://schemas.openxmlformats.org/drawingml/2006/picture">
+                  <pic:pic xmlns:pic="http://schemas.openxmlformats.org/drawingml/2006/picture">
+                    <pic:nvPicPr>
+                      <pic:cNvPr id="9" name="Picture 9" descr="Diagram&#10;&#10;Description automatically generated"/>
+                      <pic:cNvPicPr/>
+                    </pic:nvPicPr>
+                    <pic:blipFill>
+                      <a:blip r:embed="rId10">
+                        <a:extLst>
+                          <a:ext uri="{28A0092B-C50C-407E-A947-70E740481C1C}">
+                            <a14:useLocalDpi xmlns:a14="http://schemas.microsoft.com/office/drawing/2010/main" val="0"/>
+                          </a:ext>
+                        </a:extLst>
+                      </a:blip>
+                      <a:stretch>
+                        <a:fillRect/>
+                      </a:stretch>
+                    </pic:blipFill>
+                    <pic:spPr>
+                      <a:xfrm>
+                        <a:off x="0" y="0"/>
+                        <a:ext cx="5756275" cy="2447290"/>
+                      </a:xfrm>
+                      <a:prstGeom prst="rect">
+                        <a:avLst/>
+                      </a:prstGeom>
+                    </pic:spPr>
+                  </pic:pic>
+                </a:graphicData>
+              </a:graphic>
+            </wp:inline>
+          </w:drawing>
+        </w:r>
+        <w:bookmarkEnd w:id="0"/>
+        <w:r>
+          <w:rPr>
+            <w:noProof/>
+            <w:webHidden/>
+          </w:rPr>
+          <w:tab/>
+        </w:r>
+        <w:r>
+          <w:rPr>
+            <w:noProof/>
+            <w:webHidden/>
+          </w:rPr>
+          <w:fldChar w:fldCharType="begin"/>
+        </w:r>
+        <w:r>
+          <w:rPr>
+            <w:noProof/>
+            <w:webHidden/>
+          </w:rPr>
+          <w:instrText xml:space="preserve"> PAGEREF _Toc75255523 \h </w:instrText>
+        </w:r>
+        <w:r>
+          <w:rPr>
+            <w:noProof/>
+            <w:webHidden/>
+          </w:rPr>
+        </w:r>
+        <w:r>
+          <w:rPr>
+            <w:noProof/>
+            <w:webHidden/>
+          </w:rPr>
+          <w:fldChar w:fldCharType="separate"/>
+        </w:r>
+        <w:r>
+          <w:rPr>
+            <w:noProof/>
+            <w:webHidden/>
+          </w:rPr>
+          <w:t>7</w:t>
         </w:r>
         <w:r>
           <w:rPr>
@@ -778,7 +1355,7 @@
           <w:szCs w:val="22"/>
         </w:rPr>
       </w:pPr>
-      <w:hyperlink w:anchor="_Toc75156044" w:history="1">
+      <w:hyperlink w:anchor="_Toc75255524" w:history="1">
         <w:r>
           <w:rPr>
             <w:rStyle w:val="Hyperlink"/>
@@ -805,7 +1382,7 @@
             <w:noProof/>
             <w:webHidden/>
           </w:rPr>
-          <w:instrText xml:space="preserve"> PAGEREF _Toc75156044 \h </w:instrText>
+          <w:instrText xml:space="preserve"> PAGEREF _Toc75255524 \h </w:instrText>
         </w:r>
         <w:r>
           <w:rPr>
@@ -825,7 +1402,7 @@
             <w:noProof/>
             <w:webHidden/>
           </w:rPr>
-          <w:t>3</w:t>
+          <w:t>8</w:t>
         </w:r>
         <w:r>
           <w:rPr>
@@ -848,7 +1425,7 @@
           <w:szCs w:val="22"/>
         </w:rPr>
       </w:pPr>
-      <w:hyperlink w:anchor="_Toc75156045" w:history="1">
+      <w:hyperlink w:anchor="_Toc75255525" w:history="1">
         <w:r>
           <w:rPr>
             <w:rStyle w:val="Hyperlink"/>
@@ -875,7 +1452,7 @@
             <w:noProof/>
             <w:webHidden/>
           </w:rPr>
-          <w:instrText xml:space="preserve"> PAGEREF _Toc75156045 \h </w:instrText>
+          <w:instrText xml:space="preserve"> PAGEREF _Toc75255525 \h </w:instrText>
         </w:r>
         <w:r>
           <w:rPr>
@@ -895,7 +1472,7 @@
             <w:noProof/>
             <w:webHidden/>
           </w:rPr>
-          <w:t>4</w:t>
+          <w:t>9</w:t>
         </w:r>
         <w:r>
           <w:rPr>
@@ -927,8 +1504,8 @@
       <w:pPr>
         <w:spacing w:before="0" w:after="200" w:line="276" w:lineRule="auto"/>
         <w:sectPr>
-          <w:footerReference w:type="even" r:id="rId10"/>
-          <w:footerReference w:type="default" r:id="rId11"/>
+          <w:footerReference w:type="even" r:id="rId11"/>
+          <w:footerReference w:type="default" r:id="rId12"/>
           <w:pgSz w:w="11906" w:h="16838" w:code="9"/>
           <w:pgMar w:top="1134" w:right="1138" w:bottom="1411" w:left="1699" w:header="850" w:footer="432" w:gutter="0"/>
           <w:pgNumType w:fmt="lowerRoman" w:start="1"/>
@@ -942,20 +1519,22 @@
         <w:pStyle w:val="Heading1"/>
         <w:ind w:left="0"/>
       </w:pPr>
-      <w:bookmarkStart w:id="0" w:name="_Toc75156035"/>
+      <w:bookmarkStart w:id="1" w:name="_Toc75255510"/>
       <w:r>
         <w:lastRenderedPageBreak/>
         <w:t>YÊU CẦU HỆ THỐNG</w:t>
       </w:r>
-      <w:bookmarkEnd w:id="0"/>
+      <w:bookmarkEnd w:id="1"/>
     </w:p>
     <w:p>
       <w:pPr>
         <w:pStyle w:val="Heading2"/>
       </w:pPr>
+      <w:bookmarkStart w:id="2" w:name="_Toc75255511"/>
       <w:r>
         <w:t>Yêu cầu nghiệp vụ</w:t>
       </w:r>
+      <w:bookmarkEnd w:id="2"/>
     </w:p>
     <w:p>
       <w:pPr>
@@ -1124,47 +1703,31 @@
       <w:r>
         <w:t>Thủ thư có thể xem danh sách những tài liệu đang được mượn, tài liệu quá thời gian mượn.</w:t>
       </w:r>
-    </w:p>
-    <w:p>
-      <w:pPr>
-        <w:pStyle w:val="Heading3"/>
-        <w:numPr>
-          <w:ilvl w:val="0"/>
-          <w:numId w:val="0"/>
-        </w:numPr>
-      </w:pPr>
+      <w:r>
+        <w:br w:type="page"/>
+      </w:r>
     </w:p>
     <w:p/>
     <w:p>
       <w:pPr>
-        <w:spacing w:before="0" w:after="200" w:line="276" w:lineRule="auto"/>
-        <w:jc w:val="left"/>
-      </w:pPr>
-      <w:r>
-        <w:br w:type="page"/>
-      </w:r>
-    </w:p>
-    <w:p/>
-    <w:p>
-      <w:pPr>
         <w:pStyle w:val="Heading1"/>
         <w:ind w:left="0"/>
       </w:pPr>
-      <w:bookmarkStart w:id="1" w:name="_Toc75156036"/>
+      <w:bookmarkStart w:id="3" w:name="_Toc75255512"/>
       <w:r>
         <w:t>PHÂN TÍCH HỆ THỐNG</w:t>
       </w:r>
-      <w:bookmarkEnd w:id="1"/>
+      <w:bookmarkEnd w:id="3"/>
     </w:p>
     <w:p>
       <w:pPr>
         <w:pStyle w:val="Heading2"/>
       </w:pPr>
-      <w:bookmarkStart w:id="2" w:name="_Toc75156037"/>
+      <w:bookmarkStart w:id="4" w:name="_Toc75255513"/>
       <w:r>
         <w:t>Danh sách tác nhân</w:t>
       </w:r>
-      <w:bookmarkEnd w:id="2"/>
+      <w:bookmarkEnd w:id="4"/>
     </w:p>
     <w:p>
       <w:pPr>
@@ -1195,11 +1758,11 @@
         <w:pStyle w:val="Heading2"/>
         <w:ind w:firstLine="284"/>
       </w:pPr>
-      <w:bookmarkStart w:id="3" w:name="_Toc75156038"/>
+      <w:bookmarkStart w:id="5" w:name="_Toc75255514"/>
       <w:r>
         <w:t>Danh sách Use case</w:t>
       </w:r>
-      <w:bookmarkEnd w:id="3"/>
+      <w:bookmarkEnd w:id="5"/>
     </w:p>
     <w:p>
       <w:pPr>
@@ -1300,22 +1863,22 @@
         <w:pStyle w:val="Heading2"/>
         <w:ind w:firstLine="284"/>
       </w:pPr>
-      <w:bookmarkStart w:id="4" w:name="_Toc75156039"/>
+      <w:bookmarkStart w:id="6" w:name="_Toc75255515"/>
       <w:r>
         <w:lastRenderedPageBreak/>
         <w:t>Xây dựng bản vẽ use case</w:t>
       </w:r>
-      <w:bookmarkEnd w:id="4"/>
+      <w:bookmarkEnd w:id="6"/>
     </w:p>
     <w:p>
       <w:pPr>
         <w:pStyle w:val="Heading3"/>
       </w:pPr>
-      <w:bookmarkStart w:id="5" w:name="_Toc75156040"/>
+      <w:bookmarkStart w:id="7" w:name="_Toc75255516"/>
       <w:r>
         <w:t>Bản vẽ use case</w:t>
       </w:r>
-      <w:bookmarkEnd w:id="5"/>
+      <w:bookmarkEnd w:id="7"/>
     </w:p>
     <w:p>
       <w:pPr>
@@ -1342,7 +1905,7 @@
                     <pic:cNvPicPr/>
                   </pic:nvPicPr>
                   <pic:blipFill>
-                    <a:blip r:embed="rId12">
+                    <a:blip r:embed="rId13">
                       <a:extLst>
                         <a:ext uri="{28A0092B-C50C-407E-A947-70E740481C1C}">
                           <a14:useLocalDpi xmlns:a14="http://schemas.microsoft.com/office/drawing/2010/main" val="0"/>
@@ -1373,45 +1936,25 @@
       <w:pPr>
         <w:pStyle w:val="Caption"/>
       </w:pPr>
-      <w:r>
-        <w:fldChar w:fldCharType="begin"/>
-      </w:r>
-      <w:r>
-        <w:instrText xml:space="preserve"> STYLEREF 1 \s </w:instrText>
-      </w:r>
-      <w:r>
-        <w:fldChar w:fldCharType="separate"/>
-      </w:r>
-      <w:r>
-        <w:rPr>
-          <w:noProof/>
-        </w:rPr>
-        <w:t>2</w:t>
-      </w:r>
-      <w:r>
-        <w:fldChar w:fldCharType="end"/>
-      </w:r>
+      <w:fldSimple w:instr=" STYLEREF 1 \s ">
+        <w:r>
+          <w:rPr>
+            <w:noProof/>
+          </w:rPr>
+          <w:t>2</w:t>
+        </w:r>
+      </w:fldSimple>
       <w:r>
         <w:t>.</w:t>
       </w:r>
-      <w:r>
-        <w:fldChar w:fldCharType="begin"/>
-      </w:r>
-      <w:r>
-        <w:instrText xml:space="preserve"> SEQ Bảng \* ARABIC \s 1 </w:instrText>
-      </w:r>
-      <w:r>
-        <w:fldChar w:fldCharType="separate"/>
-      </w:r>
-      <w:r>
-        <w:rPr>
-          <w:noProof/>
-        </w:rPr>
-        <w:t>1</w:t>
-      </w:r>
-      <w:r>
-        <w:fldChar w:fldCharType="end"/>
-      </w:r>
+      <w:fldSimple w:instr=" SEQ Bảng \* ARABIC \s 1 ">
+        <w:r>
+          <w:rPr>
+            <w:noProof/>
+          </w:rPr>
+          <w:t>1</w:t>
+        </w:r>
+      </w:fldSimple>
       <w:r>
         <w:t xml:space="preserve"> Use case quản lý độc giả</w:t>
       </w:r>
@@ -1419,16 +1962,24 @@
     <w:p>
       <w:pPr>
         <w:keepNext/>
-        <w:jc w:val="center"/>
+        <w:jc w:val="left"/>
       </w:pPr>
       <w:r>
         <w:rPr>
           <w:noProof/>
         </w:rPr>
         <w:drawing>
-          <wp:inline distT="0" distB="0" distL="0" distR="0" wp14:anchorId="7D0E94CA" wp14:editId="19CFD6C5">
+          <wp:anchor distT="0" distB="0" distL="114300" distR="114300" simplePos="0" relativeHeight="251658240" behindDoc="0" locked="0" layoutInCell="1" allowOverlap="1" wp14:anchorId="7D0E94CA" wp14:editId="5A7F393B">
+            <wp:simplePos x="2552700" y="4410075"/>
+            <wp:positionH relativeFrom="column">
+              <wp:posOffset>2546985</wp:posOffset>
+            </wp:positionH>
+            <wp:positionV relativeFrom="paragraph">
+              <wp:align>top</wp:align>
+            </wp:positionV>
             <wp:extent cx="2809875" cy="2200275"/>
             <wp:effectExtent l="0" t="0" r="9525" b="9525"/>
+            <wp:wrapSquare wrapText="bothSides"/>
             <wp:docPr id="6" name="Picture 6"/>
             <wp:cNvGraphicFramePr>
               <a:graphicFrameLocks xmlns:a="http://schemas.openxmlformats.org/drawingml/2006/main" noChangeAspect="1"/>
@@ -1441,7 +1992,7 @@
                     <pic:cNvPicPr/>
                   </pic:nvPicPr>
                   <pic:blipFill>
-                    <a:blip r:embed="rId13">
+                    <a:blip r:embed="rId14">
                       <a:extLst>
                         <a:ext uri="{28A0092B-C50C-407E-A947-70E740481C1C}">
                           <a14:useLocalDpi xmlns:a14="http://schemas.microsoft.com/office/drawing/2010/main" val="0"/>
@@ -1464,53 +2015,36 @@
                 </pic:pic>
               </a:graphicData>
             </a:graphic>
-          </wp:inline>
+          </wp:anchor>
         </w:drawing>
+      </w:r>
+      <w:r>
+        <w:br w:type="textWrapping" w:clear="all"/>
       </w:r>
     </w:p>
     <w:p>
       <w:pPr>
         <w:pStyle w:val="Caption"/>
       </w:pPr>
-      <w:r>
-        <w:fldChar w:fldCharType="begin"/>
-      </w:r>
-      <w:r>
-        <w:instrText xml:space="preserve"> STYLEREF 1 \s </w:instrText>
-      </w:r>
-      <w:r>
-        <w:fldChar w:fldCharType="separate"/>
-      </w:r>
-      <w:r>
-        <w:rPr>
-          <w:noProof/>
-        </w:rPr>
-        <w:t>2</w:t>
-      </w:r>
-      <w:r>
-        <w:fldChar w:fldCharType="end"/>
-      </w:r>
+      <w:fldSimple w:instr=" STYLEREF 1 \s ">
+        <w:r>
+          <w:rPr>
+            <w:noProof/>
+          </w:rPr>
+          <w:t>2</w:t>
+        </w:r>
+      </w:fldSimple>
       <w:r>
         <w:t>.</w:t>
       </w:r>
-      <w:r>
-        <w:fldChar w:fldCharType="begin"/>
-      </w:r>
-      <w:r>
-        <w:instrText xml:space="preserve"> SEQ Bảng \* ARABIC \s 1 </w:instrText>
-      </w:r>
-      <w:r>
-        <w:fldChar w:fldCharType="separate"/>
-      </w:r>
-      <w:r>
-        <w:rPr>
-          <w:noProof/>
-        </w:rPr>
-        <w:t>2</w:t>
-      </w:r>
-      <w:r>
-        <w:fldChar w:fldCharType="end"/>
-      </w:r>
+      <w:fldSimple w:instr=" SEQ Bảng \* ARABIC \s 1 ">
+        <w:r>
+          <w:rPr>
+            <w:noProof/>
+          </w:rPr>
+          <w:t>2</w:t>
+        </w:r>
+      </w:fldSimple>
       <w:r>
         <w:t xml:space="preserve"> Use case quản lý tài liệu</w:t>
       </w:r>
@@ -1541,7 +2075,7 @@
                     <pic:cNvPicPr/>
                   </pic:nvPicPr>
                   <pic:blipFill>
-                    <a:blip r:embed="rId14">
+                    <a:blip r:embed="rId15">
                       <a:extLst>
                         <a:ext uri="{28A0092B-C50C-407E-A947-70E740481C1C}">
                           <a14:useLocalDpi xmlns:a14="http://schemas.microsoft.com/office/drawing/2010/main" val="0"/>
@@ -1572,45 +2106,25 @@
       <w:pPr>
         <w:pStyle w:val="Caption"/>
       </w:pPr>
-      <w:r>
-        <w:fldChar w:fldCharType="begin"/>
-      </w:r>
-      <w:r>
-        <w:instrText xml:space="preserve"> STYLEREF 1 \s </w:instrText>
-      </w:r>
-      <w:r>
-        <w:fldChar w:fldCharType="separate"/>
-      </w:r>
-      <w:r>
-        <w:rPr>
-          <w:noProof/>
-        </w:rPr>
-        <w:t>2</w:t>
-      </w:r>
-      <w:r>
-        <w:fldChar w:fldCharType="end"/>
-      </w:r>
+      <w:fldSimple w:instr=" STYLEREF 1 \s ">
+        <w:r>
+          <w:rPr>
+            <w:noProof/>
+          </w:rPr>
+          <w:t>2</w:t>
+        </w:r>
+      </w:fldSimple>
       <w:r>
         <w:t>.</w:t>
       </w:r>
-      <w:r>
-        <w:fldChar w:fldCharType="begin"/>
-      </w:r>
-      <w:r>
-        <w:instrText xml:space="preserve"> SEQ Bảng \* ARABIC \s 1 </w:instrText>
-      </w:r>
-      <w:r>
-        <w:fldChar w:fldCharType="separate"/>
-      </w:r>
-      <w:r>
-        <w:rPr>
-          <w:noProof/>
-        </w:rPr>
-        <w:t>3</w:t>
-      </w:r>
-      <w:r>
-        <w:fldChar w:fldCharType="end"/>
-      </w:r>
+      <w:fldSimple w:instr=" SEQ Bảng \* ARABIC \s 1 ">
+        <w:r>
+          <w:rPr>
+            <w:noProof/>
+          </w:rPr>
+          <w:t>3</w:t>
+        </w:r>
+      </w:fldSimple>
       <w:r>
         <w:t xml:space="preserve"> Quản lý mượn trả tài liệu</w:t>
       </w:r>
@@ -1640,7 +2154,7 @@
                     <pic:cNvPicPr/>
                   </pic:nvPicPr>
                   <pic:blipFill>
-                    <a:blip r:embed="rId15">
+                    <a:blip r:embed="rId16">
                       <a:extLst>
                         <a:ext uri="{28A0092B-C50C-407E-A947-70E740481C1C}">
                           <a14:useLocalDpi xmlns:a14="http://schemas.microsoft.com/office/drawing/2010/main" val="0"/>
@@ -1671,45 +2185,25 @@
       <w:pPr>
         <w:pStyle w:val="Caption"/>
       </w:pPr>
-      <w:r>
-        <w:fldChar w:fldCharType="begin"/>
-      </w:r>
-      <w:r>
-        <w:instrText xml:space="preserve"> STYLEREF 1 \s </w:instrText>
-      </w:r>
-      <w:r>
-        <w:fldChar w:fldCharType="separate"/>
-      </w:r>
-      <w:r>
-        <w:rPr>
-          <w:noProof/>
-        </w:rPr>
-        <w:t>2</w:t>
-      </w:r>
-      <w:r>
-        <w:fldChar w:fldCharType="end"/>
-      </w:r>
+      <w:fldSimple w:instr=" STYLEREF 1 \s ">
+        <w:r>
+          <w:rPr>
+            <w:noProof/>
+          </w:rPr>
+          <w:t>2</w:t>
+        </w:r>
+      </w:fldSimple>
       <w:r>
         <w:t>.</w:t>
       </w:r>
-      <w:r>
-        <w:fldChar w:fldCharType="begin"/>
-      </w:r>
-      <w:r>
-        <w:instrText xml:space="preserve"> SEQ Bảng \* ARABIC \s 1 </w:instrText>
-      </w:r>
-      <w:r>
-        <w:fldChar w:fldCharType="separate"/>
-      </w:r>
-      <w:r>
-        <w:rPr>
-          <w:noProof/>
-        </w:rPr>
-        <w:t>4</w:t>
-      </w:r>
-      <w:r>
-        <w:fldChar w:fldCharType="end"/>
-      </w:r>
+      <w:fldSimple w:instr=" SEQ Bảng \* ARABIC \s 1 ">
+        <w:r>
+          <w:rPr>
+            <w:noProof/>
+          </w:rPr>
+          <w:t>4</w:t>
+        </w:r>
+      </w:fldSimple>
       <w:r>
         <w:t xml:space="preserve"> Tìm kiếm thông tin</w:t>
       </w:r>
@@ -1719,35 +2213,40 @@
       <w:pPr>
         <w:pStyle w:val="Heading2"/>
       </w:pPr>
-      <w:bookmarkStart w:id="6" w:name="_Toc75156042"/>
+      <w:bookmarkStart w:id="8" w:name="_Toc75255517"/>
       <w:r>
         <w:lastRenderedPageBreak/>
         <w:t>Xây dựng bản vẽ Class</w:t>
       </w:r>
-      <w:bookmarkEnd w:id="6"/>
+      <w:r>
+        <w:t xml:space="preserve"> diagram</w:t>
+      </w:r>
+      <w:bookmarkEnd w:id="8"/>
     </w:p>
     <w:p>
       <w:pPr>
         <w:pStyle w:val="Heading2"/>
         <w:jc w:val="left"/>
       </w:pPr>
-      <w:bookmarkStart w:id="7" w:name="_Toc75156043"/>
-      <w:bookmarkStart w:id="8" w:name="_Toc9864374"/>
+      <w:bookmarkStart w:id="9" w:name="_Toc9864374"/>
+      <w:bookmarkStart w:id="10" w:name="_Toc75255518"/>
       <w:r>
         <w:t xml:space="preserve">Xây dựng bản vẽ </w:t>
       </w:r>
       <w:r>
         <w:t>sequence diagram</w:t>
       </w:r>
-      <w:bookmarkEnd w:id="7"/>
+      <w:bookmarkEnd w:id="10"/>
     </w:p>
     <w:p>
       <w:pPr>
         <w:pStyle w:val="Heading2"/>
       </w:pPr>
+      <w:bookmarkStart w:id="11" w:name="_Toc75255519"/>
       <w:r>
         <w:t>HLD</w:t>
       </w:r>
+      <w:bookmarkEnd w:id="11"/>
     </w:p>
     <w:p>
       <w:pPr>
@@ -1797,9 +2296,11 @@
       <w:pPr>
         <w:pStyle w:val="Heading3"/>
       </w:pPr>
+      <w:bookmarkStart w:id="12" w:name="_Toc75255520"/>
       <w:r>
         <w:t>Tầng Data Access</w:t>
       </w:r>
+      <w:bookmarkEnd w:id="12"/>
     </w:p>
     <w:p>
       <w:pPr>
@@ -1825,7 +2326,7 @@
                     <pic:cNvPicPr/>
                   </pic:nvPicPr>
                   <pic:blipFill>
-                    <a:blip r:embed="rId16">
+                    <a:blip r:embed="rId17">
                       <a:extLst>
                         <a:ext uri="{28A0092B-C50C-407E-A947-70E740481C1C}">
                           <a14:useLocalDpi xmlns:a14="http://schemas.microsoft.com/office/drawing/2010/main" val="0"/>
@@ -1856,45 +2357,25 @@
       <w:pPr>
         <w:pStyle w:val="Caption"/>
       </w:pPr>
-      <w:r>
-        <w:fldChar w:fldCharType="begin"/>
-      </w:r>
-      <w:r>
-        <w:instrText xml:space="preserve"> STYLEREF 1 \s </w:instrText>
-      </w:r>
-      <w:r>
-        <w:fldChar w:fldCharType="separate"/>
-      </w:r>
-      <w:r>
-        <w:rPr>
-          <w:noProof/>
-        </w:rPr>
-        <w:t>2</w:t>
-      </w:r>
-      <w:r>
-        <w:fldChar w:fldCharType="end"/>
-      </w:r>
+      <w:fldSimple w:instr=" STYLEREF 1 \s ">
+        <w:r>
+          <w:rPr>
+            <w:noProof/>
+          </w:rPr>
+          <w:t>2</w:t>
+        </w:r>
+      </w:fldSimple>
       <w:r>
         <w:t>.</w:t>
       </w:r>
-      <w:r>
-        <w:fldChar w:fldCharType="begin"/>
-      </w:r>
-      <w:r>
-        <w:instrText xml:space="preserve"> SEQ Bảng \* ARABIC \s 1 </w:instrText>
-      </w:r>
-      <w:r>
-        <w:fldChar w:fldCharType="separate"/>
-      </w:r>
-      <w:r>
-        <w:rPr>
-          <w:noProof/>
-        </w:rPr>
-        <w:t>5</w:t>
-      </w:r>
-      <w:r>
-        <w:fldChar w:fldCharType="end"/>
-      </w:r>
+      <w:fldSimple w:instr=" SEQ Bảng \* ARABIC \s 1 ">
+        <w:r>
+          <w:rPr>
+            <w:noProof/>
+          </w:rPr>
+          <w:t>5</w:t>
+        </w:r>
+      </w:fldSimple>
       <w:r>
         <w:t xml:space="preserve"> Biểu đồ lớp tầng Data Access</w:t>
       </w:r>
@@ -1903,15 +2384,18 @@
       <w:pPr>
         <w:pStyle w:val="Heading3"/>
       </w:pPr>
+      <w:bookmarkStart w:id="13" w:name="_Toc75255521"/>
       <w:r>
         <w:lastRenderedPageBreak/>
         <w:t>Tầng Business</w:t>
       </w:r>
+      <w:bookmarkEnd w:id="13"/>
     </w:p>
     <w:p>
       <w:pPr>
+        <w:widowControl w:val="0"/>
         <w:spacing w:before="0" w:after="200" w:line="276" w:lineRule="auto"/>
-        <w:jc w:val="left"/>
+        <w:jc w:val="center"/>
         <w:rPr>
           <w:rFonts w:eastAsiaTheme="majorEastAsia" w:cstheme="majorBidi"/>
           <w:b/>
@@ -1920,6 +2404,52 @@
         </w:rPr>
       </w:pPr>
       <w:r>
+        <w:rPr>
+          <w:noProof/>
+        </w:rPr>
+        <w:drawing>
+          <wp:inline distT="0" distB="0" distL="0" distR="0" wp14:anchorId="26898155" wp14:editId="01D45C48">
+            <wp:extent cx="5756275" cy="6175375"/>
+            <wp:effectExtent l="0" t="0" r="0" b="0"/>
+            <wp:docPr id="2" name="Picture 2" descr="Table&#10;&#10;Description automatically generated"/>
+            <wp:cNvGraphicFramePr>
+              <a:graphicFrameLocks xmlns:a="http://schemas.openxmlformats.org/drawingml/2006/main" noChangeAspect="1"/>
+            </wp:cNvGraphicFramePr>
+            <a:graphic xmlns:a="http://schemas.openxmlformats.org/drawingml/2006/main">
+              <a:graphicData uri="http://schemas.openxmlformats.org/drawingml/2006/picture">
+                <pic:pic xmlns:pic="http://schemas.openxmlformats.org/drawingml/2006/picture">
+                  <pic:nvPicPr>
+                    <pic:cNvPr id="2" name="Picture 2" descr="Table&#10;&#10;Description automatically generated"/>
+                    <pic:cNvPicPr/>
+                  </pic:nvPicPr>
+                  <pic:blipFill>
+                    <a:blip r:embed="rId18">
+                      <a:extLst>
+                        <a:ext uri="{28A0092B-C50C-407E-A947-70E740481C1C}">
+                          <a14:useLocalDpi xmlns:a14="http://schemas.microsoft.com/office/drawing/2010/main" val="0"/>
+                        </a:ext>
+                      </a:extLst>
+                    </a:blip>
+                    <a:stretch>
+                      <a:fillRect/>
+                    </a:stretch>
+                  </pic:blipFill>
+                  <pic:spPr>
+                    <a:xfrm>
+                      <a:off x="0" y="0"/>
+                      <a:ext cx="5756275" cy="6175375"/>
+                    </a:xfrm>
+                    <a:prstGeom prst="rect">
+                      <a:avLst/>
+                    </a:prstGeom>
+                  </pic:spPr>
+                </pic:pic>
+              </a:graphicData>
+            </a:graphic>
+          </wp:inline>
+        </w:drawing>
+      </w:r>
+      <w:r>
         <w:br w:type="page"/>
       </w:r>
     </w:p>
@@ -1927,13 +2457,12 @@
       <w:pPr>
         <w:pStyle w:val="Heading3"/>
       </w:pPr>
+      <w:bookmarkStart w:id="14" w:name="_Toc75255522"/>
       <w:r>
         <w:lastRenderedPageBreak/>
         <w:t>Tầng giao diện</w:t>
       </w:r>
-      <w:r>
-        <w:br w:type="page"/>
-      </w:r>
+      <w:bookmarkEnd w:id="14"/>
     </w:p>
     <w:p>
       <w:pPr>
@@ -1942,22 +2471,71 @@
           <w:ilvl w:val="0"/>
           <w:numId w:val="0"/>
         </w:numPr>
+        <w:ind w:left="360"/>
+      </w:pPr>
+      <w:bookmarkStart w:id="15" w:name="_Toc75255523"/>
+      <w:r>
         <w:rPr>
-          <w:sz w:val="32"/>
-          <w:szCs w:val="28"/>
+          <w:noProof/>
         </w:rPr>
-      </w:pPr>
+        <w:drawing>
+          <wp:inline distT="0" distB="0" distL="0" distR="0" wp14:anchorId="228FF318" wp14:editId="0A251EA1">
+            <wp:extent cx="5756275" cy="2447290"/>
+            <wp:effectExtent l="0" t="0" r="0" b="0"/>
+            <wp:docPr id="9" name="Picture 9" descr="Diagram&#10;&#10;Description automatically generated"/>
+            <wp:cNvGraphicFramePr>
+              <a:graphicFrameLocks xmlns:a="http://schemas.openxmlformats.org/drawingml/2006/main" noChangeAspect="1"/>
+            </wp:cNvGraphicFramePr>
+            <a:graphic xmlns:a="http://schemas.openxmlformats.org/drawingml/2006/main">
+              <a:graphicData uri="http://schemas.openxmlformats.org/drawingml/2006/picture">
+                <pic:pic xmlns:pic="http://schemas.openxmlformats.org/drawingml/2006/picture">
+                  <pic:nvPicPr>
+                    <pic:cNvPr id="9" name="Picture 9" descr="Diagram&#10;&#10;Description automatically generated"/>
+                    <pic:cNvPicPr/>
+                  </pic:nvPicPr>
+                  <pic:blipFill>
+                    <a:blip r:embed="rId10">
+                      <a:extLst>
+                        <a:ext uri="{28A0092B-C50C-407E-A947-70E740481C1C}">
+                          <a14:useLocalDpi xmlns:a14="http://schemas.microsoft.com/office/drawing/2010/main" val="0"/>
+                        </a:ext>
+                      </a:extLst>
+                    </a:blip>
+                    <a:stretch>
+                      <a:fillRect/>
+                    </a:stretch>
+                  </pic:blipFill>
+                  <pic:spPr>
+                    <a:xfrm>
+                      <a:off x="0" y="0"/>
+                      <a:ext cx="5756275" cy="2447290"/>
+                    </a:xfrm>
+                    <a:prstGeom prst="rect">
+                      <a:avLst/>
+                    </a:prstGeom>
+                  </pic:spPr>
+                </pic:pic>
+              </a:graphicData>
+            </a:graphic>
+          </wp:inline>
+        </w:drawing>
+      </w:r>
+      <w:bookmarkEnd w:id="15"/>
+      <w:r>
+        <w:br w:type="page"/>
+      </w:r>
     </w:p>
     <w:p>
       <w:pPr>
         <w:pStyle w:val="Heading1unnumbered"/>
       </w:pPr>
-      <w:bookmarkStart w:id="9" w:name="_Toc75156044"/>
-      <w:r>
+      <w:bookmarkStart w:id="16" w:name="_Toc75255524"/>
+      <w:r>
+        <w:lastRenderedPageBreak/>
         <w:t>KẾT LUẬN</w:t>
       </w:r>
-      <w:bookmarkEnd w:id="8"/>
       <w:bookmarkEnd w:id="9"/>
+      <w:bookmarkEnd w:id="16"/>
     </w:p>
     <w:p>
       <w:pPr>
@@ -1983,12 +2561,12 @@
           <w:numId w:val="0"/>
         </w:numPr>
       </w:pPr>
-      <w:bookmarkStart w:id="10" w:name="_Toc75156045"/>
+      <w:bookmarkStart w:id="17" w:name="_Toc75255525"/>
       <w:r>
         <w:lastRenderedPageBreak/>
         <w:t>TÀI LIỆU THAM KHẢO</w:t>
       </w:r>
-      <w:bookmarkEnd w:id="10"/>
+      <w:bookmarkEnd w:id="17"/>
     </w:p>
     <w:p>
       <w:pPr>
@@ -2010,8 +2588,8 @@
       <w:pPr>
         <w:spacing w:before="240" w:after="240" w:line="240" w:lineRule="auto"/>
         <w:sectPr>
-          <w:footerReference w:type="even" r:id="rId17"/>
-          <w:footerReference w:type="default" r:id="rId18"/>
+          <w:footerReference w:type="even" r:id="rId19"/>
+          <w:footerReference w:type="default" r:id="rId20"/>
           <w:pgSz w:w="11906" w:h="16838" w:code="9"/>
           <w:pgMar w:top="1134" w:right="1140" w:bottom="1412" w:left="1701" w:header="851" w:footer="431" w:gutter="0"/>
           <w:pgNumType w:start="1"/>
@@ -2031,8 +2609,8 @@
       </w:pPr>
     </w:p>
     <w:sectPr>
-      <w:footerReference w:type="even" r:id="rId19"/>
-      <w:footerReference w:type="default" r:id="rId20"/>
+      <w:footerReference w:type="even" r:id="rId21"/>
+      <w:footerReference w:type="default" r:id="rId22"/>
       <w:pgSz w:w="11906" w:h="16838" w:code="9"/>
       <w:pgMar w:top="1134" w:right="1138" w:bottom="1411" w:left="1699" w:header="850" w:footer="432" w:gutter="0"/>
       <w:cols w:space="454"/>

</xml_diff>

<commit_message>
Add usecase diagram with plantuml
</commit_message>
<xml_diff>
--- a/src/main/plain/QuanLyThuVien.docx
+++ b/src/main/plain/QuanLyThuVien.docx
@@ -1890,10 +1890,10 @@
           <w:noProof/>
         </w:rPr>
         <w:drawing>
-          <wp:inline distT="0" distB="0" distL="0" distR="0" wp14:anchorId="602539F1" wp14:editId="34173DB4">
-            <wp:extent cx="3114675" cy="2295525"/>
-            <wp:effectExtent l="0" t="0" r="9525" b="9525"/>
-            <wp:docPr id="5" name="Picture 5"/>
+          <wp:inline distT="0" distB="0" distL="0" distR="0" wp14:anchorId="26743E10" wp14:editId="5024F315">
+            <wp:extent cx="2943225" cy="2457450"/>
+            <wp:effectExtent l="0" t="0" r="9525" b="0"/>
+            <wp:docPr id="1" name="Picture 1"/>
             <wp:cNvGraphicFramePr>
               <a:graphicFrameLocks xmlns:a="http://schemas.openxmlformats.org/drawingml/2006/main" noChangeAspect="1"/>
             </wp:cNvGraphicFramePr>
@@ -1901,7 +1901,7 @@
               <a:graphicData uri="http://schemas.openxmlformats.org/drawingml/2006/picture">
                 <pic:pic xmlns:pic="http://schemas.openxmlformats.org/drawingml/2006/picture">
                   <pic:nvPicPr>
-                    <pic:cNvPr id="5" name="Picture 5"/>
+                    <pic:cNvPr id="1" name="LibraryU3.png"/>
                     <pic:cNvPicPr/>
                   </pic:nvPicPr>
                   <pic:blipFill>
@@ -1919,7 +1919,7 @@
                   <pic:spPr>
                     <a:xfrm>
                       <a:off x="0" y="0"/>
-                      <a:ext cx="3114675" cy="2295525"/>
+                      <a:ext cx="2943225" cy="2457450"/>
                     </a:xfrm>
                     <a:prstGeom prst="rect">
                       <a:avLst/>
@@ -1936,56 +1936,19 @@
       <w:pPr>
         <w:pStyle w:val="Caption"/>
       </w:pPr>
-      <w:r>
-        <w:fldChar w:fldCharType="begin"/>
-      </w:r>
-      <w:r>
-        <w:instrText xml:space="preserve"> STYLEREF 1 \s </w:instrText>
-      </w:r>
-      <w:r>
-        <w:fldChar w:fldCharType="separate"/>
-      </w:r>
-      <w:r>
-        <w:rPr>
-          <w:noProof/>
-        </w:rPr>
-        <w:t>2</w:t>
-      </w:r>
-      <w:r>
-        <w:rPr>
-          <w:noProof/>
-        </w:rPr>
-        <w:fldChar w:fldCharType="end"/>
-      </w:r>
+      <w:fldSimple w:instr=" STYLEREF 1 \s ">
+        <w:r>
+          <w:rPr>
+            <w:noProof/>
+          </w:rPr>
+          <w:t>2</w:t>
+        </w:r>
+      </w:fldSimple>
       <w:r>
         <w:t>.</w:t>
       </w:r>
       <w:r>
-        <w:fldChar w:fldCharType="begin"/>
-      </w:r>
-      <w:r>
-        <w:instrText xml:space="preserve"> SEQ B</w:instrText>
-      </w:r>
-      <w:r>
-        <w:instrText>ả</w:instrText>
-      </w:r>
-      <w:r>
-        <w:instrText xml:space="preserve">ng \* ARABIC \s 1 </w:instrText>
-      </w:r>
-      <w:r>
-        <w:fldChar w:fldCharType="separate"/>
-      </w:r>
-      <w:r>
-        <w:rPr>
-          <w:noProof/>
-        </w:rPr>
-        <w:t>1</w:t>
-      </w:r>
-      <w:r>
-        <w:rPr>
-          <w:noProof/>
-        </w:rPr>
-        <w:fldChar w:fldCharType="end"/>
+        <w:t>3</w:t>
       </w:r>
       <w:r>
         <w:t xml:space="preserve"> Use case quản lý độc giả</w:t>
@@ -1994,25 +1957,17 @@
     <w:p>
       <w:pPr>
         <w:keepNext/>
-        <w:jc w:val="left"/>
+        <w:jc w:val="center"/>
       </w:pPr>
       <w:r>
         <w:rPr>
           <w:noProof/>
         </w:rPr>
         <w:drawing>
-          <wp:anchor distT="0" distB="0" distL="114300" distR="114300" simplePos="0" relativeHeight="251658240" behindDoc="0" locked="0" layoutInCell="1" allowOverlap="1" wp14:anchorId="7D0E94CA" wp14:editId="5A7F393B">
-            <wp:simplePos x="2552700" y="4410075"/>
-            <wp:positionH relativeFrom="column">
-              <wp:posOffset>2546985</wp:posOffset>
-            </wp:positionH>
-            <wp:positionV relativeFrom="paragraph">
-              <wp:align>top</wp:align>
-            </wp:positionV>
-            <wp:extent cx="2809875" cy="2200275"/>
+          <wp:inline distT="0" distB="0" distL="0" distR="0" wp14:anchorId="464A5D42" wp14:editId="3003E981">
+            <wp:extent cx="2905125" cy="2428875"/>
             <wp:effectExtent l="0" t="0" r="9525" b="9525"/>
-            <wp:wrapSquare wrapText="bothSides"/>
-            <wp:docPr id="6" name="Picture 6"/>
+            <wp:docPr id="7" name="Picture 7"/>
             <wp:cNvGraphicFramePr>
               <a:graphicFrameLocks xmlns:a="http://schemas.openxmlformats.org/drawingml/2006/main" noChangeAspect="1"/>
             </wp:cNvGraphicFramePr>
@@ -2020,7 +1975,7 @@
               <a:graphicData uri="http://schemas.openxmlformats.org/drawingml/2006/picture">
                 <pic:pic xmlns:pic="http://schemas.openxmlformats.org/drawingml/2006/picture">
                   <pic:nvPicPr>
-                    <pic:cNvPr id="6" name="Picture 6"/>
+                    <pic:cNvPr id="7" name="LibraryU4.png"/>
                     <pic:cNvPicPr/>
                   </pic:nvPicPr>
                   <pic:blipFill>
@@ -2038,7 +1993,7 @@
                   <pic:spPr>
                     <a:xfrm>
                       <a:off x="0" y="0"/>
-                      <a:ext cx="2809875" cy="2200275"/>
+                      <a:ext cx="2905125" cy="2428875"/>
                     </a:xfrm>
                     <a:prstGeom prst="rect">
                       <a:avLst/>
@@ -2047,7 +2002,7 @@
                 </pic:pic>
               </a:graphicData>
             </a:graphic>
-          </wp:anchor>
+          </wp:inline>
         </w:drawing>
       </w:r>
       <w:r>
@@ -2058,56 +2013,19 @@
       <w:pPr>
         <w:pStyle w:val="Caption"/>
       </w:pPr>
-      <w:r>
-        <w:fldChar w:fldCharType="begin"/>
-      </w:r>
-      <w:r>
-        <w:instrText xml:space="preserve"> STYLEREF 1 \s </w:instrText>
-      </w:r>
-      <w:r>
-        <w:fldChar w:fldCharType="separate"/>
-      </w:r>
-      <w:r>
-        <w:rPr>
-          <w:noProof/>
-        </w:rPr>
-        <w:t>2</w:t>
-      </w:r>
-      <w:r>
-        <w:rPr>
-          <w:noProof/>
-        </w:rPr>
-        <w:fldChar w:fldCharType="end"/>
-      </w:r>
+      <w:fldSimple w:instr=" STYLEREF 1 \s ">
+        <w:r>
+          <w:rPr>
+            <w:noProof/>
+          </w:rPr>
+          <w:t>2</w:t>
+        </w:r>
+      </w:fldSimple>
       <w:r>
         <w:t>.</w:t>
       </w:r>
       <w:r>
-        <w:fldChar w:fldCharType="begin"/>
-      </w:r>
-      <w:r>
-        <w:instrText xml:space="preserve"> SEQ B</w:instrText>
-      </w:r>
-      <w:r>
-        <w:instrText>ả</w:instrText>
-      </w:r>
-      <w:r>
-        <w:instrText xml:space="preserve">ng \* ARABIC \s 1 </w:instrText>
-      </w:r>
-      <w:r>
-        <w:fldChar w:fldCharType="separate"/>
-      </w:r>
-      <w:r>
-        <w:rPr>
-          <w:noProof/>
-        </w:rPr>
-        <w:t>2</w:t>
-      </w:r>
-      <w:r>
-        <w:rPr>
-          <w:noProof/>
-        </w:rPr>
-        <w:fldChar w:fldCharType="end"/>
+        <w:t>4</w:t>
       </w:r>
       <w:r>
         <w:t xml:space="preserve"> Use case quản lý tài liệu</w:t>
@@ -2124,10 +2042,10 @@
         </w:rPr>
         <w:lastRenderedPageBreak/>
         <w:drawing>
-          <wp:inline distT="0" distB="0" distL="0" distR="0" wp14:anchorId="3D425DE7" wp14:editId="228EB03F">
-            <wp:extent cx="5756275" cy="3590290"/>
-            <wp:effectExtent l="0" t="0" r="0" b="0"/>
-            <wp:docPr id="3" name="Picture 3" descr="Diagram&#10;&#10;Description automatically generated"/>
+          <wp:inline distT="0" distB="0" distL="0" distR="0" wp14:anchorId="7084807E" wp14:editId="13D0EF42">
+            <wp:extent cx="5756275" cy="3230245"/>
+            <wp:effectExtent l="0" t="0" r="0" b="8255"/>
+            <wp:docPr id="8" name="Picture 8"/>
             <wp:cNvGraphicFramePr>
               <a:graphicFrameLocks xmlns:a="http://schemas.openxmlformats.org/drawingml/2006/main" noChangeAspect="1"/>
             </wp:cNvGraphicFramePr>
@@ -2135,7 +2053,7 @@
               <a:graphicData uri="http://schemas.openxmlformats.org/drawingml/2006/picture">
                 <pic:pic xmlns:pic="http://schemas.openxmlformats.org/drawingml/2006/picture">
                   <pic:nvPicPr>
-                    <pic:cNvPr id="3" name="Picture 3" descr="Diagram&#10;&#10;Description automatically generated"/>
+                    <pic:cNvPr id="8" name="LibraryU5.png"/>
                     <pic:cNvPicPr/>
                   </pic:nvPicPr>
                   <pic:blipFill>
@@ -2153,7 +2071,7 @@
                   <pic:spPr>
                     <a:xfrm>
                       <a:off x="0" y="0"/>
-                      <a:ext cx="5756275" cy="3590290"/>
+                      <a:ext cx="5756275" cy="3230245"/>
                     </a:xfrm>
                     <a:prstGeom prst="rect">
                       <a:avLst/>
@@ -2170,56 +2088,19 @@
       <w:pPr>
         <w:pStyle w:val="Caption"/>
       </w:pPr>
-      <w:r>
-        <w:fldChar w:fldCharType="begin"/>
-      </w:r>
-      <w:r>
-        <w:instrText xml:space="preserve"> STYLEREF 1 \s </w:instrText>
-      </w:r>
-      <w:r>
-        <w:fldChar w:fldCharType="separate"/>
-      </w:r>
-      <w:r>
-        <w:rPr>
-          <w:noProof/>
-        </w:rPr>
-        <w:t>2</w:t>
-      </w:r>
-      <w:r>
-        <w:rPr>
-          <w:noProof/>
-        </w:rPr>
-        <w:fldChar w:fldCharType="end"/>
-      </w:r>
+      <w:fldSimple w:instr=" STYLEREF 1 \s ">
+        <w:r>
+          <w:rPr>
+            <w:noProof/>
+          </w:rPr>
+          <w:t>2</w:t>
+        </w:r>
+      </w:fldSimple>
       <w:r>
         <w:t>.</w:t>
       </w:r>
       <w:r>
-        <w:fldChar w:fldCharType="begin"/>
-      </w:r>
-      <w:r>
-        <w:instrText xml:space="preserve"> SEQ B</w:instrText>
-      </w:r>
-      <w:r>
-        <w:instrText>ả</w:instrText>
-      </w:r>
-      <w:r>
-        <w:instrText xml:space="preserve">ng \* ARABIC \s 1 </w:instrText>
-      </w:r>
-      <w:r>
-        <w:fldChar w:fldCharType="separate"/>
-      </w:r>
-      <w:r>
-        <w:rPr>
-          <w:noProof/>
-        </w:rPr>
-        <w:t>3</w:t>
-      </w:r>
-      <w:r>
-        <w:rPr>
-          <w:noProof/>
-        </w:rPr>
-        <w:fldChar w:fldCharType="end"/>
+        <w:t>5</w:t>
       </w:r>
       <w:r>
         <w:t xml:space="preserve"> Quản lý mượn trả tài liệu</w:t>
@@ -2235,10 +2116,10 @@
           <w:noProof/>
         </w:rPr>
         <w:drawing>
-          <wp:inline distT="0" distB="0" distL="0" distR="0" wp14:anchorId="4F13E328" wp14:editId="59FEC6E9">
-            <wp:extent cx="3400425" cy="4010025"/>
+          <wp:inline distT="0" distB="0" distL="0" distR="0" wp14:anchorId="716E5070" wp14:editId="5D6DDA3B">
+            <wp:extent cx="3743325" cy="4581525"/>
             <wp:effectExtent l="0" t="0" r="9525" b="9525"/>
-            <wp:docPr id="4" name="Picture 4" descr="Diagram&#10;&#10;Description automatically generated"/>
+            <wp:docPr id="11" name="Picture 11"/>
             <wp:cNvGraphicFramePr>
               <a:graphicFrameLocks xmlns:a="http://schemas.openxmlformats.org/drawingml/2006/main" noChangeAspect="1"/>
             </wp:cNvGraphicFramePr>
@@ -2246,7 +2127,7 @@
               <a:graphicData uri="http://schemas.openxmlformats.org/drawingml/2006/picture">
                 <pic:pic xmlns:pic="http://schemas.openxmlformats.org/drawingml/2006/picture">
                   <pic:nvPicPr>
-                    <pic:cNvPr id="4" name="Picture 4" descr="Diagram&#10;&#10;Description automatically generated"/>
+                    <pic:cNvPr id="11" name="LibraryU6.png"/>
                     <pic:cNvPicPr/>
                   </pic:nvPicPr>
                   <pic:blipFill>
@@ -2264,7 +2145,7 @@
                   <pic:spPr>
                     <a:xfrm>
                       <a:off x="0" y="0"/>
-                      <a:ext cx="3400425" cy="4010025"/>
+                      <a:ext cx="3743325" cy="4581525"/>
                     </a:xfrm>
                     <a:prstGeom prst="rect">
                       <a:avLst/>
@@ -2281,56 +2162,19 @@
       <w:pPr>
         <w:pStyle w:val="Caption"/>
       </w:pPr>
-      <w:r>
-        <w:fldChar w:fldCharType="begin"/>
-      </w:r>
-      <w:r>
-        <w:instrText xml:space="preserve"> STYLEREF 1 \s </w:instrText>
-      </w:r>
-      <w:r>
-        <w:fldChar w:fldCharType="separate"/>
-      </w:r>
-      <w:r>
-        <w:rPr>
-          <w:noProof/>
-        </w:rPr>
-        <w:t>2</w:t>
-      </w:r>
-      <w:r>
-        <w:rPr>
-          <w:noProof/>
-        </w:rPr>
-        <w:fldChar w:fldCharType="end"/>
-      </w:r>
+      <w:fldSimple w:instr=" STYLEREF 1 \s ">
+        <w:r>
+          <w:rPr>
+            <w:noProof/>
+          </w:rPr>
+          <w:t>2</w:t>
+        </w:r>
+      </w:fldSimple>
       <w:r>
         <w:t>.</w:t>
       </w:r>
       <w:r>
-        <w:fldChar w:fldCharType="begin"/>
-      </w:r>
-      <w:r>
-        <w:instrText xml:space="preserve"> SEQ B</w:instrText>
-      </w:r>
-      <w:r>
-        <w:instrText>ả</w:instrText>
-      </w:r>
-      <w:r>
-        <w:instrText xml:space="preserve">ng \* ARABIC \s 1 </w:instrText>
-      </w:r>
-      <w:r>
-        <w:fldChar w:fldCharType="separate"/>
-      </w:r>
-      <w:r>
-        <w:rPr>
-          <w:noProof/>
-        </w:rPr>
-        <w:t>4</w:t>
-      </w:r>
-      <w:r>
-        <w:rPr>
-          <w:noProof/>
-        </w:rPr>
-        <w:fldChar w:fldCharType="end"/>
+        <w:t>6</w:t>
       </w:r>
       <w:r>
         <w:t xml:space="preserve"> Tìm kiếm thông tin</w:t>
@@ -2343,7 +2187,6 @@
       </w:pPr>
       <w:bookmarkStart w:id="8" w:name="_Toc75255517"/>
       <w:r>
-        <w:lastRenderedPageBreak/>
         <w:t>Xây dựng bản vẽ Class</w:t>
       </w:r>
       <w:r>
@@ -2353,122 +2196,17 @@
     </w:p>
     <w:p>
       <w:pPr>
-        <w:pStyle w:val="Heading2"/>
-        <w:jc w:val="left"/>
-      </w:pPr>
-      <w:bookmarkStart w:id="9" w:name="_Toc75255518"/>
-      <w:bookmarkStart w:id="10" w:name="_Toc9864374"/>
-      <w:r>
-        <w:t xml:space="preserve">Xây dựng bản vẽ </w:t>
-      </w:r>
-      <w:r>
-        <w:t>sequence diagram</w:t>
-      </w:r>
-      <w:bookmarkEnd w:id="9"/>
-    </w:p>
-    <w:p>
-      <w:pPr>
-        <w:pStyle w:val="Heading2"/>
-      </w:pPr>
-      <w:bookmarkStart w:id="11" w:name="_Toc75255519"/>
-      <w:r>
-        <w:t>HLD</w:t>
-      </w:r>
-      <w:bookmarkEnd w:id="11"/>
-    </w:p>
-    <w:p>
-      <w:pPr>
-        <w:ind w:firstLine="426"/>
-      </w:pPr>
-      <w:r>
-        <w:t>Các lớp chi tiết được xây dựng theo mô hình 3 lớp</w:t>
-      </w:r>
-    </w:p>
-    <w:p>
-      <w:pPr>
-        <w:pStyle w:val="ListParagraph"/>
-        <w:numPr>
-          <w:ilvl w:val="0"/>
-          <w:numId w:val="37"/>
-        </w:numPr>
-      </w:pPr>
-      <w:r>
-        <w:t xml:space="preserve">Presentation Layer: lớp này làm nhiệm vụ </w:t>
-      </w:r>
-      <w:bookmarkStart w:id="12" w:name="_GoBack"/>
-      <w:bookmarkEnd w:id="12"/>
-      <w:r>
-        <w:t>giao tiếp với người dùng cuối để thu thập dữ liệu và hiển thị kết quả/ dữ liệu thông qua các thành phần trong giao diện người sử dụng.</w:t>
-      </w:r>
-    </w:p>
-    <w:p>
-      <w:pPr>
-        <w:pStyle w:val="ListParagraph"/>
-        <w:numPr>
-          <w:ilvl w:val="0"/>
-          <w:numId w:val="37"/>
-        </w:numPr>
-      </w:pPr>
-      <w:r>
-        <w:t>Business Logic Layer: lớp này thực hiện các nghiệp vụ chính của hệ thống, sử dụng các dịch vụ do lớp Data Access cung cấp và cung cấp các dịch vụ cho lớp Presentation.</w:t>
-      </w:r>
-    </w:p>
-    <w:p>
-      <w:pPr>
-        <w:pStyle w:val="ListParagraph"/>
-        <w:numPr>
-          <w:ilvl w:val="0"/>
-          <w:numId w:val="37"/>
-        </w:numPr>
-      </w:pPr>
-      <w:r>
-        <w:t>Data Access Layer: lớp này thực hiện các nghiệp vụ liên quan đến lưu trữ và truy xuất dữ liệu của ứng dụng.</w:t>
-      </w:r>
-    </w:p>
-    <w:p>
-      <w:pPr>
-        <w:pStyle w:val="Heading3"/>
-      </w:pPr>
-      <w:bookmarkStart w:id="13" w:name="_Toc75255520"/>
-      <w:bookmarkStart w:id="14" w:name="_Toc75255522"/>
-      <w:r>
-        <w:lastRenderedPageBreak/>
-        <w:t>Tầng giao diện</w:t>
-      </w:r>
-      <w:bookmarkEnd w:id="14"/>
-    </w:p>
-    <w:p>
-      <w:pPr>
-        <w:pStyle w:val="Heading3"/>
-      </w:pPr>
-      <w:bookmarkStart w:id="15" w:name="_Toc75255521"/>
-      <w:bookmarkEnd w:id="13"/>
-      <w:r>
-        <w:t>Tầng Business</w:t>
-      </w:r>
-      <w:bookmarkEnd w:id="15"/>
-    </w:p>
-    <w:p>
-      <w:pPr>
-        <w:widowControl w:val="0"/>
-        <w:spacing w:before="0" w:after="200" w:line="276" w:lineRule="auto"/>
         <w:jc w:val="center"/>
-        <w:rPr>
-          <w:rFonts w:eastAsiaTheme="majorEastAsia" w:cstheme="majorBidi"/>
-          <w:b/>
-          <w:bCs/>
-          <w:i/>
-        </w:rPr>
       </w:pPr>
       <w:r>
         <w:rPr>
           <w:noProof/>
         </w:rPr>
         <w:drawing>
-          <wp:inline distT="0" distB="0" distL="0" distR="0" wp14:anchorId="26898155" wp14:editId="01D45C48">
-            <wp:extent cx="5756275" cy="6175375"/>
-            <wp:effectExtent l="0" t="0" r="0" b="0"/>
-            <wp:docPr id="2" name="Picture 2" descr="Table&#10;&#10;Description automatically generated"/>
+          <wp:inline distT="0" distB="0" distL="0" distR="0" wp14:anchorId="0E9DDE2F" wp14:editId="2B26097F">
+            <wp:extent cx="5133975" cy="2857500"/>
+            <wp:effectExtent l="0" t="0" r="9525" b="0"/>
+            <wp:docPr id="10" name="Picture 10"/>
             <wp:cNvGraphicFramePr>
               <a:graphicFrameLocks xmlns:a="http://schemas.openxmlformats.org/drawingml/2006/main" noChangeAspect="1"/>
             </wp:cNvGraphicFramePr>
@@ -2476,7 +2214,7 @@
               <a:graphicData uri="http://schemas.openxmlformats.org/drawingml/2006/picture">
                 <pic:pic xmlns:pic="http://schemas.openxmlformats.org/drawingml/2006/picture">
                   <pic:nvPicPr>
-                    <pic:cNvPr id="2" name="Picture 2" descr="Table&#10;&#10;Description automatically generated"/>
+                    <pic:cNvPr id="10" name="LibraryClass.png"/>
                     <pic:cNvPicPr/>
                   </pic:nvPicPr>
                   <pic:blipFill>
@@ -2494,7 +2232,7 @@
                   <pic:spPr>
                     <a:xfrm>
                       <a:off x="0" y="0"/>
-                      <a:ext cx="5756275" cy="6175375"/>
+                      <a:ext cx="5133975" cy="2857500"/>
                     </a:xfrm>
                     <a:prstGeom prst="rect">
                       <a:avLst/>
@@ -2506,37 +2244,95 @@
           </wp:inline>
         </w:drawing>
       </w:r>
-      <w:r>
-        <w:br w:type="page"/>
-      </w:r>
     </w:p>
     <w:p>
       <w:pPr>
-        <w:pStyle w:val="Heading3"/>
-        <w:numPr>
-          <w:ilvl w:val="2"/>
-          <w:numId w:val="38"/>
-        </w:numPr>
-      </w:pPr>
-      <w:bookmarkStart w:id="16" w:name="_Toc75255523"/>
-      <w:r>
-        <w:lastRenderedPageBreak/>
-        <w:t>Tầng Data Access</w:t>
-      </w:r>
+        <w:pStyle w:val="Heading2"/>
+        <w:jc w:val="left"/>
+      </w:pPr>
+      <w:bookmarkStart w:id="9" w:name="_Toc75255518"/>
+      <w:bookmarkStart w:id="10" w:name="_Toc9864374"/>
+      <w:r>
+        <w:t xml:space="preserve">Xây dựng bản vẽ </w:t>
+      </w:r>
+      <w:r>
+        <w:t>sequence diagram</w:t>
+      </w:r>
+      <w:bookmarkEnd w:id="9"/>
     </w:p>
     <w:p>
       <w:pPr>
-        <w:keepNext/>
+        <w:pStyle w:val="Heading2"/>
+      </w:pPr>
+      <w:bookmarkStart w:id="11" w:name="_Toc75255519"/>
+      <w:r>
+        <w:t>HLD</w:t>
+      </w:r>
+      <w:bookmarkEnd w:id="11"/>
+    </w:p>
+    <w:p>
+      <w:pPr>
+        <w:ind w:firstLine="426"/>
+      </w:pPr>
+      <w:r>
+        <w:t>Các lớp chi tiết được xây dựng theo mô hình 3 lớp</w:t>
+      </w:r>
+    </w:p>
+    <w:p>
+      <w:pPr>
+        <w:pStyle w:val="ListParagraph"/>
+        <w:numPr>
+          <w:ilvl w:val="0"/>
+          <w:numId w:val="37"/>
+        </w:numPr>
+      </w:pPr>
+      <w:r>
+        <w:t>Presentation Layer: lớp này làm nhiệm vụ giao tiếp với người dùng cuối để thu thập dữ liệu và hiển thị kết quả/ dữ liệu thông qua các thành phần trong giao diện người sử dụng.</w:t>
+      </w:r>
+    </w:p>
+    <w:p>
+      <w:pPr>
+        <w:pStyle w:val="ListParagraph"/>
+        <w:numPr>
+          <w:ilvl w:val="0"/>
+          <w:numId w:val="37"/>
+        </w:numPr>
+      </w:pPr>
+      <w:r>
+        <w:t>Business Logic Layer: lớp này thực hiệ</w:t>
+      </w:r>
+      <w:bookmarkStart w:id="12" w:name="_GoBack"/>
+      <w:bookmarkEnd w:id="12"/>
+      <w:r>
+        <w:t>n các nghiệp vụ chính của hệ thống, sử dụng các dịch vụ do lớp Data Access cung cấp và cung cấp các dịch vụ cho lớp Presentation.</w:t>
+      </w:r>
+    </w:p>
+    <w:p>
+      <w:pPr>
+        <w:pStyle w:val="ListParagraph"/>
+        <w:numPr>
+          <w:ilvl w:val="0"/>
+          <w:numId w:val="37"/>
+        </w:numPr>
+      </w:pPr>
+      <w:r>
+        <w:t>Data Access Layer: lớp này thực hiện các nghiệp vụ liên quan đến lưu trữ và truy xuất dữ liệu của ứng dụng.</w:t>
+      </w:r>
+    </w:p>
+    <w:p>
+      <w:pPr>
+        <w:jc w:val="center"/>
       </w:pPr>
       <w:r>
         <w:rPr>
           <w:noProof/>
         </w:rPr>
+        <w:lastRenderedPageBreak/>
         <w:drawing>
-          <wp:inline distT="0" distB="0" distL="0" distR="0" wp14:anchorId="23439C47" wp14:editId="73CF1D7E">
-            <wp:extent cx="5744377" cy="4544059"/>
-            <wp:effectExtent l="0" t="0" r="8890" b="9525"/>
-            <wp:docPr id="7" name="Picture 7" descr="Timeline&#10;&#10;Description automatically generated"/>
+          <wp:inline distT="0" distB="0" distL="0" distR="0" wp14:anchorId="506A05E7" wp14:editId="1E46970D">
+            <wp:extent cx="3220263" cy="3281720"/>
+            <wp:effectExtent l="0" t="0" r="0" b="0"/>
+            <wp:docPr id="14" name="Picture 14" descr="Onion Architecture VS Three Layer | by Tiago Martins | Medium | The Startup"/>
             <wp:cNvGraphicFramePr>
               <a:graphicFrameLocks xmlns:a="http://schemas.openxmlformats.org/drawingml/2006/main" noChangeAspect="1"/>
             </wp:cNvGraphicFramePr>
@@ -2544,29 +2340,36 @@
               <a:graphicData uri="http://schemas.openxmlformats.org/drawingml/2006/picture">
                 <pic:pic xmlns:pic="http://schemas.openxmlformats.org/drawingml/2006/picture">
                   <pic:nvPicPr>
-                    <pic:cNvPr id="7" name="Picture 7" descr="Timeline&#10;&#10;Description automatically generated"/>
-                    <pic:cNvPicPr/>
+                    <pic:cNvPr id="0" name="Picture 1" descr="Onion Architecture VS Three Layer | by Tiago Martins | Medium | The Startup"/>
+                    <pic:cNvPicPr>
+                      <a:picLocks noChangeAspect="1" noChangeArrowheads="1"/>
+                    </pic:cNvPicPr>
                   </pic:nvPicPr>
                   <pic:blipFill>
-                    <a:blip r:embed="rId18">
+                    <a:blip r:embed="rId18" cstate="print">
                       <a:extLst>
                         <a:ext uri="{28A0092B-C50C-407E-A947-70E740481C1C}">
                           <a14:useLocalDpi xmlns:a14="http://schemas.microsoft.com/office/drawing/2010/main" val="0"/>
                         </a:ext>
                       </a:extLst>
                     </a:blip>
+                    <a:srcRect/>
                     <a:stretch>
                       <a:fillRect/>
                     </a:stretch>
                   </pic:blipFill>
-                  <pic:spPr>
+                  <pic:spPr bwMode="auto">
                     <a:xfrm>
                       <a:off x="0" y="0"/>
-                      <a:ext cx="5744377" cy="4544059"/>
+                      <a:ext cx="3221959" cy="3283448"/>
                     </a:xfrm>
                     <a:prstGeom prst="rect">
                       <a:avLst/>
                     </a:prstGeom>
+                    <a:noFill/>
+                    <a:ln>
+                      <a:noFill/>
+                    </a:ln>
                   </pic:spPr>
                 </pic:pic>
               </a:graphicData>
@@ -2577,72 +2380,25 @@
     </w:p>
     <w:p>
       <w:pPr>
-        <w:pStyle w:val="Caption"/>
-      </w:pPr>
-      <w:r>
-        <w:fldChar w:fldCharType="begin"/>
-      </w:r>
-      <w:r>
-        <w:instrText xml:space="preserve"> STYLEREF 1 \s </w:instrText>
-      </w:r>
-      <w:r>
-        <w:fldChar w:fldCharType="separate"/>
-      </w:r>
-      <w:r>
-        <w:rPr>
-          <w:noProof/>
-        </w:rPr>
-        <w:t>2</w:t>
-      </w:r>
-      <w:r>
-        <w:rPr>
-          <w:noProof/>
-        </w:rPr>
-        <w:fldChar w:fldCharType="end"/>
-      </w:r>
-      <w:r>
-        <w:t>.</w:t>
-      </w:r>
-      <w:r>
-        <w:fldChar w:fldCharType="begin"/>
-      </w:r>
-      <w:r>
-        <w:instrText xml:space="preserve"> SEQ Bảng \* ARABIC \s 1 </w:instrText>
-      </w:r>
-      <w:r>
-        <w:fldChar w:fldCharType="separate"/>
-      </w:r>
-      <w:r>
-        <w:rPr>
-          <w:noProof/>
-        </w:rPr>
-        <w:t>5</w:t>
-      </w:r>
-      <w:r>
-        <w:rPr>
-          <w:noProof/>
-        </w:rPr>
-        <w:fldChar w:fldCharType="end"/>
-      </w:r>
-      <w:r>
-        <w:t xml:space="preserve"> Biểu đồ lớp tầng Data Access</w:t>
-      </w:r>
+        <w:pStyle w:val="Heading3"/>
+      </w:pPr>
+      <w:bookmarkStart w:id="13" w:name="_Toc75255522"/>
+      <w:bookmarkStart w:id="14" w:name="_Toc75255520"/>
+      <w:r>
+        <w:t>Tầng giao diện</w:t>
+      </w:r>
+      <w:bookmarkEnd w:id="13"/>
     </w:p>
     <w:p>
       <w:pPr>
-        <w:pStyle w:val="Heading3"/>
-        <w:numPr>
-          <w:ilvl w:val="0"/>
-          <w:numId w:val="0"/>
-        </w:numPr>
-        <w:ind w:left="360"/>
+        <w:jc w:val="center"/>
       </w:pPr>
       <w:r>
         <w:rPr>
           <w:noProof/>
         </w:rPr>
         <w:drawing>
-          <wp:inline distT="0" distB="0" distL="0" distR="0" wp14:anchorId="228FF318" wp14:editId="0A251EA1">
+          <wp:inline distT="0" distB="0" distL="0" distR="0" wp14:anchorId="3DA83719" wp14:editId="73B23864">
             <wp:extent cx="5756275" cy="2447290"/>
             <wp:effectExtent l="0" t="0" r="0" b="0"/>
             <wp:docPr id="9" name="Picture 9" descr="Diagram&#10;&#10;Description automatically generated"/>
@@ -2683,7 +2439,186 @@
           </wp:inline>
         </w:drawing>
       </w:r>
-      <w:bookmarkEnd w:id="16"/>
+    </w:p>
+    <w:p>
+      <w:pPr>
+        <w:pStyle w:val="Heading3"/>
+      </w:pPr>
+      <w:bookmarkStart w:id="15" w:name="_Toc75255521"/>
+      <w:bookmarkEnd w:id="14"/>
+      <w:r>
+        <w:lastRenderedPageBreak/>
+        <w:t>Tầng Business</w:t>
+      </w:r>
+      <w:bookmarkEnd w:id="15"/>
+    </w:p>
+    <w:p>
+      <w:pPr>
+        <w:widowControl w:val="0"/>
+        <w:spacing w:before="0" w:after="200" w:line="276" w:lineRule="auto"/>
+        <w:jc w:val="center"/>
+        <w:rPr>
+          <w:rFonts w:eastAsiaTheme="majorEastAsia" w:cstheme="majorBidi"/>
+          <w:b/>
+          <w:bCs/>
+          <w:i/>
+        </w:rPr>
+      </w:pPr>
+      <w:r>
+        <w:rPr>
+          <w:noProof/>
+        </w:rPr>
+        <w:drawing>
+          <wp:inline distT="0" distB="0" distL="0" distR="0" wp14:anchorId="26898155" wp14:editId="01D45C48">
+            <wp:extent cx="5756275" cy="6175375"/>
+            <wp:effectExtent l="0" t="0" r="0" b="0"/>
+            <wp:docPr id="2" name="Picture 2" descr="Table&#10;&#10;Description automatically generated"/>
+            <wp:cNvGraphicFramePr>
+              <a:graphicFrameLocks xmlns:a="http://schemas.openxmlformats.org/drawingml/2006/main" noChangeAspect="1"/>
+            </wp:cNvGraphicFramePr>
+            <a:graphic xmlns:a="http://schemas.openxmlformats.org/drawingml/2006/main">
+              <a:graphicData uri="http://schemas.openxmlformats.org/drawingml/2006/picture">
+                <pic:pic xmlns:pic="http://schemas.openxmlformats.org/drawingml/2006/picture">
+                  <pic:nvPicPr>
+                    <pic:cNvPr id="2" name="Picture 2" descr="Table&#10;&#10;Description automatically generated"/>
+                    <pic:cNvPicPr/>
+                  </pic:nvPicPr>
+                  <pic:blipFill>
+                    <a:blip r:embed="rId19">
+                      <a:extLst>
+                        <a:ext uri="{28A0092B-C50C-407E-A947-70E740481C1C}">
+                          <a14:useLocalDpi xmlns:a14="http://schemas.microsoft.com/office/drawing/2010/main" val="0"/>
+                        </a:ext>
+                      </a:extLst>
+                    </a:blip>
+                    <a:stretch>
+                      <a:fillRect/>
+                    </a:stretch>
+                  </pic:blipFill>
+                  <pic:spPr>
+                    <a:xfrm>
+                      <a:off x="0" y="0"/>
+                      <a:ext cx="5756275" cy="6175375"/>
+                    </a:xfrm>
+                    <a:prstGeom prst="rect">
+                      <a:avLst/>
+                    </a:prstGeom>
+                  </pic:spPr>
+                </pic:pic>
+              </a:graphicData>
+            </a:graphic>
+          </wp:inline>
+        </w:drawing>
+      </w:r>
+      <w:r>
+        <w:br w:type="page"/>
+      </w:r>
+    </w:p>
+    <w:p>
+      <w:pPr>
+        <w:pStyle w:val="Heading3"/>
+      </w:pPr>
+      <w:bookmarkStart w:id="16" w:name="_Toc75255523"/>
+      <w:r>
+        <w:lastRenderedPageBreak/>
+        <w:t>Tầng Data Access</w:t>
+      </w:r>
+    </w:p>
+    <w:p>
+      <w:pPr>
+        <w:keepNext/>
+        <w:jc w:val="center"/>
+      </w:pPr>
+      <w:r>
+        <w:rPr>
+          <w:noProof/>
+        </w:rPr>
+        <w:drawing>
+          <wp:inline distT="0" distB="0" distL="0" distR="0" wp14:anchorId="6148C641" wp14:editId="3A0A8494">
+            <wp:extent cx="3705225" cy="4657725"/>
+            <wp:effectExtent l="0" t="0" r="9525" b="9525"/>
+            <wp:docPr id="13" name="Picture 13"/>
+            <wp:cNvGraphicFramePr>
+              <a:graphicFrameLocks xmlns:a="http://schemas.openxmlformats.org/drawingml/2006/main" noChangeAspect="1"/>
+            </wp:cNvGraphicFramePr>
+            <a:graphic xmlns:a="http://schemas.openxmlformats.org/drawingml/2006/main">
+              <a:graphicData uri="http://schemas.openxmlformats.org/drawingml/2006/picture">
+                <pic:pic xmlns:pic="http://schemas.openxmlformats.org/drawingml/2006/picture">
+                  <pic:nvPicPr>
+                    <pic:cNvPr id="13" name="LibraryDatabase.PNG"/>
+                    <pic:cNvPicPr/>
+                  </pic:nvPicPr>
+                  <pic:blipFill>
+                    <a:blip r:embed="rId20">
+                      <a:extLst>
+                        <a:ext uri="{28A0092B-C50C-407E-A947-70E740481C1C}">
+                          <a14:useLocalDpi xmlns:a14="http://schemas.microsoft.com/office/drawing/2010/main" val="0"/>
+                        </a:ext>
+                      </a:extLst>
+                    </a:blip>
+                    <a:stretch>
+                      <a:fillRect/>
+                    </a:stretch>
+                  </pic:blipFill>
+                  <pic:spPr>
+                    <a:xfrm>
+                      <a:off x="0" y="0"/>
+                      <a:ext cx="3705225" cy="4657725"/>
+                    </a:xfrm>
+                    <a:prstGeom prst="rect">
+                      <a:avLst/>
+                    </a:prstGeom>
+                  </pic:spPr>
+                </pic:pic>
+              </a:graphicData>
+            </a:graphic>
+          </wp:inline>
+        </w:drawing>
+      </w:r>
+    </w:p>
+    <w:p>
+      <w:pPr>
+        <w:keepNext/>
+        <w:jc w:val="center"/>
+      </w:pPr>
+    </w:p>
+    <w:p>
+      <w:pPr>
+        <w:pStyle w:val="Caption"/>
+      </w:pPr>
+      <w:fldSimple w:instr=" STYLEREF 1 \s ">
+        <w:r>
+          <w:rPr>
+            <w:noProof/>
+          </w:rPr>
+          <w:t>2</w:t>
+        </w:r>
+      </w:fldSimple>
+      <w:r>
+        <w:t>.</w:t>
+      </w:r>
+      <w:fldSimple w:instr=" SEQ Bảng \* ARABIC \s 1 ">
+        <w:r>
+          <w:rPr>
+            <w:noProof/>
+          </w:rPr>
+          <w:t>5</w:t>
+        </w:r>
+      </w:fldSimple>
+      <w:r>
+        <w:t xml:space="preserve"> Biểu đồ lớp tầng Data Access</w:t>
+      </w:r>
+    </w:p>
+    <w:bookmarkEnd w:id="16"/>
+    <w:p>
+      <w:pPr>
+        <w:pStyle w:val="Heading3"/>
+        <w:numPr>
+          <w:ilvl w:val="0"/>
+          <w:numId w:val="0"/>
+        </w:numPr>
+        <w:ind w:left="360"/>
+      </w:pPr>
       <w:r>
         <w:br w:type="page"/>
       </w:r>
@@ -2751,8 +2686,8 @@
       <w:pPr>
         <w:spacing w:before="240" w:after="240" w:line="240" w:lineRule="auto"/>
         <w:sectPr>
-          <w:footerReference w:type="even" r:id="rId19"/>
-          <w:footerReference w:type="default" r:id="rId20"/>
+          <w:footerReference w:type="even" r:id="rId21"/>
+          <w:footerReference w:type="default" r:id="rId22"/>
           <w:pgSz w:w="11906" w:h="16838" w:code="9"/>
           <w:pgMar w:top="1134" w:right="1140" w:bottom="1412" w:left="1701" w:header="851" w:footer="431" w:gutter="0"/>
           <w:pgNumType w:start="1"/>
@@ -2772,8 +2707,8 @@
       </w:pPr>
     </w:p>
     <w:sectPr>
-      <w:footerReference w:type="even" r:id="rId21"/>
-      <w:footerReference w:type="default" r:id="rId22"/>
+      <w:footerReference w:type="even" r:id="rId23"/>
+      <w:footerReference w:type="default" r:id="rId24"/>
       <w:pgSz w:w="11906" w:h="16838" w:code="9"/>
       <w:pgMar w:top="1134" w:right="1138" w:bottom="1411" w:left="1699" w:header="850" w:footer="432" w:gutter="0"/>
       <w:cols w:space="454"/>
@@ -8720,7 +8655,7 @@
 </file>
 
 <file path=customXml/itemProps1.xml><?xml version="1.0" encoding="utf-8"?>
-<ds:datastoreItem xmlns:ds="http://schemas.openxmlformats.org/officeDocument/2006/customXml" ds:itemID="{222D1A37-D027-44E1-B7F8-382D937CC98C}">
+<ds:datastoreItem xmlns:ds="http://schemas.openxmlformats.org/officeDocument/2006/customXml" ds:itemID="{4AE1B8D9-0D5E-49A4-9117-DECE59D71056}">
   <ds:schemaRefs>
     <ds:schemaRef ds:uri="http://schemas.openxmlformats.org/officeDocument/2006/bibliography"/>
   </ds:schemaRefs>

</xml_diff>

<commit_message>
Bổ sung sequence dagr
</commit_message>
<xml_diff>
--- a/src/main/plain/QuanLyThuVien.docx
+++ b/src/main/plain/QuanLyThuVien.docx
@@ -1,6 +1,6 @@
 
 <file path=word/document.xml><?xml version="1.0" encoding="utf-8"?>
-<w:document xmlns:wpc="http://schemas.microsoft.com/office/word/2010/wordprocessingCanvas" xmlns:cx="http://schemas.microsoft.com/office/drawing/2014/chartex" xmlns:cx1="http://schemas.microsoft.com/office/drawing/2015/9/8/chartex" xmlns:cx2="http://schemas.microsoft.com/office/drawing/2015/10/21/chartex" xmlns:cx3="http://schemas.microsoft.com/office/drawing/2016/5/9/chartex" xmlns:cx4="http://schemas.microsoft.com/office/drawing/2016/5/10/chartex" xmlns:cx5="http://schemas.microsoft.com/office/drawing/2016/5/11/chartex" xmlns:cx6="http://schemas.microsoft.com/office/drawing/2016/5/12/chartex" xmlns:cx7="http://schemas.microsoft.com/office/drawing/2016/5/13/chartex" xmlns:cx8="http://schemas.microsoft.com/office/drawing/2016/5/14/chartex" xmlns:mc="http://schemas.openxmlformats.org/markup-compatibility/2006" xmlns:aink="http://schemas.microsoft.com/office/drawing/2016/ink" xmlns:am3d="http://schemas.microsoft.com/office/drawing/2017/model3d" xmlns:o="urn:schemas-microsoft-com:office:office" xmlns:r="http://schemas.openxmlformats.org/officeDocument/2006/relationships" xmlns:m="http://schemas.openxmlformats.org/officeDocument/2006/math" xmlns:v="urn:schemas-microsoft-com:vml" xmlns:wp14="http://schemas.microsoft.com/office/word/2010/wordprocessingDrawing" xmlns:wp="http://schemas.openxmlformats.org/drawingml/2006/wordprocessingDrawing" xmlns:w10="urn:schemas-microsoft-com:office:word" xmlns:w="http://schemas.openxmlformats.org/wordprocessingml/2006/main" xmlns:w14="http://schemas.microsoft.com/office/word/2010/wordml" xmlns:w15="http://schemas.microsoft.com/office/word/2012/wordml" xmlns:w16cid="http://schemas.microsoft.com/office/word/2016/wordml/cid" xmlns:w16se="http://schemas.microsoft.com/office/word/2015/wordml/symex" xmlns:wpg="http://schemas.microsoft.com/office/word/2010/wordprocessingGroup" xmlns:wpi="http://schemas.microsoft.com/office/word/2010/wordprocessingInk" xmlns:wne="http://schemas.microsoft.com/office/word/2006/wordml" xmlns:wps="http://schemas.microsoft.com/office/word/2010/wordprocessingShape" mc:Ignorable="w14 w15 w16se w16cid wp14">
+<w:document xmlns:wpc="http://schemas.microsoft.com/office/word/2010/wordprocessingCanvas" xmlns:cx="http://schemas.microsoft.com/office/drawing/2014/chartex" xmlns:cx1="http://schemas.microsoft.com/office/drawing/2015/9/8/chartex" xmlns:cx2="http://schemas.microsoft.com/office/drawing/2015/10/21/chartex" xmlns:cx3="http://schemas.microsoft.com/office/drawing/2016/5/9/chartex" xmlns:cx4="http://schemas.microsoft.com/office/drawing/2016/5/10/chartex" xmlns:cx5="http://schemas.microsoft.com/office/drawing/2016/5/11/chartex" xmlns:cx6="http://schemas.microsoft.com/office/drawing/2016/5/12/chartex" xmlns:cx7="http://schemas.microsoft.com/office/drawing/2016/5/13/chartex" xmlns:cx8="http://schemas.microsoft.com/office/drawing/2016/5/14/chartex" xmlns:mc="http://schemas.openxmlformats.org/markup-compatibility/2006" xmlns:aink="http://schemas.microsoft.com/office/drawing/2016/ink" xmlns:am3d="http://schemas.microsoft.com/office/drawing/2017/model3d" xmlns:o="urn:schemas-microsoft-com:office:office" xmlns:r="http://schemas.openxmlformats.org/officeDocument/2006/relationships" xmlns:m="http://schemas.openxmlformats.org/officeDocument/2006/math" xmlns:v="urn:schemas-microsoft-com:vml" xmlns:wp14="http://schemas.microsoft.com/office/word/2010/wordprocessingDrawing" xmlns:wp="http://schemas.openxmlformats.org/drawingml/2006/wordprocessingDrawing" xmlns:w10="urn:schemas-microsoft-com:office:word" xmlns:w="http://schemas.openxmlformats.org/wordprocessingml/2006/main" xmlns:w14="http://schemas.microsoft.com/office/word/2010/wordml" xmlns:w15="http://schemas.microsoft.com/office/word/2012/wordml" xmlns:w16cex="http://schemas.microsoft.com/office/word/2018/wordml/cex" xmlns:w16cid="http://schemas.microsoft.com/office/word/2016/wordml/cid" xmlns:w16="http://schemas.microsoft.com/office/word/2018/wordml" xmlns:w16se="http://schemas.microsoft.com/office/word/2015/wordml/symex" xmlns:wpg="http://schemas.microsoft.com/office/word/2010/wordprocessingGroup" xmlns:wpi="http://schemas.microsoft.com/office/word/2010/wordprocessingInk" xmlns:wne="http://schemas.microsoft.com/office/word/2006/wordml" xmlns:wps="http://schemas.microsoft.com/office/word/2010/wordprocessingShape" mc:Ignorable="w14 w15 w16se w16cid w16 w16cex wp14">
   <w:body>
     <w:p/>
     <w:p>
@@ -1936,14 +1936,30 @@
       <w:pPr>
         <w:pStyle w:val="Caption"/>
       </w:pPr>
-      <w:fldSimple w:instr=" STYLEREF 1 \s ">
-        <w:r>
-          <w:rPr>
-            <w:noProof/>
-          </w:rPr>
-          <w:t>2</w:t>
-        </w:r>
-      </w:fldSimple>
+      <w:r>
+        <w:fldChar w:fldCharType="begin"/>
+      </w:r>
+      <w:r>
+        <w:instrText xml:space="preserve"> STYLEREF </w:instrText>
+      </w:r>
+      <w:r>
+        <w:instrText xml:space="preserve">1 \s </w:instrText>
+      </w:r>
+      <w:r>
+        <w:fldChar w:fldCharType="separate"/>
+      </w:r>
+      <w:r>
+        <w:rPr>
+          <w:noProof/>
+        </w:rPr>
+        <w:t>2</w:t>
+      </w:r>
+      <w:r>
+        <w:rPr>
+          <w:noProof/>
+        </w:rPr>
+        <w:fldChar w:fldCharType="end"/>
+      </w:r>
       <w:r>
         <w:t>.</w:t>
       </w:r>
@@ -2013,14 +2029,27 @@
       <w:pPr>
         <w:pStyle w:val="Caption"/>
       </w:pPr>
-      <w:fldSimple w:instr=" STYLEREF 1 \s ">
-        <w:r>
-          <w:rPr>
-            <w:noProof/>
-          </w:rPr>
-          <w:t>2</w:t>
-        </w:r>
-      </w:fldSimple>
+      <w:r>
+        <w:fldChar w:fldCharType="begin"/>
+      </w:r>
+      <w:r>
+        <w:instrText xml:space="preserve"> STYLEREF 1 \s </w:instrText>
+      </w:r>
+      <w:r>
+        <w:fldChar w:fldCharType="separate"/>
+      </w:r>
+      <w:r>
+        <w:rPr>
+          <w:noProof/>
+        </w:rPr>
+        <w:t>2</w:t>
+      </w:r>
+      <w:r>
+        <w:rPr>
+          <w:noProof/>
+        </w:rPr>
+        <w:fldChar w:fldCharType="end"/>
+      </w:r>
       <w:r>
         <w:t>.</w:t>
       </w:r>
@@ -2088,14 +2117,27 @@
       <w:pPr>
         <w:pStyle w:val="Caption"/>
       </w:pPr>
-      <w:fldSimple w:instr=" STYLEREF 1 \s ">
-        <w:r>
-          <w:rPr>
-            <w:noProof/>
-          </w:rPr>
-          <w:t>2</w:t>
-        </w:r>
-      </w:fldSimple>
+      <w:r>
+        <w:fldChar w:fldCharType="begin"/>
+      </w:r>
+      <w:r>
+        <w:instrText xml:space="preserve"> STYLEREF 1 \s </w:instrText>
+      </w:r>
+      <w:r>
+        <w:fldChar w:fldCharType="separate"/>
+      </w:r>
+      <w:r>
+        <w:rPr>
+          <w:noProof/>
+        </w:rPr>
+        <w:t>2</w:t>
+      </w:r>
+      <w:r>
+        <w:rPr>
+          <w:noProof/>
+        </w:rPr>
+        <w:fldChar w:fldCharType="end"/>
+      </w:r>
       <w:r>
         <w:t>.</w:t>
       </w:r>
@@ -2162,14 +2204,27 @@
       <w:pPr>
         <w:pStyle w:val="Caption"/>
       </w:pPr>
-      <w:fldSimple w:instr=" STYLEREF 1 \s ">
-        <w:r>
-          <w:rPr>
-            <w:noProof/>
-          </w:rPr>
-          <w:t>2</w:t>
-        </w:r>
-      </w:fldSimple>
+      <w:r>
+        <w:fldChar w:fldCharType="begin"/>
+      </w:r>
+      <w:r>
+        <w:instrText xml:space="preserve"> STYLEREF 1 \s </w:instrText>
+      </w:r>
+      <w:r>
+        <w:fldChar w:fldCharType="separate"/>
+      </w:r>
+      <w:r>
+        <w:rPr>
+          <w:noProof/>
+        </w:rPr>
+        <w:t>2</w:t>
+      </w:r>
+      <w:r>
+        <w:rPr>
+          <w:noProof/>
+        </w:rPr>
+        <w:fldChar w:fldCharType="end"/>
+      </w:r>
       <w:r>
         <w:t>.</w:t>
       </w:r>
@@ -2262,6 +2317,164 @@
     </w:p>
     <w:p>
       <w:pPr>
+        <w:keepNext/>
+      </w:pPr>
+      <w:r>
+        <w:rPr>
+          <w:noProof/>
+        </w:rPr>
+        <w:drawing>
+          <wp:inline distT="0" distB="0" distL="0" distR="0" wp14:anchorId="20674F71" wp14:editId="215AA4C2">
+            <wp:extent cx="5756275" cy="2274570"/>
+            <wp:effectExtent l="0" t="0" r="0" b="0"/>
+            <wp:docPr id="3" name="Picture 3" descr="Diagram&#10;&#10;Description automatically generated"/>
+            <wp:cNvGraphicFramePr>
+              <a:graphicFrameLocks xmlns:a="http://schemas.openxmlformats.org/drawingml/2006/main" noChangeAspect="1"/>
+            </wp:cNvGraphicFramePr>
+            <a:graphic xmlns:a="http://schemas.openxmlformats.org/drawingml/2006/main">
+              <a:graphicData uri="http://schemas.openxmlformats.org/drawingml/2006/picture">
+                <pic:pic xmlns:pic="http://schemas.openxmlformats.org/drawingml/2006/picture">
+                  <pic:nvPicPr>
+                    <pic:cNvPr id="3" name="Picture 3" descr="Diagram&#10;&#10;Description automatically generated"/>
+                    <pic:cNvPicPr/>
+                  </pic:nvPicPr>
+                  <pic:blipFill>
+                    <a:blip r:embed="rId18">
+                      <a:extLst>
+                        <a:ext uri="{28A0092B-C50C-407E-A947-70E740481C1C}">
+                          <a14:useLocalDpi xmlns:a14="http://schemas.microsoft.com/office/drawing/2010/main" val="0"/>
+                        </a:ext>
+                      </a:extLst>
+                    </a:blip>
+                    <a:stretch>
+                      <a:fillRect/>
+                    </a:stretch>
+                  </pic:blipFill>
+                  <pic:spPr>
+                    <a:xfrm>
+                      <a:off x="0" y="0"/>
+                      <a:ext cx="5756275" cy="2274570"/>
+                    </a:xfrm>
+                    <a:prstGeom prst="rect">
+                      <a:avLst/>
+                    </a:prstGeom>
+                  </pic:spPr>
+                </pic:pic>
+              </a:graphicData>
+            </a:graphic>
+          </wp:inline>
+        </w:drawing>
+      </w:r>
+    </w:p>
+    <w:p>
+      <w:pPr>
+        <w:pStyle w:val="Caption"/>
+      </w:pPr>
+      <w:fldSimple w:instr=" STYLEREF 1 \s ">
+        <w:r>
+          <w:rPr>
+            <w:noProof/>
+          </w:rPr>
+          <w:t>2</w:t>
+        </w:r>
+      </w:fldSimple>
+      <w:r>
+        <w:t>.</w:t>
+      </w:r>
+      <w:fldSimple w:instr=" SEQ Hình \* ARABIC \s 1 ">
+        <w:r>
+          <w:rPr>
+            <w:noProof/>
+          </w:rPr>
+          <w:t>1</w:t>
+        </w:r>
+      </w:fldSimple>
+      <w:r>
+        <w:t xml:space="preserve"> Thêm độc giả</w:t>
+      </w:r>
+    </w:p>
+    <w:p>
+      <w:pPr>
+        <w:keepNext/>
+        <w:jc w:val="center"/>
+      </w:pPr>
+      <w:r>
+        <w:rPr>
+          <w:noProof/>
+        </w:rPr>
+        <w:lastRenderedPageBreak/>
+        <w:drawing>
+          <wp:inline distT="0" distB="0" distL="0" distR="0" wp14:anchorId="26D03187" wp14:editId="0D586CE2">
+            <wp:extent cx="5756275" cy="2878455"/>
+            <wp:effectExtent l="0" t="0" r="0" b="0"/>
+            <wp:docPr id="4" name="Picture 4" descr="Diagram&#10;&#10;Description automatically generated"/>
+            <wp:cNvGraphicFramePr>
+              <a:graphicFrameLocks xmlns:a="http://schemas.openxmlformats.org/drawingml/2006/main" noChangeAspect="1"/>
+            </wp:cNvGraphicFramePr>
+            <a:graphic xmlns:a="http://schemas.openxmlformats.org/drawingml/2006/main">
+              <a:graphicData uri="http://schemas.openxmlformats.org/drawingml/2006/picture">
+                <pic:pic xmlns:pic="http://schemas.openxmlformats.org/drawingml/2006/picture">
+                  <pic:nvPicPr>
+                    <pic:cNvPr id="4" name="Picture 4" descr="Diagram&#10;&#10;Description automatically generated"/>
+                    <pic:cNvPicPr/>
+                  </pic:nvPicPr>
+                  <pic:blipFill>
+                    <a:blip r:embed="rId19">
+                      <a:extLst>
+                        <a:ext uri="{28A0092B-C50C-407E-A947-70E740481C1C}">
+                          <a14:useLocalDpi xmlns:a14="http://schemas.microsoft.com/office/drawing/2010/main" val="0"/>
+                        </a:ext>
+                      </a:extLst>
+                    </a:blip>
+                    <a:stretch>
+                      <a:fillRect/>
+                    </a:stretch>
+                  </pic:blipFill>
+                  <pic:spPr>
+                    <a:xfrm>
+                      <a:off x="0" y="0"/>
+                      <a:ext cx="5756275" cy="2878455"/>
+                    </a:xfrm>
+                    <a:prstGeom prst="rect">
+                      <a:avLst/>
+                    </a:prstGeom>
+                  </pic:spPr>
+                </pic:pic>
+              </a:graphicData>
+            </a:graphic>
+          </wp:inline>
+        </w:drawing>
+      </w:r>
+    </w:p>
+    <w:p>
+      <w:pPr>
+        <w:pStyle w:val="Caption"/>
+      </w:pPr>
+      <w:fldSimple w:instr=" STYLEREF 1 \s ">
+        <w:r>
+          <w:rPr>
+            <w:noProof/>
+          </w:rPr>
+          <w:t>2</w:t>
+        </w:r>
+      </w:fldSimple>
+      <w:r>
+        <w:t>.</w:t>
+      </w:r>
+      <w:fldSimple w:instr=" SEQ Hình \* ARABIC \s 1 ">
+        <w:r>
+          <w:rPr>
+            <w:noProof/>
+          </w:rPr>
+          <w:t>2</w:t>
+        </w:r>
+      </w:fldSimple>
+      <w:r>
+        <w:t xml:space="preserve"> Update phiếu mượn</w:t>
+      </w:r>
+    </w:p>
+    <w:p>
+      <w:pPr>
         <w:pStyle w:val="Heading2"/>
       </w:pPr>
       <w:bookmarkStart w:id="11" w:name="_Toc75255519"/>
@@ -2299,12 +2512,7 @@
         </w:numPr>
       </w:pPr>
       <w:r>
-        <w:t>Business Logic Layer: lớp này thực hiệ</w:t>
-      </w:r>
-      <w:bookmarkStart w:id="12" w:name="_GoBack"/>
-      <w:bookmarkEnd w:id="12"/>
-      <w:r>
-        <w:t>n các nghiệp vụ chính của hệ thống, sử dụng các dịch vụ do lớp Data Access cung cấp và cung cấp các dịch vụ cho lớp Presentation.</w:t>
+        <w:t>Business Logic Layer: lớp này thực hiện các nghiệp vụ chính của hệ thống, sử dụng các dịch vụ do lớp Data Access cung cấp và cung cấp các dịch vụ cho lớp Presentation.</w:t>
       </w:r>
     </w:p>
     <w:p>
@@ -2346,7 +2554,7 @@
                     </pic:cNvPicPr>
                   </pic:nvPicPr>
                   <pic:blipFill>
-                    <a:blip r:embed="rId18" cstate="print">
+                    <a:blip r:embed="rId20" cstate="print">
                       <a:extLst>
                         <a:ext uri="{28A0092B-C50C-407E-A947-70E740481C1C}">
                           <a14:useLocalDpi xmlns:a14="http://schemas.microsoft.com/office/drawing/2010/main" val="0"/>
@@ -2382,12 +2590,12 @@
       <w:pPr>
         <w:pStyle w:val="Heading3"/>
       </w:pPr>
-      <w:bookmarkStart w:id="13" w:name="_Toc75255522"/>
-      <w:bookmarkStart w:id="14" w:name="_Toc75255520"/>
+      <w:bookmarkStart w:id="12" w:name="_Toc75255522"/>
+      <w:bookmarkStart w:id="13" w:name="_Toc75255520"/>
       <w:r>
         <w:t>Tầng giao diện</w:t>
       </w:r>
-      <w:bookmarkEnd w:id="13"/>
+      <w:bookmarkEnd w:id="12"/>
     </w:p>
     <w:p>
       <w:pPr>
@@ -2444,13 +2652,13 @@
       <w:pPr>
         <w:pStyle w:val="Heading3"/>
       </w:pPr>
-      <w:bookmarkStart w:id="15" w:name="_Toc75255521"/>
-      <w:bookmarkEnd w:id="14"/>
+      <w:bookmarkStart w:id="14" w:name="_Toc75255521"/>
+      <w:bookmarkEnd w:id="13"/>
       <w:r>
         <w:lastRenderedPageBreak/>
         <w:t>Tầng Business</w:t>
       </w:r>
-      <w:bookmarkEnd w:id="15"/>
+      <w:bookmarkEnd w:id="14"/>
     </w:p>
     <w:p>
       <w:pPr>
@@ -2484,7 +2692,7 @@
                     <pic:cNvPicPr/>
                   </pic:nvPicPr>
                   <pic:blipFill>
-                    <a:blip r:embed="rId19">
+                    <a:blip r:embed="rId21">
                       <a:extLst>
                         <a:ext uri="{28A0092B-C50C-407E-A947-70E740481C1C}">
                           <a14:useLocalDpi xmlns:a14="http://schemas.microsoft.com/office/drawing/2010/main" val="0"/>
@@ -2518,7 +2726,7 @@
       <w:pPr>
         <w:pStyle w:val="Heading3"/>
       </w:pPr>
-      <w:bookmarkStart w:id="16" w:name="_Toc75255523"/>
+      <w:bookmarkStart w:id="15" w:name="_Toc75255523"/>
       <w:r>
         <w:lastRenderedPageBreak/>
         <w:t>Tầng Data Access</w:t>
@@ -2549,7 +2757,7 @@
                     <pic:cNvPicPr/>
                   </pic:nvPicPr>
                   <pic:blipFill>
-                    <a:blip r:embed="rId20">
+                    <a:blip r:embed="rId22">
                       <a:extLst>
                         <a:ext uri="{28A0092B-C50C-407E-A947-70E740481C1C}">
                           <a14:useLocalDpi xmlns:a14="http://schemas.microsoft.com/office/drawing/2010/main" val="0"/>
@@ -2586,30 +2794,62 @@
       <w:pPr>
         <w:pStyle w:val="Caption"/>
       </w:pPr>
-      <w:fldSimple w:instr=" STYLEREF 1 \s ">
-        <w:r>
-          <w:rPr>
-            <w:noProof/>
-          </w:rPr>
-          <w:t>2</w:t>
-        </w:r>
-      </w:fldSimple>
+      <w:r>
+        <w:fldChar w:fldCharType="begin"/>
+      </w:r>
+      <w:r>
+        <w:instrText xml:space="preserve"> STYLEREF 1 \s </w:instrText>
+      </w:r>
+      <w:r>
+        <w:fldChar w:fldCharType="separate"/>
+      </w:r>
+      <w:r>
+        <w:rPr>
+          <w:noProof/>
+        </w:rPr>
+        <w:t>2</w:t>
+      </w:r>
+      <w:r>
+        <w:rPr>
+          <w:noProof/>
+        </w:rPr>
+        <w:fldChar w:fldCharType="end"/>
+      </w:r>
       <w:r>
         <w:t>.</w:t>
       </w:r>
-      <w:fldSimple w:instr=" SEQ Bảng \* ARABIC \s 1 ">
-        <w:r>
-          <w:rPr>
-            <w:noProof/>
-          </w:rPr>
-          <w:t>5</w:t>
-        </w:r>
-      </w:fldSimple>
+      <w:r>
+        <w:fldChar w:fldCharType="begin"/>
+      </w:r>
+      <w:r>
+        <w:instrText xml:space="preserve"> SEQ B</w:instrText>
+      </w:r>
+      <w:r>
+        <w:instrText>ả</w:instrText>
+      </w:r>
+      <w:r>
+        <w:instrText xml:space="preserve">ng \* ARABIC \s 1 </w:instrText>
+      </w:r>
+      <w:r>
+        <w:fldChar w:fldCharType="separate"/>
+      </w:r>
+      <w:r>
+        <w:rPr>
+          <w:noProof/>
+        </w:rPr>
+        <w:t>5</w:t>
+      </w:r>
+      <w:r>
+        <w:rPr>
+          <w:noProof/>
+        </w:rPr>
+        <w:fldChar w:fldCharType="end"/>
+      </w:r>
       <w:r>
         <w:t xml:space="preserve"> Biểu đồ lớp tầng Data Access</w:t>
       </w:r>
     </w:p>
-    <w:bookmarkEnd w:id="16"/>
+    <w:bookmarkEnd w:id="15"/>
     <w:p>
       <w:pPr>
         <w:pStyle w:val="Heading3"/>
@@ -2627,13 +2867,13 @@
       <w:pPr>
         <w:pStyle w:val="Heading1unnumbered"/>
       </w:pPr>
-      <w:bookmarkStart w:id="17" w:name="_Toc75255524"/>
+      <w:bookmarkStart w:id="16" w:name="_Toc75255524"/>
       <w:r>
         <w:lastRenderedPageBreak/>
         <w:t>KẾT LUẬN</w:t>
       </w:r>
       <w:bookmarkEnd w:id="10"/>
-      <w:bookmarkEnd w:id="17"/>
+      <w:bookmarkEnd w:id="16"/>
     </w:p>
     <w:p>
       <w:pPr>
@@ -2659,12 +2899,12 @@
           <w:numId w:val="0"/>
         </w:numPr>
       </w:pPr>
-      <w:bookmarkStart w:id="18" w:name="_Toc75255525"/>
+      <w:bookmarkStart w:id="17" w:name="_Toc75255525"/>
       <w:r>
         <w:lastRenderedPageBreak/>
         <w:t>TÀI LIỆU THAM KHẢO</w:t>
       </w:r>
-      <w:bookmarkEnd w:id="18"/>
+      <w:bookmarkEnd w:id="17"/>
     </w:p>
     <w:p>
       <w:pPr>
@@ -2686,8 +2926,8 @@
       <w:pPr>
         <w:spacing w:before="240" w:after="240" w:line="240" w:lineRule="auto"/>
         <w:sectPr>
-          <w:footerReference w:type="even" r:id="rId21"/>
-          <w:footerReference w:type="default" r:id="rId22"/>
+          <w:footerReference w:type="even" r:id="rId23"/>
+          <w:footerReference w:type="default" r:id="rId24"/>
           <w:pgSz w:w="11906" w:h="16838" w:code="9"/>
           <w:pgMar w:top="1134" w:right="1140" w:bottom="1412" w:left="1701" w:header="851" w:footer="431" w:gutter="0"/>
           <w:pgNumType w:start="1"/>
@@ -2707,8 +2947,8 @@
       </w:pPr>
     </w:p>
     <w:sectPr>
-      <w:footerReference w:type="even" r:id="rId23"/>
-      <w:footerReference w:type="default" r:id="rId24"/>
+      <w:footerReference w:type="even" r:id="rId25"/>
+      <w:footerReference w:type="default" r:id="rId26"/>
       <w:pgSz w:w="11906" w:h="16838" w:code="9"/>
       <w:pgMar w:top="1134" w:right="1138" w:bottom="1411" w:left="1699" w:header="850" w:footer="432" w:gutter="0"/>
       <w:cols w:space="454"/>
@@ -2719,7 +2959,7 @@
 </file>
 
 <file path=word/endnotes.xml><?xml version="1.0" encoding="utf-8"?>
-<w:endnotes xmlns:wpc="http://schemas.microsoft.com/office/word/2010/wordprocessingCanvas" xmlns:cx="http://schemas.microsoft.com/office/drawing/2014/chartex" xmlns:cx1="http://schemas.microsoft.com/office/drawing/2015/9/8/chartex" xmlns:cx2="http://schemas.microsoft.com/office/drawing/2015/10/21/chartex" xmlns:cx3="http://schemas.microsoft.com/office/drawing/2016/5/9/chartex" xmlns:cx4="http://schemas.microsoft.com/office/drawing/2016/5/10/chartex" xmlns:cx5="http://schemas.microsoft.com/office/drawing/2016/5/11/chartex" xmlns:cx6="http://schemas.microsoft.com/office/drawing/2016/5/12/chartex" xmlns:cx7="http://schemas.microsoft.com/office/drawing/2016/5/13/chartex" xmlns:cx8="http://schemas.microsoft.com/office/drawing/2016/5/14/chartex" xmlns:mc="http://schemas.openxmlformats.org/markup-compatibility/2006" xmlns:aink="http://schemas.microsoft.com/office/drawing/2016/ink" xmlns:am3d="http://schemas.microsoft.com/office/drawing/2017/model3d" xmlns:o="urn:schemas-microsoft-com:office:office" xmlns:r="http://schemas.openxmlformats.org/officeDocument/2006/relationships" xmlns:m="http://schemas.openxmlformats.org/officeDocument/2006/math" xmlns:v="urn:schemas-microsoft-com:vml" xmlns:wp14="http://schemas.microsoft.com/office/word/2010/wordprocessingDrawing" xmlns:wp="http://schemas.openxmlformats.org/drawingml/2006/wordprocessingDrawing" xmlns:w10="urn:schemas-microsoft-com:office:word" xmlns:w="http://schemas.openxmlformats.org/wordprocessingml/2006/main" xmlns:w14="http://schemas.microsoft.com/office/word/2010/wordml" xmlns:w15="http://schemas.microsoft.com/office/word/2012/wordml" xmlns:w16cid="http://schemas.microsoft.com/office/word/2016/wordml/cid" xmlns:w16se="http://schemas.microsoft.com/office/word/2015/wordml/symex" xmlns:wpg="http://schemas.microsoft.com/office/word/2010/wordprocessingGroup" xmlns:wpi="http://schemas.microsoft.com/office/word/2010/wordprocessingInk" xmlns:wne="http://schemas.microsoft.com/office/word/2006/wordml" xmlns:wps="http://schemas.microsoft.com/office/word/2010/wordprocessingShape" mc:Ignorable="w14 w15 w16se w16cid wp14">
+<w:endnotes xmlns:wpc="http://schemas.microsoft.com/office/word/2010/wordprocessingCanvas" xmlns:cx="http://schemas.microsoft.com/office/drawing/2014/chartex" xmlns:cx1="http://schemas.microsoft.com/office/drawing/2015/9/8/chartex" xmlns:cx2="http://schemas.microsoft.com/office/drawing/2015/10/21/chartex" xmlns:cx3="http://schemas.microsoft.com/office/drawing/2016/5/9/chartex" xmlns:cx4="http://schemas.microsoft.com/office/drawing/2016/5/10/chartex" xmlns:cx5="http://schemas.microsoft.com/office/drawing/2016/5/11/chartex" xmlns:cx6="http://schemas.microsoft.com/office/drawing/2016/5/12/chartex" xmlns:cx7="http://schemas.microsoft.com/office/drawing/2016/5/13/chartex" xmlns:cx8="http://schemas.microsoft.com/office/drawing/2016/5/14/chartex" xmlns:mc="http://schemas.openxmlformats.org/markup-compatibility/2006" xmlns:aink="http://schemas.microsoft.com/office/drawing/2016/ink" xmlns:am3d="http://schemas.microsoft.com/office/drawing/2017/model3d" xmlns:o="urn:schemas-microsoft-com:office:office" xmlns:r="http://schemas.openxmlformats.org/officeDocument/2006/relationships" xmlns:m="http://schemas.openxmlformats.org/officeDocument/2006/math" xmlns:v="urn:schemas-microsoft-com:vml" xmlns:wp14="http://schemas.microsoft.com/office/word/2010/wordprocessingDrawing" xmlns:wp="http://schemas.openxmlformats.org/drawingml/2006/wordprocessingDrawing" xmlns:w10="urn:schemas-microsoft-com:office:word" xmlns:w="http://schemas.openxmlformats.org/wordprocessingml/2006/main" xmlns:w14="http://schemas.microsoft.com/office/word/2010/wordml" xmlns:w15="http://schemas.microsoft.com/office/word/2012/wordml" xmlns:w16cex="http://schemas.microsoft.com/office/word/2018/wordml/cex" xmlns:w16cid="http://schemas.microsoft.com/office/word/2016/wordml/cid" xmlns:w16="http://schemas.microsoft.com/office/word/2018/wordml" xmlns:w16se="http://schemas.microsoft.com/office/word/2015/wordml/symex" xmlns:wpg="http://schemas.microsoft.com/office/word/2010/wordprocessingGroup" xmlns:wpi="http://schemas.microsoft.com/office/word/2010/wordprocessingInk" xmlns:wne="http://schemas.microsoft.com/office/word/2006/wordml" xmlns:wps="http://schemas.microsoft.com/office/word/2010/wordprocessingShape" mc:Ignorable="w14 w15 w16se w16cid w16 w16cex wp14">
   <w:endnote w:type="separator" w:id="-1">
     <w:p>
       <w:pPr>
@@ -2744,7 +2984,7 @@
 </file>
 
 <file path=word/footer1.xml><?xml version="1.0" encoding="utf-8"?>
-<w:ftr xmlns:wpc="http://schemas.microsoft.com/office/word/2010/wordprocessingCanvas" xmlns:cx="http://schemas.microsoft.com/office/drawing/2014/chartex" xmlns:cx1="http://schemas.microsoft.com/office/drawing/2015/9/8/chartex" xmlns:cx2="http://schemas.microsoft.com/office/drawing/2015/10/21/chartex" xmlns:cx3="http://schemas.microsoft.com/office/drawing/2016/5/9/chartex" xmlns:cx4="http://schemas.microsoft.com/office/drawing/2016/5/10/chartex" xmlns:cx5="http://schemas.microsoft.com/office/drawing/2016/5/11/chartex" xmlns:cx6="http://schemas.microsoft.com/office/drawing/2016/5/12/chartex" xmlns:cx7="http://schemas.microsoft.com/office/drawing/2016/5/13/chartex" xmlns:cx8="http://schemas.microsoft.com/office/drawing/2016/5/14/chartex" xmlns:mc="http://schemas.openxmlformats.org/markup-compatibility/2006" xmlns:aink="http://schemas.microsoft.com/office/drawing/2016/ink" xmlns:am3d="http://schemas.microsoft.com/office/drawing/2017/model3d" xmlns:o="urn:schemas-microsoft-com:office:office" xmlns:r="http://schemas.openxmlformats.org/officeDocument/2006/relationships" xmlns:m="http://schemas.openxmlformats.org/officeDocument/2006/math" xmlns:v="urn:schemas-microsoft-com:vml" xmlns:wp14="http://schemas.microsoft.com/office/word/2010/wordprocessingDrawing" xmlns:wp="http://schemas.openxmlformats.org/drawingml/2006/wordprocessingDrawing" xmlns:w10="urn:schemas-microsoft-com:office:word" xmlns:w="http://schemas.openxmlformats.org/wordprocessingml/2006/main" xmlns:w14="http://schemas.microsoft.com/office/word/2010/wordml" xmlns:w15="http://schemas.microsoft.com/office/word/2012/wordml" xmlns:w16cid="http://schemas.microsoft.com/office/word/2016/wordml/cid" xmlns:w16se="http://schemas.microsoft.com/office/word/2015/wordml/symex" xmlns:wpg="http://schemas.microsoft.com/office/word/2010/wordprocessingGroup" xmlns:wpi="http://schemas.microsoft.com/office/word/2010/wordprocessingInk" xmlns:wne="http://schemas.microsoft.com/office/word/2006/wordml" xmlns:wps="http://schemas.microsoft.com/office/word/2010/wordprocessingShape" mc:Ignorable="w14 w15 w16se w16cid wp14">
+<w:ftr xmlns:wpc="http://schemas.microsoft.com/office/word/2010/wordprocessingCanvas" xmlns:cx="http://schemas.microsoft.com/office/drawing/2014/chartex" xmlns:cx1="http://schemas.microsoft.com/office/drawing/2015/9/8/chartex" xmlns:cx2="http://schemas.microsoft.com/office/drawing/2015/10/21/chartex" xmlns:cx3="http://schemas.microsoft.com/office/drawing/2016/5/9/chartex" xmlns:cx4="http://schemas.microsoft.com/office/drawing/2016/5/10/chartex" xmlns:cx5="http://schemas.microsoft.com/office/drawing/2016/5/11/chartex" xmlns:cx6="http://schemas.microsoft.com/office/drawing/2016/5/12/chartex" xmlns:cx7="http://schemas.microsoft.com/office/drawing/2016/5/13/chartex" xmlns:cx8="http://schemas.microsoft.com/office/drawing/2016/5/14/chartex" xmlns:mc="http://schemas.openxmlformats.org/markup-compatibility/2006" xmlns:aink="http://schemas.microsoft.com/office/drawing/2016/ink" xmlns:am3d="http://schemas.microsoft.com/office/drawing/2017/model3d" xmlns:o="urn:schemas-microsoft-com:office:office" xmlns:r="http://schemas.openxmlformats.org/officeDocument/2006/relationships" xmlns:m="http://schemas.openxmlformats.org/officeDocument/2006/math" xmlns:v="urn:schemas-microsoft-com:vml" xmlns:wp14="http://schemas.microsoft.com/office/word/2010/wordprocessingDrawing" xmlns:wp="http://schemas.openxmlformats.org/drawingml/2006/wordprocessingDrawing" xmlns:w10="urn:schemas-microsoft-com:office:word" xmlns:w="http://schemas.openxmlformats.org/wordprocessingml/2006/main" xmlns:w14="http://schemas.microsoft.com/office/word/2010/wordml" xmlns:w15="http://schemas.microsoft.com/office/word/2012/wordml" xmlns:w16cex="http://schemas.microsoft.com/office/word/2018/wordml/cex" xmlns:w16cid="http://schemas.microsoft.com/office/word/2016/wordml/cid" xmlns:w16="http://schemas.microsoft.com/office/word/2018/wordml" xmlns:w16se="http://schemas.microsoft.com/office/word/2015/wordml/symex" xmlns:wpg="http://schemas.microsoft.com/office/word/2010/wordprocessingGroup" xmlns:wpi="http://schemas.microsoft.com/office/word/2010/wordprocessingInk" xmlns:wne="http://schemas.microsoft.com/office/word/2006/wordml" xmlns:wps="http://schemas.microsoft.com/office/word/2010/wordprocessingShape" mc:Ignorable="w14 w15 w16se w16cid w16 w16cex wp14">
   <w:p>
     <w:pPr>
       <w:pStyle w:val="Footer"/>
@@ -2759,7 +2999,7 @@
 </file>
 
 <file path=word/footer2.xml><?xml version="1.0" encoding="utf-8"?>
-<w:ftr xmlns:wpc="http://schemas.microsoft.com/office/word/2010/wordprocessingCanvas" xmlns:cx="http://schemas.microsoft.com/office/drawing/2014/chartex" xmlns:cx1="http://schemas.microsoft.com/office/drawing/2015/9/8/chartex" xmlns:cx2="http://schemas.microsoft.com/office/drawing/2015/10/21/chartex" xmlns:cx3="http://schemas.microsoft.com/office/drawing/2016/5/9/chartex" xmlns:cx4="http://schemas.microsoft.com/office/drawing/2016/5/10/chartex" xmlns:cx5="http://schemas.microsoft.com/office/drawing/2016/5/11/chartex" xmlns:cx6="http://schemas.microsoft.com/office/drawing/2016/5/12/chartex" xmlns:cx7="http://schemas.microsoft.com/office/drawing/2016/5/13/chartex" xmlns:cx8="http://schemas.microsoft.com/office/drawing/2016/5/14/chartex" xmlns:mc="http://schemas.openxmlformats.org/markup-compatibility/2006" xmlns:aink="http://schemas.microsoft.com/office/drawing/2016/ink" xmlns:am3d="http://schemas.microsoft.com/office/drawing/2017/model3d" xmlns:o="urn:schemas-microsoft-com:office:office" xmlns:r="http://schemas.openxmlformats.org/officeDocument/2006/relationships" xmlns:m="http://schemas.openxmlformats.org/officeDocument/2006/math" xmlns:v="urn:schemas-microsoft-com:vml" xmlns:wp14="http://schemas.microsoft.com/office/word/2010/wordprocessingDrawing" xmlns:wp="http://schemas.openxmlformats.org/drawingml/2006/wordprocessingDrawing" xmlns:w10="urn:schemas-microsoft-com:office:word" xmlns:w="http://schemas.openxmlformats.org/wordprocessingml/2006/main" xmlns:w14="http://schemas.microsoft.com/office/word/2010/wordml" xmlns:w15="http://schemas.microsoft.com/office/word/2012/wordml" xmlns:w16cid="http://schemas.microsoft.com/office/word/2016/wordml/cid" xmlns:w16se="http://schemas.microsoft.com/office/word/2015/wordml/symex" xmlns:wpg="http://schemas.microsoft.com/office/word/2010/wordprocessingGroup" xmlns:wpi="http://schemas.microsoft.com/office/word/2010/wordprocessingInk" xmlns:wne="http://schemas.microsoft.com/office/word/2006/wordml" xmlns:wps="http://schemas.microsoft.com/office/word/2010/wordprocessingShape" mc:Ignorable="w14 w15 w16se w16cid wp14">
+<w:ftr xmlns:wpc="http://schemas.microsoft.com/office/word/2010/wordprocessingCanvas" xmlns:cx="http://schemas.microsoft.com/office/drawing/2014/chartex" xmlns:cx1="http://schemas.microsoft.com/office/drawing/2015/9/8/chartex" xmlns:cx2="http://schemas.microsoft.com/office/drawing/2015/10/21/chartex" xmlns:cx3="http://schemas.microsoft.com/office/drawing/2016/5/9/chartex" xmlns:cx4="http://schemas.microsoft.com/office/drawing/2016/5/10/chartex" xmlns:cx5="http://schemas.microsoft.com/office/drawing/2016/5/11/chartex" xmlns:cx6="http://schemas.microsoft.com/office/drawing/2016/5/12/chartex" xmlns:cx7="http://schemas.microsoft.com/office/drawing/2016/5/13/chartex" xmlns:cx8="http://schemas.microsoft.com/office/drawing/2016/5/14/chartex" xmlns:mc="http://schemas.openxmlformats.org/markup-compatibility/2006" xmlns:aink="http://schemas.microsoft.com/office/drawing/2016/ink" xmlns:am3d="http://schemas.microsoft.com/office/drawing/2017/model3d" xmlns:o="urn:schemas-microsoft-com:office:office" xmlns:r="http://schemas.openxmlformats.org/officeDocument/2006/relationships" xmlns:m="http://schemas.openxmlformats.org/officeDocument/2006/math" xmlns:v="urn:schemas-microsoft-com:vml" xmlns:wp14="http://schemas.microsoft.com/office/word/2010/wordprocessingDrawing" xmlns:wp="http://schemas.openxmlformats.org/drawingml/2006/wordprocessingDrawing" xmlns:w10="urn:schemas-microsoft-com:office:word" xmlns:w="http://schemas.openxmlformats.org/wordprocessingml/2006/main" xmlns:w14="http://schemas.microsoft.com/office/word/2010/wordml" xmlns:w15="http://schemas.microsoft.com/office/word/2012/wordml" xmlns:w16cex="http://schemas.microsoft.com/office/word/2018/wordml/cex" xmlns:w16cid="http://schemas.microsoft.com/office/word/2016/wordml/cid" xmlns:w16="http://schemas.microsoft.com/office/word/2018/wordml" xmlns:w16se="http://schemas.microsoft.com/office/word/2015/wordml/symex" xmlns:wpg="http://schemas.microsoft.com/office/word/2010/wordprocessingGroup" xmlns:wpi="http://schemas.microsoft.com/office/word/2010/wordprocessingInk" xmlns:wne="http://schemas.microsoft.com/office/word/2006/wordml" xmlns:wps="http://schemas.microsoft.com/office/word/2010/wordprocessingShape" mc:Ignorable="w14 w15 w16se w16cid w16 w16cex wp14">
   <w:p>
     <w:pPr>
       <w:pStyle w:val="Footer"/>
@@ -2775,7 +3015,7 @@
 </file>
 
 <file path=word/footer3.xml><?xml version="1.0" encoding="utf-8"?>
-<w:ftr xmlns:wpc="http://schemas.microsoft.com/office/word/2010/wordprocessingCanvas" xmlns:cx="http://schemas.microsoft.com/office/drawing/2014/chartex" xmlns:cx1="http://schemas.microsoft.com/office/drawing/2015/9/8/chartex" xmlns:cx2="http://schemas.microsoft.com/office/drawing/2015/10/21/chartex" xmlns:cx3="http://schemas.microsoft.com/office/drawing/2016/5/9/chartex" xmlns:cx4="http://schemas.microsoft.com/office/drawing/2016/5/10/chartex" xmlns:cx5="http://schemas.microsoft.com/office/drawing/2016/5/11/chartex" xmlns:cx6="http://schemas.microsoft.com/office/drawing/2016/5/12/chartex" xmlns:cx7="http://schemas.microsoft.com/office/drawing/2016/5/13/chartex" xmlns:cx8="http://schemas.microsoft.com/office/drawing/2016/5/14/chartex" xmlns:mc="http://schemas.openxmlformats.org/markup-compatibility/2006" xmlns:aink="http://schemas.microsoft.com/office/drawing/2016/ink" xmlns:am3d="http://schemas.microsoft.com/office/drawing/2017/model3d" xmlns:o="urn:schemas-microsoft-com:office:office" xmlns:r="http://schemas.openxmlformats.org/officeDocument/2006/relationships" xmlns:m="http://schemas.openxmlformats.org/officeDocument/2006/math" xmlns:v="urn:schemas-microsoft-com:vml" xmlns:wp14="http://schemas.microsoft.com/office/word/2010/wordprocessingDrawing" xmlns:wp="http://schemas.openxmlformats.org/drawingml/2006/wordprocessingDrawing" xmlns:w10="urn:schemas-microsoft-com:office:word" xmlns:w="http://schemas.openxmlformats.org/wordprocessingml/2006/main" xmlns:w14="http://schemas.microsoft.com/office/word/2010/wordml" xmlns:w15="http://schemas.microsoft.com/office/word/2012/wordml" xmlns:w16cid="http://schemas.microsoft.com/office/word/2016/wordml/cid" xmlns:w16se="http://schemas.microsoft.com/office/word/2015/wordml/symex" xmlns:wpg="http://schemas.microsoft.com/office/word/2010/wordprocessingGroup" xmlns:wpi="http://schemas.microsoft.com/office/word/2010/wordprocessingInk" xmlns:wne="http://schemas.microsoft.com/office/word/2006/wordml" xmlns:wps="http://schemas.microsoft.com/office/word/2010/wordprocessingShape" mc:Ignorable="w14 w15 w16se w16cid wp14">
+<w:ftr xmlns:wpc="http://schemas.microsoft.com/office/word/2010/wordprocessingCanvas" xmlns:cx="http://schemas.microsoft.com/office/drawing/2014/chartex" xmlns:cx1="http://schemas.microsoft.com/office/drawing/2015/9/8/chartex" xmlns:cx2="http://schemas.microsoft.com/office/drawing/2015/10/21/chartex" xmlns:cx3="http://schemas.microsoft.com/office/drawing/2016/5/9/chartex" xmlns:cx4="http://schemas.microsoft.com/office/drawing/2016/5/10/chartex" xmlns:cx5="http://schemas.microsoft.com/office/drawing/2016/5/11/chartex" xmlns:cx6="http://schemas.microsoft.com/office/drawing/2016/5/12/chartex" xmlns:cx7="http://schemas.microsoft.com/office/drawing/2016/5/13/chartex" xmlns:cx8="http://schemas.microsoft.com/office/drawing/2016/5/14/chartex" xmlns:mc="http://schemas.openxmlformats.org/markup-compatibility/2006" xmlns:aink="http://schemas.microsoft.com/office/drawing/2016/ink" xmlns:am3d="http://schemas.microsoft.com/office/drawing/2017/model3d" xmlns:o="urn:schemas-microsoft-com:office:office" xmlns:r="http://schemas.openxmlformats.org/officeDocument/2006/relationships" xmlns:m="http://schemas.openxmlformats.org/officeDocument/2006/math" xmlns:v="urn:schemas-microsoft-com:vml" xmlns:wp14="http://schemas.microsoft.com/office/word/2010/wordprocessingDrawing" xmlns:wp="http://schemas.openxmlformats.org/drawingml/2006/wordprocessingDrawing" xmlns:w10="urn:schemas-microsoft-com:office:word" xmlns:w="http://schemas.openxmlformats.org/wordprocessingml/2006/main" xmlns:w14="http://schemas.microsoft.com/office/word/2010/wordml" xmlns:w15="http://schemas.microsoft.com/office/word/2012/wordml" xmlns:w16cex="http://schemas.microsoft.com/office/word/2018/wordml/cex" xmlns:w16cid="http://schemas.microsoft.com/office/word/2016/wordml/cid" xmlns:w16="http://schemas.microsoft.com/office/word/2018/wordml" xmlns:w16se="http://schemas.microsoft.com/office/word/2015/wordml/symex" xmlns:wpg="http://schemas.microsoft.com/office/word/2010/wordprocessingGroup" xmlns:wpi="http://schemas.microsoft.com/office/word/2010/wordprocessingInk" xmlns:wne="http://schemas.microsoft.com/office/word/2006/wordml" xmlns:wps="http://schemas.microsoft.com/office/word/2010/wordprocessingShape" mc:Ignorable="w14 w15 w16se w16cid w16 w16cex wp14">
   <w:sdt>
     <w:sdtPr>
       <w:id w:val="181509769"/>
@@ -2832,7 +3072,7 @@
 </file>
 
 <file path=word/footer4.xml><?xml version="1.0" encoding="utf-8"?>
-<w:ftr xmlns:wpc="http://schemas.microsoft.com/office/word/2010/wordprocessingCanvas" xmlns:cx="http://schemas.microsoft.com/office/drawing/2014/chartex" xmlns:cx1="http://schemas.microsoft.com/office/drawing/2015/9/8/chartex" xmlns:cx2="http://schemas.microsoft.com/office/drawing/2015/10/21/chartex" xmlns:cx3="http://schemas.microsoft.com/office/drawing/2016/5/9/chartex" xmlns:cx4="http://schemas.microsoft.com/office/drawing/2016/5/10/chartex" xmlns:cx5="http://schemas.microsoft.com/office/drawing/2016/5/11/chartex" xmlns:cx6="http://schemas.microsoft.com/office/drawing/2016/5/12/chartex" xmlns:cx7="http://schemas.microsoft.com/office/drawing/2016/5/13/chartex" xmlns:cx8="http://schemas.microsoft.com/office/drawing/2016/5/14/chartex" xmlns:mc="http://schemas.openxmlformats.org/markup-compatibility/2006" xmlns:aink="http://schemas.microsoft.com/office/drawing/2016/ink" xmlns:am3d="http://schemas.microsoft.com/office/drawing/2017/model3d" xmlns:o="urn:schemas-microsoft-com:office:office" xmlns:r="http://schemas.openxmlformats.org/officeDocument/2006/relationships" xmlns:m="http://schemas.openxmlformats.org/officeDocument/2006/math" xmlns:v="urn:schemas-microsoft-com:vml" xmlns:wp14="http://schemas.microsoft.com/office/word/2010/wordprocessingDrawing" xmlns:wp="http://schemas.openxmlformats.org/drawingml/2006/wordprocessingDrawing" xmlns:w10="urn:schemas-microsoft-com:office:word" xmlns:w="http://schemas.openxmlformats.org/wordprocessingml/2006/main" xmlns:w14="http://schemas.microsoft.com/office/word/2010/wordml" xmlns:w15="http://schemas.microsoft.com/office/word/2012/wordml" xmlns:w16cid="http://schemas.microsoft.com/office/word/2016/wordml/cid" xmlns:w16se="http://schemas.microsoft.com/office/word/2015/wordml/symex" xmlns:wpg="http://schemas.microsoft.com/office/word/2010/wordprocessingGroup" xmlns:wpi="http://schemas.microsoft.com/office/word/2010/wordprocessingInk" xmlns:wne="http://schemas.microsoft.com/office/word/2006/wordml" xmlns:wps="http://schemas.microsoft.com/office/word/2010/wordprocessingShape" mc:Ignorable="w14 w15 w16se w16cid wp14">
+<w:ftr xmlns:wpc="http://schemas.microsoft.com/office/word/2010/wordprocessingCanvas" xmlns:cx="http://schemas.microsoft.com/office/drawing/2014/chartex" xmlns:cx1="http://schemas.microsoft.com/office/drawing/2015/9/8/chartex" xmlns:cx2="http://schemas.microsoft.com/office/drawing/2015/10/21/chartex" xmlns:cx3="http://schemas.microsoft.com/office/drawing/2016/5/9/chartex" xmlns:cx4="http://schemas.microsoft.com/office/drawing/2016/5/10/chartex" xmlns:cx5="http://schemas.microsoft.com/office/drawing/2016/5/11/chartex" xmlns:cx6="http://schemas.microsoft.com/office/drawing/2016/5/12/chartex" xmlns:cx7="http://schemas.microsoft.com/office/drawing/2016/5/13/chartex" xmlns:cx8="http://schemas.microsoft.com/office/drawing/2016/5/14/chartex" xmlns:mc="http://schemas.openxmlformats.org/markup-compatibility/2006" xmlns:aink="http://schemas.microsoft.com/office/drawing/2016/ink" xmlns:am3d="http://schemas.microsoft.com/office/drawing/2017/model3d" xmlns:o="urn:schemas-microsoft-com:office:office" xmlns:r="http://schemas.openxmlformats.org/officeDocument/2006/relationships" xmlns:m="http://schemas.openxmlformats.org/officeDocument/2006/math" xmlns:v="urn:schemas-microsoft-com:vml" xmlns:wp14="http://schemas.microsoft.com/office/word/2010/wordprocessingDrawing" xmlns:wp="http://schemas.openxmlformats.org/drawingml/2006/wordprocessingDrawing" xmlns:w10="urn:schemas-microsoft-com:office:word" xmlns:w="http://schemas.openxmlformats.org/wordprocessingml/2006/main" xmlns:w14="http://schemas.microsoft.com/office/word/2010/wordml" xmlns:w15="http://schemas.microsoft.com/office/word/2012/wordml" xmlns:w16cex="http://schemas.microsoft.com/office/word/2018/wordml/cex" xmlns:w16cid="http://schemas.microsoft.com/office/word/2016/wordml/cid" xmlns:w16="http://schemas.microsoft.com/office/word/2018/wordml" xmlns:w16se="http://schemas.microsoft.com/office/word/2015/wordml/symex" xmlns:wpg="http://schemas.microsoft.com/office/word/2010/wordprocessingGroup" xmlns:wpi="http://schemas.microsoft.com/office/word/2010/wordprocessingInk" xmlns:wne="http://schemas.microsoft.com/office/word/2006/wordml" xmlns:wps="http://schemas.microsoft.com/office/word/2010/wordprocessingShape" mc:Ignorable="w14 w15 w16se w16cid w16 w16cex wp14">
   <w:sdt>
     <w:sdtPr>
       <w:id w:val="181509770"/>
@@ -2890,7 +3130,7 @@
 </file>
 
 <file path=word/footer5.xml><?xml version="1.0" encoding="utf-8"?>
-<w:ftr xmlns:wpc="http://schemas.microsoft.com/office/word/2010/wordprocessingCanvas" xmlns:cx="http://schemas.microsoft.com/office/drawing/2014/chartex" xmlns:cx1="http://schemas.microsoft.com/office/drawing/2015/9/8/chartex" xmlns:cx2="http://schemas.microsoft.com/office/drawing/2015/10/21/chartex" xmlns:cx3="http://schemas.microsoft.com/office/drawing/2016/5/9/chartex" xmlns:cx4="http://schemas.microsoft.com/office/drawing/2016/5/10/chartex" xmlns:cx5="http://schemas.microsoft.com/office/drawing/2016/5/11/chartex" xmlns:cx6="http://schemas.microsoft.com/office/drawing/2016/5/12/chartex" xmlns:cx7="http://schemas.microsoft.com/office/drawing/2016/5/13/chartex" xmlns:cx8="http://schemas.microsoft.com/office/drawing/2016/5/14/chartex" xmlns:mc="http://schemas.openxmlformats.org/markup-compatibility/2006" xmlns:aink="http://schemas.microsoft.com/office/drawing/2016/ink" xmlns:am3d="http://schemas.microsoft.com/office/drawing/2017/model3d" xmlns:o="urn:schemas-microsoft-com:office:office" xmlns:r="http://schemas.openxmlformats.org/officeDocument/2006/relationships" xmlns:m="http://schemas.openxmlformats.org/officeDocument/2006/math" xmlns:v="urn:schemas-microsoft-com:vml" xmlns:wp14="http://schemas.microsoft.com/office/word/2010/wordprocessingDrawing" xmlns:wp="http://schemas.openxmlformats.org/drawingml/2006/wordprocessingDrawing" xmlns:w10="urn:schemas-microsoft-com:office:word" xmlns:w="http://schemas.openxmlformats.org/wordprocessingml/2006/main" xmlns:w14="http://schemas.microsoft.com/office/word/2010/wordml" xmlns:w15="http://schemas.microsoft.com/office/word/2012/wordml" xmlns:w16cid="http://schemas.microsoft.com/office/word/2016/wordml/cid" xmlns:w16se="http://schemas.microsoft.com/office/word/2015/wordml/symex" xmlns:wpg="http://schemas.microsoft.com/office/word/2010/wordprocessingGroup" xmlns:wpi="http://schemas.microsoft.com/office/word/2010/wordprocessingInk" xmlns:wne="http://schemas.microsoft.com/office/word/2006/wordml" xmlns:wps="http://schemas.microsoft.com/office/word/2010/wordprocessingShape" mc:Ignorable="w14 w15 w16se w16cid wp14">
+<w:ftr xmlns:wpc="http://schemas.microsoft.com/office/word/2010/wordprocessingCanvas" xmlns:cx="http://schemas.microsoft.com/office/drawing/2014/chartex" xmlns:cx1="http://schemas.microsoft.com/office/drawing/2015/9/8/chartex" xmlns:cx2="http://schemas.microsoft.com/office/drawing/2015/10/21/chartex" xmlns:cx3="http://schemas.microsoft.com/office/drawing/2016/5/9/chartex" xmlns:cx4="http://schemas.microsoft.com/office/drawing/2016/5/10/chartex" xmlns:cx5="http://schemas.microsoft.com/office/drawing/2016/5/11/chartex" xmlns:cx6="http://schemas.microsoft.com/office/drawing/2016/5/12/chartex" xmlns:cx7="http://schemas.microsoft.com/office/drawing/2016/5/13/chartex" xmlns:cx8="http://schemas.microsoft.com/office/drawing/2016/5/14/chartex" xmlns:mc="http://schemas.openxmlformats.org/markup-compatibility/2006" xmlns:aink="http://schemas.microsoft.com/office/drawing/2016/ink" xmlns:am3d="http://schemas.microsoft.com/office/drawing/2017/model3d" xmlns:o="urn:schemas-microsoft-com:office:office" xmlns:r="http://schemas.openxmlformats.org/officeDocument/2006/relationships" xmlns:m="http://schemas.openxmlformats.org/officeDocument/2006/math" xmlns:v="urn:schemas-microsoft-com:vml" xmlns:wp14="http://schemas.microsoft.com/office/word/2010/wordprocessingDrawing" xmlns:wp="http://schemas.openxmlformats.org/drawingml/2006/wordprocessingDrawing" xmlns:w10="urn:schemas-microsoft-com:office:word" xmlns:w="http://schemas.openxmlformats.org/wordprocessingml/2006/main" xmlns:w14="http://schemas.microsoft.com/office/word/2010/wordml" xmlns:w15="http://schemas.microsoft.com/office/word/2012/wordml" xmlns:w16cex="http://schemas.microsoft.com/office/word/2018/wordml/cex" xmlns:w16cid="http://schemas.microsoft.com/office/word/2016/wordml/cid" xmlns:w16="http://schemas.microsoft.com/office/word/2018/wordml" xmlns:w16se="http://schemas.microsoft.com/office/word/2015/wordml/symex" xmlns:wpg="http://schemas.microsoft.com/office/word/2010/wordprocessingGroup" xmlns:wpi="http://schemas.microsoft.com/office/word/2010/wordprocessingInk" xmlns:wne="http://schemas.microsoft.com/office/word/2006/wordml" xmlns:wps="http://schemas.microsoft.com/office/word/2010/wordprocessingShape" mc:Ignorable="w14 w15 w16se w16cid w16 w16cex wp14">
   <w:sdt>
     <w:sdtPr>
       <w:id w:val="181509771"/>
@@ -2947,7 +3187,7 @@
 </file>
 
 <file path=word/footer6.xml><?xml version="1.0" encoding="utf-8"?>
-<w:ftr xmlns:wpc="http://schemas.microsoft.com/office/word/2010/wordprocessingCanvas" xmlns:cx="http://schemas.microsoft.com/office/drawing/2014/chartex" xmlns:cx1="http://schemas.microsoft.com/office/drawing/2015/9/8/chartex" xmlns:cx2="http://schemas.microsoft.com/office/drawing/2015/10/21/chartex" xmlns:cx3="http://schemas.microsoft.com/office/drawing/2016/5/9/chartex" xmlns:cx4="http://schemas.microsoft.com/office/drawing/2016/5/10/chartex" xmlns:cx5="http://schemas.microsoft.com/office/drawing/2016/5/11/chartex" xmlns:cx6="http://schemas.microsoft.com/office/drawing/2016/5/12/chartex" xmlns:cx7="http://schemas.microsoft.com/office/drawing/2016/5/13/chartex" xmlns:cx8="http://schemas.microsoft.com/office/drawing/2016/5/14/chartex" xmlns:mc="http://schemas.openxmlformats.org/markup-compatibility/2006" xmlns:aink="http://schemas.microsoft.com/office/drawing/2016/ink" xmlns:am3d="http://schemas.microsoft.com/office/drawing/2017/model3d" xmlns:o="urn:schemas-microsoft-com:office:office" xmlns:r="http://schemas.openxmlformats.org/officeDocument/2006/relationships" xmlns:m="http://schemas.openxmlformats.org/officeDocument/2006/math" xmlns:v="urn:schemas-microsoft-com:vml" xmlns:wp14="http://schemas.microsoft.com/office/word/2010/wordprocessingDrawing" xmlns:wp="http://schemas.openxmlformats.org/drawingml/2006/wordprocessingDrawing" xmlns:w10="urn:schemas-microsoft-com:office:word" xmlns:w="http://schemas.openxmlformats.org/wordprocessingml/2006/main" xmlns:w14="http://schemas.microsoft.com/office/word/2010/wordml" xmlns:w15="http://schemas.microsoft.com/office/word/2012/wordml" xmlns:w16cid="http://schemas.microsoft.com/office/word/2016/wordml/cid" xmlns:w16se="http://schemas.microsoft.com/office/word/2015/wordml/symex" xmlns:wpg="http://schemas.microsoft.com/office/word/2010/wordprocessingGroup" xmlns:wpi="http://schemas.microsoft.com/office/word/2010/wordprocessingInk" xmlns:wne="http://schemas.microsoft.com/office/word/2006/wordml" xmlns:wps="http://schemas.microsoft.com/office/word/2010/wordprocessingShape" mc:Ignorable="w14 w15 w16se w16cid wp14">
+<w:ftr xmlns:wpc="http://schemas.microsoft.com/office/word/2010/wordprocessingCanvas" xmlns:cx="http://schemas.microsoft.com/office/drawing/2014/chartex" xmlns:cx1="http://schemas.microsoft.com/office/drawing/2015/9/8/chartex" xmlns:cx2="http://schemas.microsoft.com/office/drawing/2015/10/21/chartex" xmlns:cx3="http://schemas.microsoft.com/office/drawing/2016/5/9/chartex" xmlns:cx4="http://schemas.microsoft.com/office/drawing/2016/5/10/chartex" xmlns:cx5="http://schemas.microsoft.com/office/drawing/2016/5/11/chartex" xmlns:cx6="http://schemas.microsoft.com/office/drawing/2016/5/12/chartex" xmlns:cx7="http://schemas.microsoft.com/office/drawing/2016/5/13/chartex" xmlns:cx8="http://schemas.microsoft.com/office/drawing/2016/5/14/chartex" xmlns:mc="http://schemas.openxmlformats.org/markup-compatibility/2006" xmlns:aink="http://schemas.microsoft.com/office/drawing/2016/ink" xmlns:am3d="http://schemas.microsoft.com/office/drawing/2017/model3d" xmlns:o="urn:schemas-microsoft-com:office:office" xmlns:r="http://schemas.openxmlformats.org/officeDocument/2006/relationships" xmlns:m="http://schemas.openxmlformats.org/officeDocument/2006/math" xmlns:v="urn:schemas-microsoft-com:vml" xmlns:wp14="http://schemas.microsoft.com/office/word/2010/wordprocessingDrawing" xmlns:wp="http://schemas.openxmlformats.org/drawingml/2006/wordprocessingDrawing" xmlns:w10="urn:schemas-microsoft-com:office:word" xmlns:w="http://schemas.openxmlformats.org/wordprocessingml/2006/main" xmlns:w14="http://schemas.microsoft.com/office/word/2010/wordml" xmlns:w15="http://schemas.microsoft.com/office/word/2012/wordml" xmlns:w16cex="http://schemas.microsoft.com/office/word/2018/wordml/cex" xmlns:w16cid="http://schemas.microsoft.com/office/word/2016/wordml/cid" xmlns:w16="http://schemas.microsoft.com/office/word/2018/wordml" xmlns:w16se="http://schemas.microsoft.com/office/word/2015/wordml/symex" xmlns:wpg="http://schemas.microsoft.com/office/word/2010/wordprocessingGroup" xmlns:wpi="http://schemas.microsoft.com/office/word/2010/wordprocessingInk" xmlns:wne="http://schemas.microsoft.com/office/word/2006/wordml" xmlns:wps="http://schemas.microsoft.com/office/word/2010/wordprocessingShape" mc:Ignorable="w14 w15 w16se w16cid w16 w16cex wp14">
   <w:sdt>
     <w:sdtPr>
       <w:id w:val="181509772"/>
@@ -3005,7 +3245,7 @@
 </file>
 
 <file path=word/footer7.xml><?xml version="1.0" encoding="utf-8"?>
-<w:ftr xmlns:wpc="http://schemas.microsoft.com/office/word/2010/wordprocessingCanvas" xmlns:cx="http://schemas.microsoft.com/office/drawing/2014/chartex" xmlns:cx1="http://schemas.microsoft.com/office/drawing/2015/9/8/chartex" xmlns:cx2="http://schemas.microsoft.com/office/drawing/2015/10/21/chartex" xmlns:cx3="http://schemas.microsoft.com/office/drawing/2016/5/9/chartex" xmlns:cx4="http://schemas.microsoft.com/office/drawing/2016/5/10/chartex" xmlns:cx5="http://schemas.microsoft.com/office/drawing/2016/5/11/chartex" xmlns:cx6="http://schemas.microsoft.com/office/drawing/2016/5/12/chartex" xmlns:cx7="http://schemas.microsoft.com/office/drawing/2016/5/13/chartex" xmlns:cx8="http://schemas.microsoft.com/office/drawing/2016/5/14/chartex" xmlns:mc="http://schemas.openxmlformats.org/markup-compatibility/2006" xmlns:aink="http://schemas.microsoft.com/office/drawing/2016/ink" xmlns:am3d="http://schemas.microsoft.com/office/drawing/2017/model3d" xmlns:o="urn:schemas-microsoft-com:office:office" xmlns:r="http://schemas.openxmlformats.org/officeDocument/2006/relationships" xmlns:m="http://schemas.openxmlformats.org/officeDocument/2006/math" xmlns:v="urn:schemas-microsoft-com:vml" xmlns:wp14="http://schemas.microsoft.com/office/word/2010/wordprocessingDrawing" xmlns:wp="http://schemas.openxmlformats.org/drawingml/2006/wordprocessingDrawing" xmlns:w10="urn:schemas-microsoft-com:office:word" xmlns:w="http://schemas.openxmlformats.org/wordprocessingml/2006/main" xmlns:w14="http://schemas.microsoft.com/office/word/2010/wordml" xmlns:w15="http://schemas.microsoft.com/office/word/2012/wordml" xmlns:w16cid="http://schemas.microsoft.com/office/word/2016/wordml/cid" xmlns:w16se="http://schemas.microsoft.com/office/word/2015/wordml/symex" xmlns:wpg="http://schemas.microsoft.com/office/word/2010/wordprocessingGroup" xmlns:wpi="http://schemas.microsoft.com/office/word/2010/wordprocessingInk" xmlns:wne="http://schemas.microsoft.com/office/word/2006/wordml" xmlns:wps="http://schemas.microsoft.com/office/word/2010/wordprocessingShape" mc:Ignorable="w14 w15 w16se w16cid wp14">
+<w:ftr xmlns:wpc="http://schemas.microsoft.com/office/word/2010/wordprocessingCanvas" xmlns:cx="http://schemas.microsoft.com/office/drawing/2014/chartex" xmlns:cx1="http://schemas.microsoft.com/office/drawing/2015/9/8/chartex" xmlns:cx2="http://schemas.microsoft.com/office/drawing/2015/10/21/chartex" xmlns:cx3="http://schemas.microsoft.com/office/drawing/2016/5/9/chartex" xmlns:cx4="http://schemas.microsoft.com/office/drawing/2016/5/10/chartex" xmlns:cx5="http://schemas.microsoft.com/office/drawing/2016/5/11/chartex" xmlns:cx6="http://schemas.microsoft.com/office/drawing/2016/5/12/chartex" xmlns:cx7="http://schemas.microsoft.com/office/drawing/2016/5/13/chartex" xmlns:cx8="http://schemas.microsoft.com/office/drawing/2016/5/14/chartex" xmlns:mc="http://schemas.openxmlformats.org/markup-compatibility/2006" xmlns:aink="http://schemas.microsoft.com/office/drawing/2016/ink" xmlns:am3d="http://schemas.microsoft.com/office/drawing/2017/model3d" xmlns:o="urn:schemas-microsoft-com:office:office" xmlns:r="http://schemas.openxmlformats.org/officeDocument/2006/relationships" xmlns:m="http://schemas.openxmlformats.org/officeDocument/2006/math" xmlns:v="urn:schemas-microsoft-com:vml" xmlns:wp14="http://schemas.microsoft.com/office/word/2010/wordprocessingDrawing" xmlns:wp="http://schemas.openxmlformats.org/drawingml/2006/wordprocessingDrawing" xmlns:w10="urn:schemas-microsoft-com:office:word" xmlns:w="http://schemas.openxmlformats.org/wordprocessingml/2006/main" xmlns:w14="http://schemas.microsoft.com/office/word/2010/wordml" xmlns:w15="http://schemas.microsoft.com/office/word/2012/wordml" xmlns:w16cex="http://schemas.microsoft.com/office/word/2018/wordml/cex" xmlns:w16cid="http://schemas.microsoft.com/office/word/2016/wordml/cid" xmlns:w16="http://schemas.microsoft.com/office/word/2018/wordml" xmlns:w16se="http://schemas.microsoft.com/office/word/2015/wordml/symex" xmlns:wpg="http://schemas.microsoft.com/office/word/2010/wordprocessingGroup" xmlns:wpi="http://schemas.microsoft.com/office/word/2010/wordprocessingInk" xmlns:wne="http://schemas.microsoft.com/office/word/2006/wordml" xmlns:wps="http://schemas.microsoft.com/office/word/2010/wordprocessingShape" mc:Ignorable="w14 w15 w16se w16cid w16 w16cex wp14">
   <w:p>
     <w:pPr>
       <w:pStyle w:val="Footer"/>
@@ -3015,7 +3255,7 @@
 </file>
 
 <file path=word/footer8.xml><?xml version="1.0" encoding="utf-8"?>
-<w:ftr xmlns:wpc="http://schemas.microsoft.com/office/word/2010/wordprocessingCanvas" xmlns:cx="http://schemas.microsoft.com/office/drawing/2014/chartex" xmlns:cx1="http://schemas.microsoft.com/office/drawing/2015/9/8/chartex" xmlns:cx2="http://schemas.microsoft.com/office/drawing/2015/10/21/chartex" xmlns:cx3="http://schemas.microsoft.com/office/drawing/2016/5/9/chartex" xmlns:cx4="http://schemas.microsoft.com/office/drawing/2016/5/10/chartex" xmlns:cx5="http://schemas.microsoft.com/office/drawing/2016/5/11/chartex" xmlns:cx6="http://schemas.microsoft.com/office/drawing/2016/5/12/chartex" xmlns:cx7="http://schemas.microsoft.com/office/drawing/2016/5/13/chartex" xmlns:cx8="http://schemas.microsoft.com/office/drawing/2016/5/14/chartex" xmlns:mc="http://schemas.openxmlformats.org/markup-compatibility/2006" xmlns:aink="http://schemas.microsoft.com/office/drawing/2016/ink" xmlns:am3d="http://schemas.microsoft.com/office/drawing/2017/model3d" xmlns:o="urn:schemas-microsoft-com:office:office" xmlns:r="http://schemas.openxmlformats.org/officeDocument/2006/relationships" xmlns:m="http://schemas.openxmlformats.org/officeDocument/2006/math" xmlns:v="urn:schemas-microsoft-com:vml" xmlns:wp14="http://schemas.microsoft.com/office/word/2010/wordprocessingDrawing" xmlns:wp="http://schemas.openxmlformats.org/drawingml/2006/wordprocessingDrawing" xmlns:w10="urn:schemas-microsoft-com:office:word" xmlns:w="http://schemas.openxmlformats.org/wordprocessingml/2006/main" xmlns:w14="http://schemas.microsoft.com/office/word/2010/wordml" xmlns:w15="http://schemas.microsoft.com/office/word/2012/wordml" xmlns:w16cid="http://schemas.microsoft.com/office/word/2016/wordml/cid" xmlns:w16se="http://schemas.microsoft.com/office/word/2015/wordml/symex" xmlns:wpg="http://schemas.microsoft.com/office/word/2010/wordprocessingGroup" xmlns:wpi="http://schemas.microsoft.com/office/word/2010/wordprocessingInk" xmlns:wne="http://schemas.microsoft.com/office/word/2006/wordml" xmlns:wps="http://schemas.microsoft.com/office/word/2010/wordprocessingShape" mc:Ignorable="w14 w15 w16se w16cid wp14">
+<w:ftr xmlns:wpc="http://schemas.microsoft.com/office/word/2010/wordprocessingCanvas" xmlns:cx="http://schemas.microsoft.com/office/drawing/2014/chartex" xmlns:cx1="http://schemas.microsoft.com/office/drawing/2015/9/8/chartex" xmlns:cx2="http://schemas.microsoft.com/office/drawing/2015/10/21/chartex" xmlns:cx3="http://schemas.microsoft.com/office/drawing/2016/5/9/chartex" xmlns:cx4="http://schemas.microsoft.com/office/drawing/2016/5/10/chartex" xmlns:cx5="http://schemas.microsoft.com/office/drawing/2016/5/11/chartex" xmlns:cx6="http://schemas.microsoft.com/office/drawing/2016/5/12/chartex" xmlns:cx7="http://schemas.microsoft.com/office/drawing/2016/5/13/chartex" xmlns:cx8="http://schemas.microsoft.com/office/drawing/2016/5/14/chartex" xmlns:mc="http://schemas.openxmlformats.org/markup-compatibility/2006" xmlns:aink="http://schemas.microsoft.com/office/drawing/2016/ink" xmlns:am3d="http://schemas.microsoft.com/office/drawing/2017/model3d" xmlns:o="urn:schemas-microsoft-com:office:office" xmlns:r="http://schemas.openxmlformats.org/officeDocument/2006/relationships" xmlns:m="http://schemas.openxmlformats.org/officeDocument/2006/math" xmlns:v="urn:schemas-microsoft-com:vml" xmlns:wp14="http://schemas.microsoft.com/office/word/2010/wordprocessingDrawing" xmlns:wp="http://schemas.openxmlformats.org/drawingml/2006/wordprocessingDrawing" xmlns:w10="urn:schemas-microsoft-com:office:word" xmlns:w="http://schemas.openxmlformats.org/wordprocessingml/2006/main" xmlns:w14="http://schemas.microsoft.com/office/word/2010/wordml" xmlns:w15="http://schemas.microsoft.com/office/word/2012/wordml" xmlns:w16cex="http://schemas.microsoft.com/office/word/2018/wordml/cex" xmlns:w16cid="http://schemas.microsoft.com/office/word/2016/wordml/cid" xmlns:w16="http://schemas.microsoft.com/office/word/2018/wordml" xmlns:w16se="http://schemas.microsoft.com/office/word/2015/wordml/symex" xmlns:wpg="http://schemas.microsoft.com/office/word/2010/wordprocessingGroup" xmlns:wpi="http://schemas.microsoft.com/office/word/2010/wordprocessingInk" xmlns:wne="http://schemas.microsoft.com/office/word/2006/wordml" xmlns:wps="http://schemas.microsoft.com/office/word/2010/wordprocessingShape" mc:Ignorable="w14 w15 w16se w16cid w16 w16cex wp14">
   <w:p>
     <w:pPr>
       <w:pStyle w:val="Footer"/>
@@ -3031,7 +3271,7 @@
 </file>
 
 <file path=word/footnotes.xml><?xml version="1.0" encoding="utf-8"?>
-<w:footnotes xmlns:wpc="http://schemas.microsoft.com/office/word/2010/wordprocessingCanvas" xmlns:cx="http://schemas.microsoft.com/office/drawing/2014/chartex" xmlns:cx1="http://schemas.microsoft.com/office/drawing/2015/9/8/chartex" xmlns:cx2="http://schemas.microsoft.com/office/drawing/2015/10/21/chartex" xmlns:cx3="http://schemas.microsoft.com/office/drawing/2016/5/9/chartex" xmlns:cx4="http://schemas.microsoft.com/office/drawing/2016/5/10/chartex" xmlns:cx5="http://schemas.microsoft.com/office/drawing/2016/5/11/chartex" xmlns:cx6="http://schemas.microsoft.com/office/drawing/2016/5/12/chartex" xmlns:cx7="http://schemas.microsoft.com/office/drawing/2016/5/13/chartex" xmlns:cx8="http://schemas.microsoft.com/office/drawing/2016/5/14/chartex" xmlns:mc="http://schemas.openxmlformats.org/markup-compatibility/2006" xmlns:aink="http://schemas.microsoft.com/office/drawing/2016/ink" xmlns:am3d="http://schemas.microsoft.com/office/drawing/2017/model3d" xmlns:o="urn:schemas-microsoft-com:office:office" xmlns:r="http://schemas.openxmlformats.org/officeDocument/2006/relationships" xmlns:m="http://schemas.openxmlformats.org/officeDocument/2006/math" xmlns:v="urn:schemas-microsoft-com:vml" xmlns:wp14="http://schemas.microsoft.com/office/word/2010/wordprocessingDrawing" xmlns:wp="http://schemas.openxmlformats.org/drawingml/2006/wordprocessingDrawing" xmlns:w10="urn:schemas-microsoft-com:office:word" xmlns:w="http://schemas.openxmlformats.org/wordprocessingml/2006/main" xmlns:w14="http://schemas.microsoft.com/office/word/2010/wordml" xmlns:w15="http://schemas.microsoft.com/office/word/2012/wordml" xmlns:w16cid="http://schemas.microsoft.com/office/word/2016/wordml/cid" xmlns:w16se="http://schemas.microsoft.com/office/word/2015/wordml/symex" xmlns:wpg="http://schemas.microsoft.com/office/word/2010/wordprocessingGroup" xmlns:wpi="http://schemas.microsoft.com/office/word/2010/wordprocessingInk" xmlns:wne="http://schemas.microsoft.com/office/word/2006/wordml" xmlns:wps="http://schemas.microsoft.com/office/word/2010/wordprocessingShape" mc:Ignorable="w14 w15 w16se w16cid wp14">
+<w:footnotes xmlns:wpc="http://schemas.microsoft.com/office/word/2010/wordprocessingCanvas" xmlns:cx="http://schemas.microsoft.com/office/drawing/2014/chartex" xmlns:cx1="http://schemas.microsoft.com/office/drawing/2015/9/8/chartex" xmlns:cx2="http://schemas.microsoft.com/office/drawing/2015/10/21/chartex" xmlns:cx3="http://schemas.microsoft.com/office/drawing/2016/5/9/chartex" xmlns:cx4="http://schemas.microsoft.com/office/drawing/2016/5/10/chartex" xmlns:cx5="http://schemas.microsoft.com/office/drawing/2016/5/11/chartex" xmlns:cx6="http://schemas.microsoft.com/office/drawing/2016/5/12/chartex" xmlns:cx7="http://schemas.microsoft.com/office/drawing/2016/5/13/chartex" xmlns:cx8="http://schemas.microsoft.com/office/drawing/2016/5/14/chartex" xmlns:mc="http://schemas.openxmlformats.org/markup-compatibility/2006" xmlns:aink="http://schemas.microsoft.com/office/drawing/2016/ink" xmlns:am3d="http://schemas.microsoft.com/office/drawing/2017/model3d" xmlns:o="urn:schemas-microsoft-com:office:office" xmlns:r="http://schemas.openxmlformats.org/officeDocument/2006/relationships" xmlns:m="http://schemas.openxmlformats.org/officeDocument/2006/math" xmlns:v="urn:schemas-microsoft-com:vml" xmlns:wp14="http://schemas.microsoft.com/office/word/2010/wordprocessingDrawing" xmlns:wp="http://schemas.openxmlformats.org/drawingml/2006/wordprocessingDrawing" xmlns:w10="urn:schemas-microsoft-com:office:word" xmlns:w="http://schemas.openxmlformats.org/wordprocessingml/2006/main" xmlns:w14="http://schemas.microsoft.com/office/word/2010/wordml" xmlns:w15="http://schemas.microsoft.com/office/word/2012/wordml" xmlns:w16cex="http://schemas.microsoft.com/office/word/2018/wordml/cex" xmlns:w16cid="http://schemas.microsoft.com/office/word/2016/wordml/cid" xmlns:w16="http://schemas.microsoft.com/office/word/2018/wordml" xmlns:w16se="http://schemas.microsoft.com/office/word/2015/wordml/symex" xmlns:wpg="http://schemas.microsoft.com/office/word/2010/wordprocessingGroup" xmlns:wpi="http://schemas.microsoft.com/office/word/2010/wordprocessingInk" xmlns:wne="http://schemas.microsoft.com/office/word/2006/wordml" xmlns:wps="http://schemas.microsoft.com/office/word/2010/wordprocessingShape" mc:Ignorable="w14 w15 w16se w16cid w16 w16cex wp14">
   <w:footnote w:type="separator" w:id="-1">
     <w:p>
       <w:pPr>
@@ -3056,7 +3296,7 @@
 </file>
 
 <file path=word/numbering.xml><?xml version="1.0" encoding="utf-8"?>
-<w:numbering xmlns:wpc="http://schemas.microsoft.com/office/word/2010/wordprocessingCanvas" xmlns:cx="http://schemas.microsoft.com/office/drawing/2014/chartex" xmlns:cx1="http://schemas.microsoft.com/office/drawing/2015/9/8/chartex" xmlns:cx2="http://schemas.microsoft.com/office/drawing/2015/10/21/chartex" xmlns:cx3="http://schemas.microsoft.com/office/drawing/2016/5/9/chartex" xmlns:cx4="http://schemas.microsoft.com/office/drawing/2016/5/10/chartex" xmlns:cx5="http://schemas.microsoft.com/office/drawing/2016/5/11/chartex" xmlns:cx6="http://schemas.microsoft.com/office/drawing/2016/5/12/chartex" xmlns:cx7="http://schemas.microsoft.com/office/drawing/2016/5/13/chartex" xmlns:cx8="http://schemas.microsoft.com/office/drawing/2016/5/14/chartex" xmlns:mc="http://schemas.openxmlformats.org/markup-compatibility/2006" xmlns:aink="http://schemas.microsoft.com/office/drawing/2016/ink" xmlns:am3d="http://schemas.microsoft.com/office/drawing/2017/model3d" xmlns:o="urn:schemas-microsoft-com:office:office" xmlns:r="http://schemas.openxmlformats.org/officeDocument/2006/relationships" xmlns:m="http://schemas.openxmlformats.org/officeDocument/2006/math" xmlns:v="urn:schemas-microsoft-com:vml" xmlns:wp14="http://schemas.microsoft.com/office/word/2010/wordprocessingDrawing" xmlns:wp="http://schemas.openxmlformats.org/drawingml/2006/wordprocessingDrawing" xmlns:w10="urn:schemas-microsoft-com:office:word" xmlns:w="http://schemas.openxmlformats.org/wordprocessingml/2006/main" xmlns:w14="http://schemas.microsoft.com/office/word/2010/wordml" xmlns:w15="http://schemas.microsoft.com/office/word/2012/wordml" xmlns:w16cid="http://schemas.microsoft.com/office/word/2016/wordml/cid" xmlns:w16se="http://schemas.microsoft.com/office/word/2015/wordml/symex" xmlns:wpg="http://schemas.microsoft.com/office/word/2010/wordprocessingGroup" xmlns:wpi="http://schemas.microsoft.com/office/word/2010/wordprocessingInk" xmlns:wne="http://schemas.microsoft.com/office/word/2006/wordml" xmlns:wps="http://schemas.microsoft.com/office/word/2010/wordprocessingShape" mc:Ignorable="w14 w15 w16se w16cid wp14">
+<w:numbering xmlns:wpc="http://schemas.microsoft.com/office/word/2010/wordprocessingCanvas" xmlns:cx="http://schemas.microsoft.com/office/drawing/2014/chartex" xmlns:cx1="http://schemas.microsoft.com/office/drawing/2015/9/8/chartex" xmlns:cx2="http://schemas.microsoft.com/office/drawing/2015/10/21/chartex" xmlns:cx3="http://schemas.microsoft.com/office/drawing/2016/5/9/chartex" xmlns:cx4="http://schemas.microsoft.com/office/drawing/2016/5/10/chartex" xmlns:cx5="http://schemas.microsoft.com/office/drawing/2016/5/11/chartex" xmlns:cx6="http://schemas.microsoft.com/office/drawing/2016/5/12/chartex" xmlns:cx7="http://schemas.microsoft.com/office/drawing/2016/5/13/chartex" xmlns:cx8="http://schemas.microsoft.com/office/drawing/2016/5/14/chartex" xmlns:mc="http://schemas.openxmlformats.org/markup-compatibility/2006" xmlns:aink="http://schemas.microsoft.com/office/drawing/2016/ink" xmlns:am3d="http://schemas.microsoft.com/office/drawing/2017/model3d" xmlns:o="urn:schemas-microsoft-com:office:office" xmlns:r="http://schemas.openxmlformats.org/officeDocument/2006/relationships" xmlns:m="http://schemas.openxmlformats.org/officeDocument/2006/math" xmlns:v="urn:schemas-microsoft-com:vml" xmlns:wp14="http://schemas.microsoft.com/office/word/2010/wordprocessingDrawing" xmlns:wp="http://schemas.openxmlformats.org/drawingml/2006/wordprocessingDrawing" xmlns:w10="urn:schemas-microsoft-com:office:word" xmlns:w="http://schemas.openxmlformats.org/wordprocessingml/2006/main" xmlns:w14="http://schemas.microsoft.com/office/word/2010/wordml" xmlns:w15="http://schemas.microsoft.com/office/word/2012/wordml" xmlns:w16cex="http://schemas.microsoft.com/office/word/2018/wordml/cex" xmlns:w16cid="http://schemas.microsoft.com/office/word/2016/wordml/cid" xmlns:w16="http://schemas.microsoft.com/office/word/2018/wordml" xmlns:w16se="http://schemas.microsoft.com/office/word/2015/wordml/symex" xmlns:wpg="http://schemas.microsoft.com/office/word/2010/wordprocessingGroup" xmlns:wpi="http://schemas.microsoft.com/office/word/2010/wordprocessingInk" xmlns:wne="http://schemas.microsoft.com/office/word/2006/wordml" xmlns:wps="http://schemas.microsoft.com/office/word/2010/wordprocessingShape" mc:Ignorable="w14 w15 w16se w16cid w16 w16cex wp14">
   <w:abstractNum w:abstractNumId="0" w15:restartNumberingAfterBreak="0">
     <w:nsid w:val="FFFFFF82"/>
     <w:multiLevelType w:val="singleLevel"/>
@@ -7115,7 +7355,7 @@
 </file>
 
 <file path=word/styles.xml><?xml version="1.0" encoding="utf-8"?>
-<w:styles xmlns:mc="http://schemas.openxmlformats.org/markup-compatibility/2006" xmlns:r="http://schemas.openxmlformats.org/officeDocument/2006/relationships" xmlns:w="http://schemas.openxmlformats.org/wordprocessingml/2006/main" xmlns:w14="http://schemas.microsoft.com/office/word/2010/wordml" xmlns:w15="http://schemas.microsoft.com/office/word/2012/wordml" xmlns:w16cid="http://schemas.microsoft.com/office/word/2016/wordml/cid" xmlns:w16se="http://schemas.microsoft.com/office/word/2015/wordml/symex" mc:Ignorable="w14 w15 w16se w16cid">
+<w:styles xmlns:mc="http://schemas.openxmlformats.org/markup-compatibility/2006" xmlns:r="http://schemas.openxmlformats.org/officeDocument/2006/relationships" xmlns:w="http://schemas.openxmlformats.org/wordprocessingml/2006/main" xmlns:w14="http://schemas.microsoft.com/office/word/2010/wordml" xmlns:w15="http://schemas.microsoft.com/office/word/2012/wordml" xmlns:w16cex="http://schemas.microsoft.com/office/word/2018/wordml/cex" xmlns:w16cid="http://schemas.microsoft.com/office/word/2016/wordml/cid" xmlns:w16="http://schemas.microsoft.com/office/word/2018/wordml" xmlns:w16se="http://schemas.microsoft.com/office/word/2015/wordml/symex" mc:Ignorable="w14 w15 w16se w16cid w16 w16cex">
   <w:docDefaults>
     <w:rPrDefault>
       <w:rPr>

</xml_diff>

<commit_message>
Add sequence diagram loan to dõ
</commit_message>
<xml_diff>
--- a/src/main/plain/QuanLyThuVien.docx
+++ b/src/main/plain/QuanLyThuVien.docx
@@ -1,6 +1,6 @@
 
 <file path=word/document.xml><?xml version="1.0" encoding="utf-8"?>
-<w:document xmlns:wpc="http://schemas.microsoft.com/office/word/2010/wordprocessingCanvas" xmlns:cx="http://schemas.microsoft.com/office/drawing/2014/chartex" xmlns:cx1="http://schemas.microsoft.com/office/drawing/2015/9/8/chartex" xmlns:cx2="http://schemas.microsoft.com/office/drawing/2015/10/21/chartex" xmlns:cx3="http://schemas.microsoft.com/office/drawing/2016/5/9/chartex" xmlns:cx4="http://schemas.microsoft.com/office/drawing/2016/5/10/chartex" xmlns:cx5="http://schemas.microsoft.com/office/drawing/2016/5/11/chartex" xmlns:cx6="http://schemas.microsoft.com/office/drawing/2016/5/12/chartex" xmlns:cx7="http://schemas.microsoft.com/office/drawing/2016/5/13/chartex" xmlns:cx8="http://schemas.microsoft.com/office/drawing/2016/5/14/chartex" xmlns:mc="http://schemas.openxmlformats.org/markup-compatibility/2006" xmlns:aink="http://schemas.microsoft.com/office/drawing/2016/ink" xmlns:am3d="http://schemas.microsoft.com/office/drawing/2017/model3d" xmlns:o="urn:schemas-microsoft-com:office:office" xmlns:r="http://schemas.openxmlformats.org/officeDocument/2006/relationships" xmlns:m="http://schemas.openxmlformats.org/officeDocument/2006/math" xmlns:v="urn:schemas-microsoft-com:vml" xmlns:wp14="http://schemas.microsoft.com/office/word/2010/wordprocessingDrawing" xmlns:wp="http://schemas.openxmlformats.org/drawingml/2006/wordprocessingDrawing" xmlns:w10="urn:schemas-microsoft-com:office:word" xmlns:w="http://schemas.openxmlformats.org/wordprocessingml/2006/main" xmlns:w14="http://schemas.microsoft.com/office/word/2010/wordml" xmlns:w15="http://schemas.microsoft.com/office/word/2012/wordml" xmlns:w16cex="http://schemas.microsoft.com/office/word/2018/wordml/cex" xmlns:w16cid="http://schemas.microsoft.com/office/word/2016/wordml/cid" xmlns:w16="http://schemas.microsoft.com/office/word/2018/wordml" xmlns:w16se="http://schemas.microsoft.com/office/word/2015/wordml/symex" xmlns:wpg="http://schemas.microsoft.com/office/word/2010/wordprocessingGroup" xmlns:wpi="http://schemas.microsoft.com/office/word/2010/wordprocessingInk" xmlns:wne="http://schemas.microsoft.com/office/word/2006/wordml" xmlns:wps="http://schemas.microsoft.com/office/word/2010/wordprocessingShape" mc:Ignorable="w14 w15 w16se w16cid w16 w16cex wp14">
+<w:document xmlns:wpc="http://schemas.microsoft.com/office/word/2010/wordprocessingCanvas" xmlns:cx="http://schemas.microsoft.com/office/drawing/2014/chartex" xmlns:cx1="http://schemas.microsoft.com/office/drawing/2015/9/8/chartex" xmlns:cx2="http://schemas.microsoft.com/office/drawing/2015/10/21/chartex" xmlns:cx3="http://schemas.microsoft.com/office/drawing/2016/5/9/chartex" xmlns:cx4="http://schemas.microsoft.com/office/drawing/2016/5/10/chartex" xmlns:cx5="http://schemas.microsoft.com/office/drawing/2016/5/11/chartex" xmlns:cx6="http://schemas.microsoft.com/office/drawing/2016/5/12/chartex" xmlns:cx7="http://schemas.microsoft.com/office/drawing/2016/5/13/chartex" xmlns:cx8="http://schemas.microsoft.com/office/drawing/2016/5/14/chartex" xmlns:mc="http://schemas.openxmlformats.org/markup-compatibility/2006" xmlns:aink="http://schemas.microsoft.com/office/drawing/2016/ink" xmlns:am3d="http://schemas.microsoft.com/office/drawing/2017/model3d" xmlns:o="urn:schemas-microsoft-com:office:office" xmlns:r="http://schemas.openxmlformats.org/officeDocument/2006/relationships" xmlns:m="http://schemas.openxmlformats.org/officeDocument/2006/math" xmlns:v="urn:schemas-microsoft-com:vml" xmlns:wp14="http://schemas.microsoft.com/office/word/2010/wordprocessingDrawing" xmlns:wp="http://schemas.openxmlformats.org/drawingml/2006/wordprocessingDrawing" xmlns:w10="urn:schemas-microsoft-com:office:word" xmlns:w="http://schemas.openxmlformats.org/wordprocessingml/2006/main" xmlns:w14="http://schemas.microsoft.com/office/word/2010/wordml" xmlns:w15="http://schemas.microsoft.com/office/word/2012/wordml" xmlns:w16cid="http://schemas.microsoft.com/office/word/2016/wordml/cid" xmlns:w16se="http://schemas.microsoft.com/office/word/2015/wordml/symex" xmlns:wpg="http://schemas.microsoft.com/office/word/2010/wordprocessingGroup" xmlns:wpi="http://schemas.microsoft.com/office/word/2010/wordprocessingInk" xmlns:wne="http://schemas.microsoft.com/office/word/2006/wordml" xmlns:wps="http://schemas.microsoft.com/office/word/2010/wordprocessingShape" mc:Ignorable="w14 w15 w16se w16cid wp14">
   <w:body>
     <w:p/>
     <w:p>
@@ -1936,30 +1936,14 @@
       <w:pPr>
         <w:pStyle w:val="Caption"/>
       </w:pPr>
-      <w:r>
-        <w:fldChar w:fldCharType="begin"/>
-      </w:r>
-      <w:r>
-        <w:instrText xml:space="preserve"> STYLEREF </w:instrText>
-      </w:r>
-      <w:r>
-        <w:instrText xml:space="preserve">1 \s </w:instrText>
-      </w:r>
-      <w:r>
-        <w:fldChar w:fldCharType="separate"/>
-      </w:r>
-      <w:r>
-        <w:rPr>
-          <w:noProof/>
-        </w:rPr>
-        <w:t>2</w:t>
-      </w:r>
-      <w:r>
-        <w:rPr>
-          <w:noProof/>
-        </w:rPr>
-        <w:fldChar w:fldCharType="end"/>
-      </w:r>
+      <w:fldSimple w:instr=" STYLEREF 1 \s ">
+        <w:r>
+          <w:rPr>
+            <w:noProof/>
+          </w:rPr>
+          <w:t>2</w:t>
+        </w:r>
+      </w:fldSimple>
       <w:r>
         <w:t>.</w:t>
       </w:r>
@@ -2029,27 +2013,14 @@
       <w:pPr>
         <w:pStyle w:val="Caption"/>
       </w:pPr>
-      <w:r>
-        <w:fldChar w:fldCharType="begin"/>
-      </w:r>
-      <w:r>
-        <w:instrText xml:space="preserve"> STYLEREF 1 \s </w:instrText>
-      </w:r>
-      <w:r>
-        <w:fldChar w:fldCharType="separate"/>
-      </w:r>
-      <w:r>
-        <w:rPr>
-          <w:noProof/>
-        </w:rPr>
-        <w:t>2</w:t>
-      </w:r>
-      <w:r>
-        <w:rPr>
-          <w:noProof/>
-        </w:rPr>
-        <w:fldChar w:fldCharType="end"/>
-      </w:r>
+      <w:fldSimple w:instr=" STYLEREF 1 \s ">
+        <w:r>
+          <w:rPr>
+            <w:noProof/>
+          </w:rPr>
+          <w:t>2</w:t>
+        </w:r>
+      </w:fldSimple>
       <w:r>
         <w:t>.</w:t>
       </w:r>
@@ -2117,27 +2088,14 @@
       <w:pPr>
         <w:pStyle w:val="Caption"/>
       </w:pPr>
-      <w:r>
-        <w:fldChar w:fldCharType="begin"/>
-      </w:r>
-      <w:r>
-        <w:instrText xml:space="preserve"> STYLEREF 1 \s </w:instrText>
-      </w:r>
-      <w:r>
-        <w:fldChar w:fldCharType="separate"/>
-      </w:r>
-      <w:r>
-        <w:rPr>
-          <w:noProof/>
-        </w:rPr>
-        <w:t>2</w:t>
-      </w:r>
-      <w:r>
-        <w:rPr>
-          <w:noProof/>
-        </w:rPr>
-        <w:fldChar w:fldCharType="end"/>
-      </w:r>
+      <w:fldSimple w:instr=" STYLEREF 1 \s ">
+        <w:r>
+          <w:rPr>
+            <w:noProof/>
+          </w:rPr>
+          <w:t>2</w:t>
+        </w:r>
+      </w:fldSimple>
       <w:r>
         <w:t>.</w:t>
       </w:r>
@@ -2204,27 +2162,14 @@
       <w:pPr>
         <w:pStyle w:val="Caption"/>
       </w:pPr>
-      <w:r>
-        <w:fldChar w:fldCharType="begin"/>
-      </w:r>
-      <w:r>
-        <w:instrText xml:space="preserve"> STYLEREF 1 \s </w:instrText>
-      </w:r>
-      <w:r>
-        <w:fldChar w:fldCharType="separate"/>
-      </w:r>
-      <w:r>
-        <w:rPr>
-          <w:noProof/>
-        </w:rPr>
-        <w:t>2</w:t>
-      </w:r>
-      <w:r>
-        <w:rPr>
-          <w:noProof/>
-        </w:rPr>
-        <w:fldChar w:fldCharType="end"/>
-      </w:r>
+      <w:fldSimple w:instr=" STYLEREF 1 \s ">
+        <w:r>
+          <w:rPr>
+            <w:noProof/>
+          </w:rPr>
+          <w:t>2</w:t>
+        </w:r>
+      </w:fldSimple>
       <w:r>
         <w:t>.</w:t>
       </w:r>
@@ -2370,39 +2315,151 @@
       <w:pPr>
         <w:pStyle w:val="Caption"/>
       </w:pPr>
-      <w:fldSimple w:instr=" STYLEREF 1 \s ">
-        <w:r>
-          <w:rPr>
-            <w:noProof/>
-          </w:rPr>
-          <w:t>2</w:t>
-        </w:r>
-      </w:fldSimple>
+      <w:r>
+        <w:fldChar w:fldCharType="begin"/>
+      </w:r>
+      <w:r>
+        <w:instrText xml:space="preserve"> STYLEREF 1 \s </w:instrText>
+      </w:r>
+      <w:r>
+        <w:fldChar w:fldCharType="separate"/>
+      </w:r>
+      <w:r>
+        <w:rPr>
+          <w:noProof/>
+        </w:rPr>
+        <w:t>2</w:t>
+      </w:r>
+      <w:r>
+        <w:rPr>
+          <w:noProof/>
+        </w:rPr>
+        <w:fldChar w:fldCharType="end"/>
+      </w:r>
       <w:r>
         <w:t>.</w:t>
       </w:r>
-      <w:fldSimple w:instr=" SEQ Hình \* ARABIC \s 1 ">
-        <w:r>
-          <w:rPr>
-            <w:noProof/>
-          </w:rPr>
-          <w:t>1</w:t>
-        </w:r>
-      </w:fldSimple>
+      <w:r>
+        <w:fldChar w:fldCharType="begin"/>
+      </w:r>
+      <w:r>
+        <w:instrText xml:space="preserve"> SEQ Hình \* ARABIC \s 1 </w:instrText>
+      </w:r>
+      <w:r>
+        <w:fldChar w:fldCharType="separate"/>
+      </w:r>
+      <w:r>
+        <w:rPr>
+          <w:noProof/>
+        </w:rPr>
+        <w:t>1</w:t>
+      </w:r>
+      <w:r>
+        <w:rPr>
+          <w:noProof/>
+        </w:rPr>
+        <w:fldChar w:fldCharType="end"/>
+      </w:r>
       <w:r>
         <w:t xml:space="preserve"> Thêm độc giả</w:t>
       </w:r>
     </w:p>
     <w:p>
-      <w:pPr>
-        <w:keepNext/>
-        <w:jc w:val="center"/>
-      </w:pPr>
       <w:r>
         <w:rPr>
           <w:noProof/>
         </w:rPr>
         <w:lastRenderedPageBreak/>
+        <w:drawing>
+          <wp:inline distT="0" distB="0" distL="0" distR="0" wp14:anchorId="681770FE" wp14:editId="495F7B54">
+            <wp:extent cx="5756275" cy="4966335"/>
+            <wp:effectExtent l="0" t="0" r="0" b="5715"/>
+            <wp:docPr id="5" name="Picture 5"/>
+            <wp:cNvGraphicFramePr>
+              <a:graphicFrameLocks xmlns:a="http://schemas.openxmlformats.org/drawingml/2006/main" noChangeAspect="1"/>
+            </wp:cNvGraphicFramePr>
+            <a:graphic xmlns:a="http://schemas.openxmlformats.org/drawingml/2006/main">
+              <a:graphicData uri="http://schemas.openxmlformats.org/drawingml/2006/picture">
+                <pic:pic xmlns:pic="http://schemas.openxmlformats.org/drawingml/2006/picture">
+                  <pic:nvPicPr>
+                    <pic:cNvPr id="5" name="LibraryLoanAdd.png"/>
+                    <pic:cNvPicPr/>
+                  </pic:nvPicPr>
+                  <pic:blipFill>
+                    <a:blip r:embed="rId19">
+                      <a:extLst>
+                        <a:ext uri="{28A0092B-C50C-407E-A947-70E740481C1C}">
+                          <a14:useLocalDpi xmlns:a14="http://schemas.microsoft.com/office/drawing/2010/main" val="0"/>
+                        </a:ext>
+                      </a:extLst>
+                    </a:blip>
+                    <a:stretch>
+                      <a:fillRect/>
+                    </a:stretch>
+                  </pic:blipFill>
+                  <pic:spPr>
+                    <a:xfrm>
+                      <a:off x="0" y="0"/>
+                      <a:ext cx="5756275" cy="4966335"/>
+                    </a:xfrm>
+                    <a:prstGeom prst="rect">
+                      <a:avLst/>
+                    </a:prstGeom>
+                  </pic:spPr>
+                </pic:pic>
+              </a:graphicData>
+            </a:graphic>
+          </wp:inline>
+        </w:drawing>
+      </w:r>
+    </w:p>
+    <w:p>
+      <w:pPr>
+        <w:pStyle w:val="Caption"/>
+      </w:pPr>
+      <w:r>
+        <w:fldChar w:fldCharType="begin"/>
+      </w:r>
+      <w:r>
+        <w:instrText xml:space="preserve"> STYLEREF 1 \s </w:instrText>
+      </w:r>
+      <w:r>
+        <w:fldChar w:fldCharType="separate"/>
+      </w:r>
+      <w:r>
+        <w:rPr>
+          <w:noProof/>
+        </w:rPr>
+        <w:t>2</w:t>
+      </w:r>
+      <w:r>
+        <w:rPr>
+          <w:noProof/>
+        </w:rPr>
+        <w:fldChar w:fldCharType="end"/>
+      </w:r>
+      <w:r>
+        <w:t>.</w:t>
+      </w:r>
+      <w:r>
+        <w:t>2</w:t>
+      </w:r>
+      <w:r>
+        <w:t xml:space="preserve"> Thêm </w:t>
+      </w:r>
+      <w:r>
+        <w:t>phiếu mượn</w:t>
+      </w:r>
+    </w:p>
+    <w:p>
+      <w:pPr>
+        <w:keepNext/>
+        <w:jc w:val="center"/>
+      </w:pPr>
+      <w:r>
+        <w:rPr>
+          <w:noProof/>
+        </w:rPr>
         <w:drawing>
           <wp:inline distT="0" distB="0" distL="0" distR="0" wp14:anchorId="26D03187" wp14:editId="0D586CE2">
             <wp:extent cx="5756275" cy="2878455"/>
@@ -2419,7 +2476,7 @@
                     <pic:cNvPicPr/>
                   </pic:nvPicPr>
                   <pic:blipFill>
-                    <a:blip r:embed="rId19">
+                    <a:blip r:embed="rId20">
                       <a:extLst>
                         <a:ext uri="{28A0092B-C50C-407E-A947-70E740481C1C}">
                           <a14:useLocalDpi xmlns:a14="http://schemas.microsoft.com/office/drawing/2010/main" val="0"/>
@@ -2450,25 +2507,35 @@
       <w:pPr>
         <w:pStyle w:val="Caption"/>
       </w:pPr>
-      <w:fldSimple w:instr=" STYLEREF 1 \s ">
-        <w:r>
-          <w:rPr>
-            <w:noProof/>
-          </w:rPr>
-          <w:t>2</w:t>
-        </w:r>
-      </w:fldSimple>
+      <w:r>
+        <w:fldChar w:fldCharType="begin"/>
+      </w:r>
+      <w:r>
+        <w:instrText xml:space="preserve"> STYLEREF 1 \s </w:instrText>
+      </w:r>
+      <w:r>
+        <w:fldChar w:fldCharType="separate"/>
+      </w:r>
+      <w:r>
+        <w:rPr>
+          <w:noProof/>
+        </w:rPr>
+        <w:t>2</w:t>
+      </w:r>
+      <w:r>
+        <w:rPr>
+          <w:noProof/>
+        </w:rPr>
+        <w:fldChar w:fldCharType="end"/>
+      </w:r>
       <w:r>
         <w:t>.</w:t>
       </w:r>
-      <w:fldSimple w:instr=" SEQ Hình \* ARABIC \s 1 ">
-        <w:r>
-          <w:rPr>
-            <w:noProof/>
-          </w:rPr>
-          <w:t>2</w:t>
-        </w:r>
-      </w:fldSimple>
+      <w:r>
+        <w:t>3</w:t>
+      </w:r>
+      <w:bookmarkStart w:id="11" w:name="_GoBack"/>
+      <w:bookmarkEnd w:id="11"/>
       <w:r>
         <w:t xml:space="preserve"> Update phiếu mượn</w:t>
       </w:r>
@@ -2477,11 +2544,12 @@
       <w:pPr>
         <w:pStyle w:val="Heading2"/>
       </w:pPr>
-      <w:bookmarkStart w:id="11" w:name="_Toc75255519"/>
-      <w:r>
+      <w:bookmarkStart w:id="12" w:name="_Toc75255519"/>
+      <w:r>
+        <w:lastRenderedPageBreak/>
         <w:t>HLD</w:t>
       </w:r>
-      <w:bookmarkEnd w:id="11"/>
+      <w:bookmarkEnd w:id="12"/>
     </w:p>
     <w:p>
       <w:pPr>
@@ -2535,7 +2603,6 @@
         <w:rPr>
           <w:noProof/>
         </w:rPr>
-        <w:lastRenderedPageBreak/>
         <w:drawing>
           <wp:inline distT="0" distB="0" distL="0" distR="0" wp14:anchorId="506A05E7" wp14:editId="1E46970D">
             <wp:extent cx="3220263" cy="3281720"/>
@@ -2554,7 +2621,7 @@
                     </pic:cNvPicPr>
                   </pic:nvPicPr>
                   <pic:blipFill>
-                    <a:blip r:embed="rId20" cstate="print">
+                    <a:blip r:embed="rId21" cstate="print">
                       <a:extLst>
                         <a:ext uri="{28A0092B-C50C-407E-A947-70E740481C1C}">
                           <a14:useLocalDpi xmlns:a14="http://schemas.microsoft.com/office/drawing/2010/main" val="0"/>
@@ -2590,12 +2657,13 @@
       <w:pPr>
         <w:pStyle w:val="Heading3"/>
       </w:pPr>
-      <w:bookmarkStart w:id="12" w:name="_Toc75255522"/>
-      <w:bookmarkStart w:id="13" w:name="_Toc75255520"/>
-      <w:r>
+      <w:bookmarkStart w:id="13" w:name="_Toc75255522"/>
+      <w:bookmarkStart w:id="14" w:name="_Toc75255520"/>
+      <w:r>
+        <w:lastRenderedPageBreak/>
         <w:t>Tầng giao diện</w:t>
       </w:r>
-      <w:bookmarkEnd w:id="12"/>
+      <w:bookmarkEnd w:id="13"/>
     </w:p>
     <w:p>
       <w:pPr>
@@ -2652,13 +2720,13 @@
       <w:pPr>
         <w:pStyle w:val="Heading3"/>
       </w:pPr>
-      <w:bookmarkStart w:id="14" w:name="_Toc75255521"/>
-      <w:bookmarkEnd w:id="13"/>
+      <w:bookmarkStart w:id="15" w:name="_Toc75255521"/>
+      <w:bookmarkEnd w:id="14"/>
       <w:r>
         <w:lastRenderedPageBreak/>
         <w:t>Tầng Business</w:t>
       </w:r>
-      <w:bookmarkEnd w:id="14"/>
+      <w:bookmarkEnd w:id="15"/>
     </w:p>
     <w:p>
       <w:pPr>
@@ -2692,7 +2760,7 @@
                     <pic:cNvPicPr/>
                   </pic:nvPicPr>
                   <pic:blipFill>
-                    <a:blip r:embed="rId21">
+                    <a:blip r:embed="rId22">
                       <a:extLst>
                         <a:ext uri="{28A0092B-C50C-407E-A947-70E740481C1C}">
                           <a14:useLocalDpi xmlns:a14="http://schemas.microsoft.com/office/drawing/2010/main" val="0"/>
@@ -2726,7 +2794,7 @@
       <w:pPr>
         <w:pStyle w:val="Heading3"/>
       </w:pPr>
-      <w:bookmarkStart w:id="15" w:name="_Toc75255523"/>
+      <w:bookmarkStart w:id="16" w:name="_Toc75255523"/>
       <w:r>
         <w:lastRenderedPageBreak/>
         <w:t>Tầng Data Access</w:t>
@@ -2757,7 +2825,7 @@
                     <pic:cNvPicPr/>
                   </pic:nvPicPr>
                   <pic:blipFill>
-                    <a:blip r:embed="rId22">
+                    <a:blip r:embed="rId23">
                       <a:extLst>
                         <a:ext uri="{28A0092B-C50C-407E-A947-70E740481C1C}">
                           <a14:useLocalDpi xmlns:a14="http://schemas.microsoft.com/office/drawing/2010/main" val="0"/>
@@ -2794,62 +2862,30 @@
       <w:pPr>
         <w:pStyle w:val="Caption"/>
       </w:pPr>
-      <w:r>
-        <w:fldChar w:fldCharType="begin"/>
-      </w:r>
-      <w:r>
-        <w:instrText xml:space="preserve"> STYLEREF 1 \s </w:instrText>
-      </w:r>
-      <w:r>
-        <w:fldChar w:fldCharType="separate"/>
-      </w:r>
-      <w:r>
-        <w:rPr>
-          <w:noProof/>
-        </w:rPr>
-        <w:t>2</w:t>
-      </w:r>
-      <w:r>
-        <w:rPr>
-          <w:noProof/>
-        </w:rPr>
-        <w:fldChar w:fldCharType="end"/>
-      </w:r>
+      <w:fldSimple w:instr=" STYLEREF 1 \s ">
+        <w:r>
+          <w:rPr>
+            <w:noProof/>
+          </w:rPr>
+          <w:t>2</w:t>
+        </w:r>
+      </w:fldSimple>
       <w:r>
         <w:t>.</w:t>
       </w:r>
-      <w:r>
-        <w:fldChar w:fldCharType="begin"/>
-      </w:r>
-      <w:r>
-        <w:instrText xml:space="preserve"> SEQ B</w:instrText>
-      </w:r>
-      <w:r>
-        <w:instrText>ả</w:instrText>
-      </w:r>
-      <w:r>
-        <w:instrText xml:space="preserve">ng \* ARABIC \s 1 </w:instrText>
-      </w:r>
-      <w:r>
-        <w:fldChar w:fldCharType="separate"/>
-      </w:r>
-      <w:r>
-        <w:rPr>
-          <w:noProof/>
-        </w:rPr>
-        <w:t>5</w:t>
-      </w:r>
-      <w:r>
-        <w:rPr>
-          <w:noProof/>
-        </w:rPr>
-        <w:fldChar w:fldCharType="end"/>
-      </w:r>
+      <w:fldSimple w:instr=" SEQ Bảng \* ARABIC \s 1 ">
+        <w:r>
+          <w:rPr>
+            <w:noProof/>
+          </w:rPr>
+          <w:t>5</w:t>
+        </w:r>
+      </w:fldSimple>
       <w:r>
         <w:t xml:space="preserve"> Biểu đồ lớp tầng Data Access</w:t>
       </w:r>
     </w:p>
-    <w:bookmarkEnd w:id="15"/>
+    <w:bookmarkEnd w:id="16"/>
     <w:p>
       <w:pPr>
         <w:pStyle w:val="Heading3"/>
@@ -2867,13 +2903,13 @@
       <w:pPr>
         <w:pStyle w:val="Heading1unnumbered"/>
       </w:pPr>
-      <w:bookmarkStart w:id="16" w:name="_Toc75255524"/>
+      <w:bookmarkStart w:id="17" w:name="_Toc75255524"/>
       <w:r>
         <w:lastRenderedPageBreak/>
         <w:t>KẾT LUẬN</w:t>
       </w:r>
       <w:bookmarkEnd w:id="10"/>
-      <w:bookmarkEnd w:id="16"/>
+      <w:bookmarkEnd w:id="17"/>
     </w:p>
     <w:p>
       <w:pPr>
@@ -2899,12 +2935,12 @@
           <w:numId w:val="0"/>
         </w:numPr>
       </w:pPr>
-      <w:bookmarkStart w:id="17" w:name="_Toc75255525"/>
+      <w:bookmarkStart w:id="18" w:name="_Toc75255525"/>
       <w:r>
         <w:lastRenderedPageBreak/>
         <w:t>TÀI LIỆU THAM KHẢO</w:t>
       </w:r>
-      <w:bookmarkEnd w:id="17"/>
+      <w:bookmarkEnd w:id="18"/>
     </w:p>
     <w:p>
       <w:pPr>
@@ -2926,8 +2962,8 @@
       <w:pPr>
         <w:spacing w:before="240" w:after="240" w:line="240" w:lineRule="auto"/>
         <w:sectPr>
-          <w:footerReference w:type="even" r:id="rId23"/>
-          <w:footerReference w:type="default" r:id="rId24"/>
+          <w:footerReference w:type="even" r:id="rId24"/>
+          <w:footerReference w:type="default" r:id="rId25"/>
           <w:pgSz w:w="11906" w:h="16838" w:code="9"/>
           <w:pgMar w:top="1134" w:right="1140" w:bottom="1412" w:left="1701" w:header="851" w:footer="431" w:gutter="0"/>
           <w:pgNumType w:start="1"/>
@@ -2947,8 +2983,8 @@
       </w:pPr>
     </w:p>
     <w:sectPr>
-      <w:footerReference w:type="even" r:id="rId25"/>
-      <w:footerReference w:type="default" r:id="rId26"/>
+      <w:footerReference w:type="even" r:id="rId26"/>
+      <w:footerReference w:type="default" r:id="rId27"/>
       <w:pgSz w:w="11906" w:h="16838" w:code="9"/>
       <w:pgMar w:top="1134" w:right="1138" w:bottom="1411" w:left="1699" w:header="850" w:footer="432" w:gutter="0"/>
       <w:cols w:space="454"/>
@@ -2959,7 +2995,7 @@
 </file>
 
 <file path=word/endnotes.xml><?xml version="1.0" encoding="utf-8"?>
-<w:endnotes xmlns:wpc="http://schemas.microsoft.com/office/word/2010/wordprocessingCanvas" xmlns:cx="http://schemas.microsoft.com/office/drawing/2014/chartex" xmlns:cx1="http://schemas.microsoft.com/office/drawing/2015/9/8/chartex" xmlns:cx2="http://schemas.microsoft.com/office/drawing/2015/10/21/chartex" xmlns:cx3="http://schemas.microsoft.com/office/drawing/2016/5/9/chartex" xmlns:cx4="http://schemas.microsoft.com/office/drawing/2016/5/10/chartex" xmlns:cx5="http://schemas.microsoft.com/office/drawing/2016/5/11/chartex" xmlns:cx6="http://schemas.microsoft.com/office/drawing/2016/5/12/chartex" xmlns:cx7="http://schemas.microsoft.com/office/drawing/2016/5/13/chartex" xmlns:cx8="http://schemas.microsoft.com/office/drawing/2016/5/14/chartex" xmlns:mc="http://schemas.openxmlformats.org/markup-compatibility/2006" xmlns:aink="http://schemas.microsoft.com/office/drawing/2016/ink" xmlns:am3d="http://schemas.microsoft.com/office/drawing/2017/model3d" xmlns:o="urn:schemas-microsoft-com:office:office" xmlns:r="http://schemas.openxmlformats.org/officeDocument/2006/relationships" xmlns:m="http://schemas.openxmlformats.org/officeDocument/2006/math" xmlns:v="urn:schemas-microsoft-com:vml" xmlns:wp14="http://schemas.microsoft.com/office/word/2010/wordprocessingDrawing" xmlns:wp="http://schemas.openxmlformats.org/drawingml/2006/wordprocessingDrawing" xmlns:w10="urn:schemas-microsoft-com:office:word" xmlns:w="http://schemas.openxmlformats.org/wordprocessingml/2006/main" xmlns:w14="http://schemas.microsoft.com/office/word/2010/wordml" xmlns:w15="http://schemas.microsoft.com/office/word/2012/wordml" xmlns:w16cex="http://schemas.microsoft.com/office/word/2018/wordml/cex" xmlns:w16cid="http://schemas.microsoft.com/office/word/2016/wordml/cid" xmlns:w16="http://schemas.microsoft.com/office/word/2018/wordml" xmlns:w16se="http://schemas.microsoft.com/office/word/2015/wordml/symex" xmlns:wpg="http://schemas.microsoft.com/office/word/2010/wordprocessingGroup" xmlns:wpi="http://schemas.microsoft.com/office/word/2010/wordprocessingInk" xmlns:wne="http://schemas.microsoft.com/office/word/2006/wordml" xmlns:wps="http://schemas.microsoft.com/office/word/2010/wordprocessingShape" mc:Ignorable="w14 w15 w16se w16cid w16 w16cex wp14">
+<w:endnotes xmlns:wpc="http://schemas.microsoft.com/office/word/2010/wordprocessingCanvas" xmlns:cx="http://schemas.microsoft.com/office/drawing/2014/chartex" xmlns:cx1="http://schemas.microsoft.com/office/drawing/2015/9/8/chartex" xmlns:cx2="http://schemas.microsoft.com/office/drawing/2015/10/21/chartex" xmlns:cx3="http://schemas.microsoft.com/office/drawing/2016/5/9/chartex" xmlns:cx4="http://schemas.microsoft.com/office/drawing/2016/5/10/chartex" xmlns:cx5="http://schemas.microsoft.com/office/drawing/2016/5/11/chartex" xmlns:cx6="http://schemas.microsoft.com/office/drawing/2016/5/12/chartex" xmlns:cx7="http://schemas.microsoft.com/office/drawing/2016/5/13/chartex" xmlns:cx8="http://schemas.microsoft.com/office/drawing/2016/5/14/chartex" xmlns:mc="http://schemas.openxmlformats.org/markup-compatibility/2006" xmlns:aink="http://schemas.microsoft.com/office/drawing/2016/ink" xmlns:am3d="http://schemas.microsoft.com/office/drawing/2017/model3d" xmlns:o="urn:schemas-microsoft-com:office:office" xmlns:r="http://schemas.openxmlformats.org/officeDocument/2006/relationships" xmlns:m="http://schemas.openxmlformats.org/officeDocument/2006/math" xmlns:v="urn:schemas-microsoft-com:vml" xmlns:wp14="http://schemas.microsoft.com/office/word/2010/wordprocessingDrawing" xmlns:wp="http://schemas.openxmlformats.org/drawingml/2006/wordprocessingDrawing" xmlns:w10="urn:schemas-microsoft-com:office:word" xmlns:w="http://schemas.openxmlformats.org/wordprocessingml/2006/main" xmlns:w14="http://schemas.microsoft.com/office/word/2010/wordml" xmlns:w15="http://schemas.microsoft.com/office/word/2012/wordml" xmlns:w16cid="http://schemas.microsoft.com/office/word/2016/wordml/cid" xmlns:w16se="http://schemas.microsoft.com/office/word/2015/wordml/symex" xmlns:wpg="http://schemas.microsoft.com/office/word/2010/wordprocessingGroup" xmlns:wpi="http://schemas.microsoft.com/office/word/2010/wordprocessingInk" xmlns:wne="http://schemas.microsoft.com/office/word/2006/wordml" xmlns:wps="http://schemas.microsoft.com/office/word/2010/wordprocessingShape" mc:Ignorable="w14 w15 w16se w16cid wp14">
   <w:endnote w:type="separator" w:id="-1">
     <w:p>
       <w:pPr>
@@ -2984,7 +3020,7 @@
 </file>
 
 <file path=word/footer1.xml><?xml version="1.0" encoding="utf-8"?>
-<w:ftr xmlns:wpc="http://schemas.microsoft.com/office/word/2010/wordprocessingCanvas" xmlns:cx="http://schemas.microsoft.com/office/drawing/2014/chartex" xmlns:cx1="http://schemas.microsoft.com/office/drawing/2015/9/8/chartex" xmlns:cx2="http://schemas.microsoft.com/office/drawing/2015/10/21/chartex" xmlns:cx3="http://schemas.microsoft.com/office/drawing/2016/5/9/chartex" xmlns:cx4="http://schemas.microsoft.com/office/drawing/2016/5/10/chartex" xmlns:cx5="http://schemas.microsoft.com/office/drawing/2016/5/11/chartex" xmlns:cx6="http://schemas.microsoft.com/office/drawing/2016/5/12/chartex" xmlns:cx7="http://schemas.microsoft.com/office/drawing/2016/5/13/chartex" xmlns:cx8="http://schemas.microsoft.com/office/drawing/2016/5/14/chartex" xmlns:mc="http://schemas.openxmlformats.org/markup-compatibility/2006" xmlns:aink="http://schemas.microsoft.com/office/drawing/2016/ink" xmlns:am3d="http://schemas.microsoft.com/office/drawing/2017/model3d" xmlns:o="urn:schemas-microsoft-com:office:office" xmlns:r="http://schemas.openxmlformats.org/officeDocument/2006/relationships" xmlns:m="http://schemas.openxmlformats.org/officeDocument/2006/math" xmlns:v="urn:schemas-microsoft-com:vml" xmlns:wp14="http://schemas.microsoft.com/office/word/2010/wordprocessingDrawing" xmlns:wp="http://schemas.openxmlformats.org/drawingml/2006/wordprocessingDrawing" xmlns:w10="urn:schemas-microsoft-com:office:word" xmlns:w="http://schemas.openxmlformats.org/wordprocessingml/2006/main" xmlns:w14="http://schemas.microsoft.com/office/word/2010/wordml" xmlns:w15="http://schemas.microsoft.com/office/word/2012/wordml" xmlns:w16cex="http://schemas.microsoft.com/office/word/2018/wordml/cex" xmlns:w16cid="http://schemas.microsoft.com/office/word/2016/wordml/cid" xmlns:w16="http://schemas.microsoft.com/office/word/2018/wordml" xmlns:w16se="http://schemas.microsoft.com/office/word/2015/wordml/symex" xmlns:wpg="http://schemas.microsoft.com/office/word/2010/wordprocessingGroup" xmlns:wpi="http://schemas.microsoft.com/office/word/2010/wordprocessingInk" xmlns:wne="http://schemas.microsoft.com/office/word/2006/wordml" xmlns:wps="http://schemas.microsoft.com/office/word/2010/wordprocessingShape" mc:Ignorable="w14 w15 w16se w16cid w16 w16cex wp14">
+<w:ftr xmlns:wpc="http://schemas.microsoft.com/office/word/2010/wordprocessingCanvas" xmlns:cx="http://schemas.microsoft.com/office/drawing/2014/chartex" xmlns:cx1="http://schemas.microsoft.com/office/drawing/2015/9/8/chartex" xmlns:cx2="http://schemas.microsoft.com/office/drawing/2015/10/21/chartex" xmlns:cx3="http://schemas.microsoft.com/office/drawing/2016/5/9/chartex" xmlns:cx4="http://schemas.microsoft.com/office/drawing/2016/5/10/chartex" xmlns:cx5="http://schemas.microsoft.com/office/drawing/2016/5/11/chartex" xmlns:cx6="http://schemas.microsoft.com/office/drawing/2016/5/12/chartex" xmlns:cx7="http://schemas.microsoft.com/office/drawing/2016/5/13/chartex" xmlns:cx8="http://schemas.microsoft.com/office/drawing/2016/5/14/chartex" xmlns:mc="http://schemas.openxmlformats.org/markup-compatibility/2006" xmlns:aink="http://schemas.microsoft.com/office/drawing/2016/ink" xmlns:am3d="http://schemas.microsoft.com/office/drawing/2017/model3d" xmlns:o="urn:schemas-microsoft-com:office:office" xmlns:r="http://schemas.openxmlformats.org/officeDocument/2006/relationships" xmlns:m="http://schemas.openxmlformats.org/officeDocument/2006/math" xmlns:v="urn:schemas-microsoft-com:vml" xmlns:wp14="http://schemas.microsoft.com/office/word/2010/wordprocessingDrawing" xmlns:wp="http://schemas.openxmlformats.org/drawingml/2006/wordprocessingDrawing" xmlns:w10="urn:schemas-microsoft-com:office:word" xmlns:w="http://schemas.openxmlformats.org/wordprocessingml/2006/main" xmlns:w14="http://schemas.microsoft.com/office/word/2010/wordml" xmlns:w15="http://schemas.microsoft.com/office/word/2012/wordml" xmlns:w16cid="http://schemas.microsoft.com/office/word/2016/wordml/cid" xmlns:w16se="http://schemas.microsoft.com/office/word/2015/wordml/symex" xmlns:wpg="http://schemas.microsoft.com/office/word/2010/wordprocessingGroup" xmlns:wpi="http://schemas.microsoft.com/office/word/2010/wordprocessingInk" xmlns:wne="http://schemas.microsoft.com/office/word/2006/wordml" xmlns:wps="http://schemas.microsoft.com/office/word/2010/wordprocessingShape" mc:Ignorable="w14 w15 w16se w16cid wp14">
   <w:p>
     <w:pPr>
       <w:pStyle w:val="Footer"/>
@@ -2999,7 +3035,7 @@
 </file>
 
 <file path=word/footer2.xml><?xml version="1.0" encoding="utf-8"?>
-<w:ftr xmlns:wpc="http://schemas.microsoft.com/office/word/2010/wordprocessingCanvas" xmlns:cx="http://schemas.microsoft.com/office/drawing/2014/chartex" xmlns:cx1="http://schemas.microsoft.com/office/drawing/2015/9/8/chartex" xmlns:cx2="http://schemas.microsoft.com/office/drawing/2015/10/21/chartex" xmlns:cx3="http://schemas.microsoft.com/office/drawing/2016/5/9/chartex" xmlns:cx4="http://schemas.microsoft.com/office/drawing/2016/5/10/chartex" xmlns:cx5="http://schemas.microsoft.com/office/drawing/2016/5/11/chartex" xmlns:cx6="http://schemas.microsoft.com/office/drawing/2016/5/12/chartex" xmlns:cx7="http://schemas.microsoft.com/office/drawing/2016/5/13/chartex" xmlns:cx8="http://schemas.microsoft.com/office/drawing/2016/5/14/chartex" xmlns:mc="http://schemas.openxmlformats.org/markup-compatibility/2006" xmlns:aink="http://schemas.microsoft.com/office/drawing/2016/ink" xmlns:am3d="http://schemas.microsoft.com/office/drawing/2017/model3d" xmlns:o="urn:schemas-microsoft-com:office:office" xmlns:r="http://schemas.openxmlformats.org/officeDocument/2006/relationships" xmlns:m="http://schemas.openxmlformats.org/officeDocument/2006/math" xmlns:v="urn:schemas-microsoft-com:vml" xmlns:wp14="http://schemas.microsoft.com/office/word/2010/wordprocessingDrawing" xmlns:wp="http://schemas.openxmlformats.org/drawingml/2006/wordprocessingDrawing" xmlns:w10="urn:schemas-microsoft-com:office:word" xmlns:w="http://schemas.openxmlformats.org/wordprocessingml/2006/main" xmlns:w14="http://schemas.microsoft.com/office/word/2010/wordml" xmlns:w15="http://schemas.microsoft.com/office/word/2012/wordml" xmlns:w16cex="http://schemas.microsoft.com/office/word/2018/wordml/cex" xmlns:w16cid="http://schemas.microsoft.com/office/word/2016/wordml/cid" xmlns:w16="http://schemas.microsoft.com/office/word/2018/wordml" xmlns:w16se="http://schemas.microsoft.com/office/word/2015/wordml/symex" xmlns:wpg="http://schemas.microsoft.com/office/word/2010/wordprocessingGroup" xmlns:wpi="http://schemas.microsoft.com/office/word/2010/wordprocessingInk" xmlns:wne="http://schemas.microsoft.com/office/word/2006/wordml" xmlns:wps="http://schemas.microsoft.com/office/word/2010/wordprocessingShape" mc:Ignorable="w14 w15 w16se w16cid w16 w16cex wp14">
+<w:ftr xmlns:wpc="http://schemas.microsoft.com/office/word/2010/wordprocessingCanvas" xmlns:cx="http://schemas.microsoft.com/office/drawing/2014/chartex" xmlns:cx1="http://schemas.microsoft.com/office/drawing/2015/9/8/chartex" xmlns:cx2="http://schemas.microsoft.com/office/drawing/2015/10/21/chartex" xmlns:cx3="http://schemas.microsoft.com/office/drawing/2016/5/9/chartex" xmlns:cx4="http://schemas.microsoft.com/office/drawing/2016/5/10/chartex" xmlns:cx5="http://schemas.microsoft.com/office/drawing/2016/5/11/chartex" xmlns:cx6="http://schemas.microsoft.com/office/drawing/2016/5/12/chartex" xmlns:cx7="http://schemas.microsoft.com/office/drawing/2016/5/13/chartex" xmlns:cx8="http://schemas.microsoft.com/office/drawing/2016/5/14/chartex" xmlns:mc="http://schemas.openxmlformats.org/markup-compatibility/2006" xmlns:aink="http://schemas.microsoft.com/office/drawing/2016/ink" xmlns:am3d="http://schemas.microsoft.com/office/drawing/2017/model3d" xmlns:o="urn:schemas-microsoft-com:office:office" xmlns:r="http://schemas.openxmlformats.org/officeDocument/2006/relationships" xmlns:m="http://schemas.openxmlformats.org/officeDocument/2006/math" xmlns:v="urn:schemas-microsoft-com:vml" xmlns:wp14="http://schemas.microsoft.com/office/word/2010/wordprocessingDrawing" xmlns:wp="http://schemas.openxmlformats.org/drawingml/2006/wordprocessingDrawing" xmlns:w10="urn:schemas-microsoft-com:office:word" xmlns:w="http://schemas.openxmlformats.org/wordprocessingml/2006/main" xmlns:w14="http://schemas.microsoft.com/office/word/2010/wordml" xmlns:w15="http://schemas.microsoft.com/office/word/2012/wordml" xmlns:w16cid="http://schemas.microsoft.com/office/word/2016/wordml/cid" xmlns:w16se="http://schemas.microsoft.com/office/word/2015/wordml/symex" xmlns:wpg="http://schemas.microsoft.com/office/word/2010/wordprocessingGroup" xmlns:wpi="http://schemas.microsoft.com/office/word/2010/wordprocessingInk" xmlns:wne="http://schemas.microsoft.com/office/word/2006/wordml" xmlns:wps="http://schemas.microsoft.com/office/word/2010/wordprocessingShape" mc:Ignorable="w14 w15 w16se w16cid wp14">
   <w:p>
     <w:pPr>
       <w:pStyle w:val="Footer"/>
@@ -3015,7 +3051,7 @@
 </file>
 
 <file path=word/footer3.xml><?xml version="1.0" encoding="utf-8"?>
-<w:ftr xmlns:wpc="http://schemas.microsoft.com/office/word/2010/wordprocessingCanvas" xmlns:cx="http://schemas.microsoft.com/office/drawing/2014/chartex" xmlns:cx1="http://schemas.microsoft.com/office/drawing/2015/9/8/chartex" xmlns:cx2="http://schemas.microsoft.com/office/drawing/2015/10/21/chartex" xmlns:cx3="http://schemas.microsoft.com/office/drawing/2016/5/9/chartex" xmlns:cx4="http://schemas.microsoft.com/office/drawing/2016/5/10/chartex" xmlns:cx5="http://schemas.microsoft.com/office/drawing/2016/5/11/chartex" xmlns:cx6="http://schemas.microsoft.com/office/drawing/2016/5/12/chartex" xmlns:cx7="http://schemas.microsoft.com/office/drawing/2016/5/13/chartex" xmlns:cx8="http://schemas.microsoft.com/office/drawing/2016/5/14/chartex" xmlns:mc="http://schemas.openxmlformats.org/markup-compatibility/2006" xmlns:aink="http://schemas.microsoft.com/office/drawing/2016/ink" xmlns:am3d="http://schemas.microsoft.com/office/drawing/2017/model3d" xmlns:o="urn:schemas-microsoft-com:office:office" xmlns:r="http://schemas.openxmlformats.org/officeDocument/2006/relationships" xmlns:m="http://schemas.openxmlformats.org/officeDocument/2006/math" xmlns:v="urn:schemas-microsoft-com:vml" xmlns:wp14="http://schemas.microsoft.com/office/word/2010/wordprocessingDrawing" xmlns:wp="http://schemas.openxmlformats.org/drawingml/2006/wordprocessingDrawing" xmlns:w10="urn:schemas-microsoft-com:office:word" xmlns:w="http://schemas.openxmlformats.org/wordprocessingml/2006/main" xmlns:w14="http://schemas.microsoft.com/office/word/2010/wordml" xmlns:w15="http://schemas.microsoft.com/office/word/2012/wordml" xmlns:w16cex="http://schemas.microsoft.com/office/word/2018/wordml/cex" xmlns:w16cid="http://schemas.microsoft.com/office/word/2016/wordml/cid" xmlns:w16="http://schemas.microsoft.com/office/word/2018/wordml" xmlns:w16se="http://schemas.microsoft.com/office/word/2015/wordml/symex" xmlns:wpg="http://schemas.microsoft.com/office/word/2010/wordprocessingGroup" xmlns:wpi="http://schemas.microsoft.com/office/word/2010/wordprocessingInk" xmlns:wne="http://schemas.microsoft.com/office/word/2006/wordml" xmlns:wps="http://schemas.microsoft.com/office/word/2010/wordprocessingShape" mc:Ignorable="w14 w15 w16se w16cid w16 w16cex wp14">
+<w:ftr xmlns:wpc="http://schemas.microsoft.com/office/word/2010/wordprocessingCanvas" xmlns:cx="http://schemas.microsoft.com/office/drawing/2014/chartex" xmlns:cx1="http://schemas.microsoft.com/office/drawing/2015/9/8/chartex" xmlns:cx2="http://schemas.microsoft.com/office/drawing/2015/10/21/chartex" xmlns:cx3="http://schemas.microsoft.com/office/drawing/2016/5/9/chartex" xmlns:cx4="http://schemas.microsoft.com/office/drawing/2016/5/10/chartex" xmlns:cx5="http://schemas.microsoft.com/office/drawing/2016/5/11/chartex" xmlns:cx6="http://schemas.microsoft.com/office/drawing/2016/5/12/chartex" xmlns:cx7="http://schemas.microsoft.com/office/drawing/2016/5/13/chartex" xmlns:cx8="http://schemas.microsoft.com/office/drawing/2016/5/14/chartex" xmlns:mc="http://schemas.openxmlformats.org/markup-compatibility/2006" xmlns:aink="http://schemas.microsoft.com/office/drawing/2016/ink" xmlns:am3d="http://schemas.microsoft.com/office/drawing/2017/model3d" xmlns:o="urn:schemas-microsoft-com:office:office" xmlns:r="http://schemas.openxmlformats.org/officeDocument/2006/relationships" xmlns:m="http://schemas.openxmlformats.org/officeDocument/2006/math" xmlns:v="urn:schemas-microsoft-com:vml" xmlns:wp14="http://schemas.microsoft.com/office/word/2010/wordprocessingDrawing" xmlns:wp="http://schemas.openxmlformats.org/drawingml/2006/wordprocessingDrawing" xmlns:w10="urn:schemas-microsoft-com:office:word" xmlns:w="http://schemas.openxmlformats.org/wordprocessingml/2006/main" xmlns:w14="http://schemas.microsoft.com/office/word/2010/wordml" xmlns:w15="http://schemas.microsoft.com/office/word/2012/wordml" xmlns:w16cid="http://schemas.microsoft.com/office/word/2016/wordml/cid" xmlns:w16se="http://schemas.microsoft.com/office/word/2015/wordml/symex" xmlns:wpg="http://schemas.microsoft.com/office/word/2010/wordprocessingGroup" xmlns:wpi="http://schemas.microsoft.com/office/word/2010/wordprocessingInk" xmlns:wne="http://schemas.microsoft.com/office/word/2006/wordml" xmlns:wps="http://schemas.microsoft.com/office/word/2010/wordprocessingShape" mc:Ignorable="w14 w15 w16se w16cid wp14">
   <w:sdt>
     <w:sdtPr>
       <w:id w:val="181509769"/>
@@ -3072,7 +3108,7 @@
 </file>
 
 <file path=word/footer4.xml><?xml version="1.0" encoding="utf-8"?>
-<w:ftr xmlns:wpc="http://schemas.microsoft.com/office/word/2010/wordprocessingCanvas" xmlns:cx="http://schemas.microsoft.com/office/drawing/2014/chartex" xmlns:cx1="http://schemas.microsoft.com/office/drawing/2015/9/8/chartex" xmlns:cx2="http://schemas.microsoft.com/office/drawing/2015/10/21/chartex" xmlns:cx3="http://schemas.microsoft.com/office/drawing/2016/5/9/chartex" xmlns:cx4="http://schemas.microsoft.com/office/drawing/2016/5/10/chartex" xmlns:cx5="http://schemas.microsoft.com/office/drawing/2016/5/11/chartex" xmlns:cx6="http://schemas.microsoft.com/office/drawing/2016/5/12/chartex" xmlns:cx7="http://schemas.microsoft.com/office/drawing/2016/5/13/chartex" xmlns:cx8="http://schemas.microsoft.com/office/drawing/2016/5/14/chartex" xmlns:mc="http://schemas.openxmlformats.org/markup-compatibility/2006" xmlns:aink="http://schemas.microsoft.com/office/drawing/2016/ink" xmlns:am3d="http://schemas.microsoft.com/office/drawing/2017/model3d" xmlns:o="urn:schemas-microsoft-com:office:office" xmlns:r="http://schemas.openxmlformats.org/officeDocument/2006/relationships" xmlns:m="http://schemas.openxmlformats.org/officeDocument/2006/math" xmlns:v="urn:schemas-microsoft-com:vml" xmlns:wp14="http://schemas.microsoft.com/office/word/2010/wordprocessingDrawing" xmlns:wp="http://schemas.openxmlformats.org/drawingml/2006/wordprocessingDrawing" xmlns:w10="urn:schemas-microsoft-com:office:word" xmlns:w="http://schemas.openxmlformats.org/wordprocessingml/2006/main" xmlns:w14="http://schemas.microsoft.com/office/word/2010/wordml" xmlns:w15="http://schemas.microsoft.com/office/word/2012/wordml" xmlns:w16cex="http://schemas.microsoft.com/office/word/2018/wordml/cex" xmlns:w16cid="http://schemas.microsoft.com/office/word/2016/wordml/cid" xmlns:w16="http://schemas.microsoft.com/office/word/2018/wordml" xmlns:w16se="http://schemas.microsoft.com/office/word/2015/wordml/symex" xmlns:wpg="http://schemas.microsoft.com/office/word/2010/wordprocessingGroup" xmlns:wpi="http://schemas.microsoft.com/office/word/2010/wordprocessingInk" xmlns:wne="http://schemas.microsoft.com/office/word/2006/wordml" xmlns:wps="http://schemas.microsoft.com/office/word/2010/wordprocessingShape" mc:Ignorable="w14 w15 w16se w16cid w16 w16cex wp14">
+<w:ftr xmlns:wpc="http://schemas.microsoft.com/office/word/2010/wordprocessingCanvas" xmlns:cx="http://schemas.microsoft.com/office/drawing/2014/chartex" xmlns:cx1="http://schemas.microsoft.com/office/drawing/2015/9/8/chartex" xmlns:cx2="http://schemas.microsoft.com/office/drawing/2015/10/21/chartex" xmlns:cx3="http://schemas.microsoft.com/office/drawing/2016/5/9/chartex" xmlns:cx4="http://schemas.microsoft.com/office/drawing/2016/5/10/chartex" xmlns:cx5="http://schemas.microsoft.com/office/drawing/2016/5/11/chartex" xmlns:cx6="http://schemas.microsoft.com/office/drawing/2016/5/12/chartex" xmlns:cx7="http://schemas.microsoft.com/office/drawing/2016/5/13/chartex" xmlns:cx8="http://schemas.microsoft.com/office/drawing/2016/5/14/chartex" xmlns:mc="http://schemas.openxmlformats.org/markup-compatibility/2006" xmlns:aink="http://schemas.microsoft.com/office/drawing/2016/ink" xmlns:am3d="http://schemas.microsoft.com/office/drawing/2017/model3d" xmlns:o="urn:schemas-microsoft-com:office:office" xmlns:r="http://schemas.openxmlformats.org/officeDocument/2006/relationships" xmlns:m="http://schemas.openxmlformats.org/officeDocument/2006/math" xmlns:v="urn:schemas-microsoft-com:vml" xmlns:wp14="http://schemas.microsoft.com/office/word/2010/wordprocessingDrawing" xmlns:wp="http://schemas.openxmlformats.org/drawingml/2006/wordprocessingDrawing" xmlns:w10="urn:schemas-microsoft-com:office:word" xmlns:w="http://schemas.openxmlformats.org/wordprocessingml/2006/main" xmlns:w14="http://schemas.microsoft.com/office/word/2010/wordml" xmlns:w15="http://schemas.microsoft.com/office/word/2012/wordml" xmlns:w16cid="http://schemas.microsoft.com/office/word/2016/wordml/cid" xmlns:w16se="http://schemas.microsoft.com/office/word/2015/wordml/symex" xmlns:wpg="http://schemas.microsoft.com/office/word/2010/wordprocessingGroup" xmlns:wpi="http://schemas.microsoft.com/office/word/2010/wordprocessingInk" xmlns:wne="http://schemas.microsoft.com/office/word/2006/wordml" xmlns:wps="http://schemas.microsoft.com/office/word/2010/wordprocessingShape" mc:Ignorable="w14 w15 w16se w16cid wp14">
   <w:sdt>
     <w:sdtPr>
       <w:id w:val="181509770"/>
@@ -3130,7 +3166,7 @@
 </file>
 
 <file path=word/footer5.xml><?xml version="1.0" encoding="utf-8"?>
-<w:ftr xmlns:wpc="http://schemas.microsoft.com/office/word/2010/wordprocessingCanvas" xmlns:cx="http://schemas.microsoft.com/office/drawing/2014/chartex" xmlns:cx1="http://schemas.microsoft.com/office/drawing/2015/9/8/chartex" xmlns:cx2="http://schemas.microsoft.com/office/drawing/2015/10/21/chartex" xmlns:cx3="http://schemas.microsoft.com/office/drawing/2016/5/9/chartex" xmlns:cx4="http://schemas.microsoft.com/office/drawing/2016/5/10/chartex" xmlns:cx5="http://schemas.microsoft.com/office/drawing/2016/5/11/chartex" xmlns:cx6="http://schemas.microsoft.com/office/drawing/2016/5/12/chartex" xmlns:cx7="http://schemas.microsoft.com/office/drawing/2016/5/13/chartex" xmlns:cx8="http://schemas.microsoft.com/office/drawing/2016/5/14/chartex" xmlns:mc="http://schemas.openxmlformats.org/markup-compatibility/2006" xmlns:aink="http://schemas.microsoft.com/office/drawing/2016/ink" xmlns:am3d="http://schemas.microsoft.com/office/drawing/2017/model3d" xmlns:o="urn:schemas-microsoft-com:office:office" xmlns:r="http://schemas.openxmlformats.org/officeDocument/2006/relationships" xmlns:m="http://schemas.openxmlformats.org/officeDocument/2006/math" xmlns:v="urn:schemas-microsoft-com:vml" xmlns:wp14="http://schemas.microsoft.com/office/word/2010/wordprocessingDrawing" xmlns:wp="http://schemas.openxmlformats.org/drawingml/2006/wordprocessingDrawing" xmlns:w10="urn:schemas-microsoft-com:office:word" xmlns:w="http://schemas.openxmlformats.org/wordprocessingml/2006/main" xmlns:w14="http://schemas.microsoft.com/office/word/2010/wordml" xmlns:w15="http://schemas.microsoft.com/office/word/2012/wordml" xmlns:w16cex="http://schemas.microsoft.com/office/word/2018/wordml/cex" xmlns:w16cid="http://schemas.microsoft.com/office/word/2016/wordml/cid" xmlns:w16="http://schemas.microsoft.com/office/word/2018/wordml" xmlns:w16se="http://schemas.microsoft.com/office/word/2015/wordml/symex" xmlns:wpg="http://schemas.microsoft.com/office/word/2010/wordprocessingGroup" xmlns:wpi="http://schemas.microsoft.com/office/word/2010/wordprocessingInk" xmlns:wne="http://schemas.microsoft.com/office/word/2006/wordml" xmlns:wps="http://schemas.microsoft.com/office/word/2010/wordprocessingShape" mc:Ignorable="w14 w15 w16se w16cid w16 w16cex wp14">
+<w:ftr xmlns:wpc="http://schemas.microsoft.com/office/word/2010/wordprocessingCanvas" xmlns:cx="http://schemas.microsoft.com/office/drawing/2014/chartex" xmlns:cx1="http://schemas.microsoft.com/office/drawing/2015/9/8/chartex" xmlns:cx2="http://schemas.microsoft.com/office/drawing/2015/10/21/chartex" xmlns:cx3="http://schemas.microsoft.com/office/drawing/2016/5/9/chartex" xmlns:cx4="http://schemas.microsoft.com/office/drawing/2016/5/10/chartex" xmlns:cx5="http://schemas.microsoft.com/office/drawing/2016/5/11/chartex" xmlns:cx6="http://schemas.microsoft.com/office/drawing/2016/5/12/chartex" xmlns:cx7="http://schemas.microsoft.com/office/drawing/2016/5/13/chartex" xmlns:cx8="http://schemas.microsoft.com/office/drawing/2016/5/14/chartex" xmlns:mc="http://schemas.openxmlformats.org/markup-compatibility/2006" xmlns:aink="http://schemas.microsoft.com/office/drawing/2016/ink" xmlns:am3d="http://schemas.microsoft.com/office/drawing/2017/model3d" xmlns:o="urn:schemas-microsoft-com:office:office" xmlns:r="http://schemas.openxmlformats.org/officeDocument/2006/relationships" xmlns:m="http://schemas.openxmlformats.org/officeDocument/2006/math" xmlns:v="urn:schemas-microsoft-com:vml" xmlns:wp14="http://schemas.microsoft.com/office/word/2010/wordprocessingDrawing" xmlns:wp="http://schemas.openxmlformats.org/drawingml/2006/wordprocessingDrawing" xmlns:w10="urn:schemas-microsoft-com:office:word" xmlns:w="http://schemas.openxmlformats.org/wordprocessingml/2006/main" xmlns:w14="http://schemas.microsoft.com/office/word/2010/wordml" xmlns:w15="http://schemas.microsoft.com/office/word/2012/wordml" xmlns:w16cid="http://schemas.microsoft.com/office/word/2016/wordml/cid" xmlns:w16se="http://schemas.microsoft.com/office/word/2015/wordml/symex" xmlns:wpg="http://schemas.microsoft.com/office/word/2010/wordprocessingGroup" xmlns:wpi="http://schemas.microsoft.com/office/word/2010/wordprocessingInk" xmlns:wne="http://schemas.microsoft.com/office/word/2006/wordml" xmlns:wps="http://schemas.microsoft.com/office/word/2010/wordprocessingShape" mc:Ignorable="w14 w15 w16se w16cid wp14">
   <w:sdt>
     <w:sdtPr>
       <w:id w:val="181509771"/>
@@ -3187,7 +3223,7 @@
 </file>
 
 <file path=word/footer6.xml><?xml version="1.0" encoding="utf-8"?>
-<w:ftr xmlns:wpc="http://schemas.microsoft.com/office/word/2010/wordprocessingCanvas" xmlns:cx="http://schemas.microsoft.com/office/drawing/2014/chartex" xmlns:cx1="http://schemas.microsoft.com/office/drawing/2015/9/8/chartex" xmlns:cx2="http://schemas.microsoft.com/office/drawing/2015/10/21/chartex" xmlns:cx3="http://schemas.microsoft.com/office/drawing/2016/5/9/chartex" xmlns:cx4="http://schemas.microsoft.com/office/drawing/2016/5/10/chartex" xmlns:cx5="http://schemas.microsoft.com/office/drawing/2016/5/11/chartex" xmlns:cx6="http://schemas.microsoft.com/office/drawing/2016/5/12/chartex" xmlns:cx7="http://schemas.microsoft.com/office/drawing/2016/5/13/chartex" xmlns:cx8="http://schemas.microsoft.com/office/drawing/2016/5/14/chartex" xmlns:mc="http://schemas.openxmlformats.org/markup-compatibility/2006" xmlns:aink="http://schemas.microsoft.com/office/drawing/2016/ink" xmlns:am3d="http://schemas.microsoft.com/office/drawing/2017/model3d" xmlns:o="urn:schemas-microsoft-com:office:office" xmlns:r="http://schemas.openxmlformats.org/officeDocument/2006/relationships" xmlns:m="http://schemas.openxmlformats.org/officeDocument/2006/math" xmlns:v="urn:schemas-microsoft-com:vml" xmlns:wp14="http://schemas.microsoft.com/office/word/2010/wordprocessingDrawing" xmlns:wp="http://schemas.openxmlformats.org/drawingml/2006/wordprocessingDrawing" xmlns:w10="urn:schemas-microsoft-com:office:word" xmlns:w="http://schemas.openxmlformats.org/wordprocessingml/2006/main" xmlns:w14="http://schemas.microsoft.com/office/word/2010/wordml" xmlns:w15="http://schemas.microsoft.com/office/word/2012/wordml" xmlns:w16cex="http://schemas.microsoft.com/office/word/2018/wordml/cex" xmlns:w16cid="http://schemas.microsoft.com/office/word/2016/wordml/cid" xmlns:w16="http://schemas.microsoft.com/office/word/2018/wordml" xmlns:w16se="http://schemas.microsoft.com/office/word/2015/wordml/symex" xmlns:wpg="http://schemas.microsoft.com/office/word/2010/wordprocessingGroup" xmlns:wpi="http://schemas.microsoft.com/office/word/2010/wordprocessingInk" xmlns:wne="http://schemas.microsoft.com/office/word/2006/wordml" xmlns:wps="http://schemas.microsoft.com/office/word/2010/wordprocessingShape" mc:Ignorable="w14 w15 w16se w16cid w16 w16cex wp14">
+<w:ftr xmlns:wpc="http://schemas.microsoft.com/office/word/2010/wordprocessingCanvas" xmlns:cx="http://schemas.microsoft.com/office/drawing/2014/chartex" xmlns:cx1="http://schemas.microsoft.com/office/drawing/2015/9/8/chartex" xmlns:cx2="http://schemas.microsoft.com/office/drawing/2015/10/21/chartex" xmlns:cx3="http://schemas.microsoft.com/office/drawing/2016/5/9/chartex" xmlns:cx4="http://schemas.microsoft.com/office/drawing/2016/5/10/chartex" xmlns:cx5="http://schemas.microsoft.com/office/drawing/2016/5/11/chartex" xmlns:cx6="http://schemas.microsoft.com/office/drawing/2016/5/12/chartex" xmlns:cx7="http://schemas.microsoft.com/office/drawing/2016/5/13/chartex" xmlns:cx8="http://schemas.microsoft.com/office/drawing/2016/5/14/chartex" xmlns:mc="http://schemas.openxmlformats.org/markup-compatibility/2006" xmlns:aink="http://schemas.microsoft.com/office/drawing/2016/ink" xmlns:am3d="http://schemas.microsoft.com/office/drawing/2017/model3d" xmlns:o="urn:schemas-microsoft-com:office:office" xmlns:r="http://schemas.openxmlformats.org/officeDocument/2006/relationships" xmlns:m="http://schemas.openxmlformats.org/officeDocument/2006/math" xmlns:v="urn:schemas-microsoft-com:vml" xmlns:wp14="http://schemas.microsoft.com/office/word/2010/wordprocessingDrawing" xmlns:wp="http://schemas.openxmlformats.org/drawingml/2006/wordprocessingDrawing" xmlns:w10="urn:schemas-microsoft-com:office:word" xmlns:w="http://schemas.openxmlformats.org/wordprocessingml/2006/main" xmlns:w14="http://schemas.microsoft.com/office/word/2010/wordml" xmlns:w15="http://schemas.microsoft.com/office/word/2012/wordml" xmlns:w16cid="http://schemas.microsoft.com/office/word/2016/wordml/cid" xmlns:w16se="http://schemas.microsoft.com/office/word/2015/wordml/symex" xmlns:wpg="http://schemas.microsoft.com/office/word/2010/wordprocessingGroup" xmlns:wpi="http://schemas.microsoft.com/office/word/2010/wordprocessingInk" xmlns:wne="http://schemas.microsoft.com/office/word/2006/wordml" xmlns:wps="http://schemas.microsoft.com/office/word/2010/wordprocessingShape" mc:Ignorable="w14 w15 w16se w16cid wp14">
   <w:sdt>
     <w:sdtPr>
       <w:id w:val="181509772"/>
@@ -3245,7 +3281,7 @@
 </file>
 
 <file path=word/footer7.xml><?xml version="1.0" encoding="utf-8"?>
-<w:ftr xmlns:wpc="http://schemas.microsoft.com/office/word/2010/wordprocessingCanvas" xmlns:cx="http://schemas.microsoft.com/office/drawing/2014/chartex" xmlns:cx1="http://schemas.microsoft.com/office/drawing/2015/9/8/chartex" xmlns:cx2="http://schemas.microsoft.com/office/drawing/2015/10/21/chartex" xmlns:cx3="http://schemas.microsoft.com/office/drawing/2016/5/9/chartex" xmlns:cx4="http://schemas.microsoft.com/office/drawing/2016/5/10/chartex" xmlns:cx5="http://schemas.microsoft.com/office/drawing/2016/5/11/chartex" xmlns:cx6="http://schemas.microsoft.com/office/drawing/2016/5/12/chartex" xmlns:cx7="http://schemas.microsoft.com/office/drawing/2016/5/13/chartex" xmlns:cx8="http://schemas.microsoft.com/office/drawing/2016/5/14/chartex" xmlns:mc="http://schemas.openxmlformats.org/markup-compatibility/2006" xmlns:aink="http://schemas.microsoft.com/office/drawing/2016/ink" xmlns:am3d="http://schemas.microsoft.com/office/drawing/2017/model3d" xmlns:o="urn:schemas-microsoft-com:office:office" xmlns:r="http://schemas.openxmlformats.org/officeDocument/2006/relationships" xmlns:m="http://schemas.openxmlformats.org/officeDocument/2006/math" xmlns:v="urn:schemas-microsoft-com:vml" xmlns:wp14="http://schemas.microsoft.com/office/word/2010/wordprocessingDrawing" xmlns:wp="http://schemas.openxmlformats.org/drawingml/2006/wordprocessingDrawing" xmlns:w10="urn:schemas-microsoft-com:office:word" xmlns:w="http://schemas.openxmlformats.org/wordprocessingml/2006/main" xmlns:w14="http://schemas.microsoft.com/office/word/2010/wordml" xmlns:w15="http://schemas.microsoft.com/office/word/2012/wordml" xmlns:w16cex="http://schemas.microsoft.com/office/word/2018/wordml/cex" xmlns:w16cid="http://schemas.microsoft.com/office/word/2016/wordml/cid" xmlns:w16="http://schemas.microsoft.com/office/word/2018/wordml" xmlns:w16se="http://schemas.microsoft.com/office/word/2015/wordml/symex" xmlns:wpg="http://schemas.microsoft.com/office/word/2010/wordprocessingGroup" xmlns:wpi="http://schemas.microsoft.com/office/word/2010/wordprocessingInk" xmlns:wne="http://schemas.microsoft.com/office/word/2006/wordml" xmlns:wps="http://schemas.microsoft.com/office/word/2010/wordprocessingShape" mc:Ignorable="w14 w15 w16se w16cid w16 w16cex wp14">
+<w:ftr xmlns:wpc="http://schemas.microsoft.com/office/word/2010/wordprocessingCanvas" xmlns:cx="http://schemas.microsoft.com/office/drawing/2014/chartex" xmlns:cx1="http://schemas.microsoft.com/office/drawing/2015/9/8/chartex" xmlns:cx2="http://schemas.microsoft.com/office/drawing/2015/10/21/chartex" xmlns:cx3="http://schemas.microsoft.com/office/drawing/2016/5/9/chartex" xmlns:cx4="http://schemas.microsoft.com/office/drawing/2016/5/10/chartex" xmlns:cx5="http://schemas.microsoft.com/office/drawing/2016/5/11/chartex" xmlns:cx6="http://schemas.microsoft.com/office/drawing/2016/5/12/chartex" xmlns:cx7="http://schemas.microsoft.com/office/drawing/2016/5/13/chartex" xmlns:cx8="http://schemas.microsoft.com/office/drawing/2016/5/14/chartex" xmlns:mc="http://schemas.openxmlformats.org/markup-compatibility/2006" xmlns:aink="http://schemas.microsoft.com/office/drawing/2016/ink" xmlns:am3d="http://schemas.microsoft.com/office/drawing/2017/model3d" xmlns:o="urn:schemas-microsoft-com:office:office" xmlns:r="http://schemas.openxmlformats.org/officeDocument/2006/relationships" xmlns:m="http://schemas.openxmlformats.org/officeDocument/2006/math" xmlns:v="urn:schemas-microsoft-com:vml" xmlns:wp14="http://schemas.microsoft.com/office/word/2010/wordprocessingDrawing" xmlns:wp="http://schemas.openxmlformats.org/drawingml/2006/wordprocessingDrawing" xmlns:w10="urn:schemas-microsoft-com:office:word" xmlns:w="http://schemas.openxmlformats.org/wordprocessingml/2006/main" xmlns:w14="http://schemas.microsoft.com/office/word/2010/wordml" xmlns:w15="http://schemas.microsoft.com/office/word/2012/wordml" xmlns:w16cid="http://schemas.microsoft.com/office/word/2016/wordml/cid" xmlns:w16se="http://schemas.microsoft.com/office/word/2015/wordml/symex" xmlns:wpg="http://schemas.microsoft.com/office/word/2010/wordprocessingGroup" xmlns:wpi="http://schemas.microsoft.com/office/word/2010/wordprocessingInk" xmlns:wne="http://schemas.microsoft.com/office/word/2006/wordml" xmlns:wps="http://schemas.microsoft.com/office/word/2010/wordprocessingShape" mc:Ignorable="w14 w15 w16se w16cid wp14">
   <w:p>
     <w:pPr>
       <w:pStyle w:val="Footer"/>
@@ -3255,7 +3291,7 @@
 </file>
 
 <file path=word/footer8.xml><?xml version="1.0" encoding="utf-8"?>
-<w:ftr xmlns:wpc="http://schemas.microsoft.com/office/word/2010/wordprocessingCanvas" xmlns:cx="http://schemas.microsoft.com/office/drawing/2014/chartex" xmlns:cx1="http://schemas.microsoft.com/office/drawing/2015/9/8/chartex" xmlns:cx2="http://schemas.microsoft.com/office/drawing/2015/10/21/chartex" xmlns:cx3="http://schemas.microsoft.com/office/drawing/2016/5/9/chartex" xmlns:cx4="http://schemas.microsoft.com/office/drawing/2016/5/10/chartex" xmlns:cx5="http://schemas.microsoft.com/office/drawing/2016/5/11/chartex" xmlns:cx6="http://schemas.microsoft.com/office/drawing/2016/5/12/chartex" xmlns:cx7="http://schemas.microsoft.com/office/drawing/2016/5/13/chartex" xmlns:cx8="http://schemas.microsoft.com/office/drawing/2016/5/14/chartex" xmlns:mc="http://schemas.openxmlformats.org/markup-compatibility/2006" xmlns:aink="http://schemas.microsoft.com/office/drawing/2016/ink" xmlns:am3d="http://schemas.microsoft.com/office/drawing/2017/model3d" xmlns:o="urn:schemas-microsoft-com:office:office" xmlns:r="http://schemas.openxmlformats.org/officeDocument/2006/relationships" xmlns:m="http://schemas.openxmlformats.org/officeDocument/2006/math" xmlns:v="urn:schemas-microsoft-com:vml" xmlns:wp14="http://schemas.microsoft.com/office/word/2010/wordprocessingDrawing" xmlns:wp="http://schemas.openxmlformats.org/drawingml/2006/wordprocessingDrawing" xmlns:w10="urn:schemas-microsoft-com:office:word" xmlns:w="http://schemas.openxmlformats.org/wordprocessingml/2006/main" xmlns:w14="http://schemas.microsoft.com/office/word/2010/wordml" xmlns:w15="http://schemas.microsoft.com/office/word/2012/wordml" xmlns:w16cex="http://schemas.microsoft.com/office/word/2018/wordml/cex" xmlns:w16cid="http://schemas.microsoft.com/office/word/2016/wordml/cid" xmlns:w16="http://schemas.microsoft.com/office/word/2018/wordml" xmlns:w16se="http://schemas.microsoft.com/office/word/2015/wordml/symex" xmlns:wpg="http://schemas.microsoft.com/office/word/2010/wordprocessingGroup" xmlns:wpi="http://schemas.microsoft.com/office/word/2010/wordprocessingInk" xmlns:wne="http://schemas.microsoft.com/office/word/2006/wordml" xmlns:wps="http://schemas.microsoft.com/office/word/2010/wordprocessingShape" mc:Ignorable="w14 w15 w16se w16cid w16 w16cex wp14">
+<w:ftr xmlns:wpc="http://schemas.microsoft.com/office/word/2010/wordprocessingCanvas" xmlns:cx="http://schemas.microsoft.com/office/drawing/2014/chartex" xmlns:cx1="http://schemas.microsoft.com/office/drawing/2015/9/8/chartex" xmlns:cx2="http://schemas.microsoft.com/office/drawing/2015/10/21/chartex" xmlns:cx3="http://schemas.microsoft.com/office/drawing/2016/5/9/chartex" xmlns:cx4="http://schemas.microsoft.com/office/drawing/2016/5/10/chartex" xmlns:cx5="http://schemas.microsoft.com/office/drawing/2016/5/11/chartex" xmlns:cx6="http://schemas.microsoft.com/office/drawing/2016/5/12/chartex" xmlns:cx7="http://schemas.microsoft.com/office/drawing/2016/5/13/chartex" xmlns:cx8="http://schemas.microsoft.com/office/drawing/2016/5/14/chartex" xmlns:mc="http://schemas.openxmlformats.org/markup-compatibility/2006" xmlns:aink="http://schemas.microsoft.com/office/drawing/2016/ink" xmlns:am3d="http://schemas.microsoft.com/office/drawing/2017/model3d" xmlns:o="urn:schemas-microsoft-com:office:office" xmlns:r="http://schemas.openxmlformats.org/officeDocument/2006/relationships" xmlns:m="http://schemas.openxmlformats.org/officeDocument/2006/math" xmlns:v="urn:schemas-microsoft-com:vml" xmlns:wp14="http://schemas.microsoft.com/office/word/2010/wordprocessingDrawing" xmlns:wp="http://schemas.openxmlformats.org/drawingml/2006/wordprocessingDrawing" xmlns:w10="urn:schemas-microsoft-com:office:word" xmlns:w="http://schemas.openxmlformats.org/wordprocessingml/2006/main" xmlns:w14="http://schemas.microsoft.com/office/word/2010/wordml" xmlns:w15="http://schemas.microsoft.com/office/word/2012/wordml" xmlns:w16cid="http://schemas.microsoft.com/office/word/2016/wordml/cid" xmlns:w16se="http://schemas.microsoft.com/office/word/2015/wordml/symex" xmlns:wpg="http://schemas.microsoft.com/office/word/2010/wordprocessingGroup" xmlns:wpi="http://schemas.microsoft.com/office/word/2010/wordprocessingInk" xmlns:wne="http://schemas.microsoft.com/office/word/2006/wordml" xmlns:wps="http://schemas.microsoft.com/office/word/2010/wordprocessingShape" mc:Ignorable="w14 w15 w16se w16cid wp14">
   <w:p>
     <w:pPr>
       <w:pStyle w:val="Footer"/>
@@ -3271,7 +3307,7 @@
 </file>
 
 <file path=word/footnotes.xml><?xml version="1.0" encoding="utf-8"?>
-<w:footnotes xmlns:wpc="http://schemas.microsoft.com/office/word/2010/wordprocessingCanvas" xmlns:cx="http://schemas.microsoft.com/office/drawing/2014/chartex" xmlns:cx1="http://schemas.microsoft.com/office/drawing/2015/9/8/chartex" xmlns:cx2="http://schemas.microsoft.com/office/drawing/2015/10/21/chartex" xmlns:cx3="http://schemas.microsoft.com/office/drawing/2016/5/9/chartex" xmlns:cx4="http://schemas.microsoft.com/office/drawing/2016/5/10/chartex" xmlns:cx5="http://schemas.microsoft.com/office/drawing/2016/5/11/chartex" xmlns:cx6="http://schemas.microsoft.com/office/drawing/2016/5/12/chartex" xmlns:cx7="http://schemas.microsoft.com/office/drawing/2016/5/13/chartex" xmlns:cx8="http://schemas.microsoft.com/office/drawing/2016/5/14/chartex" xmlns:mc="http://schemas.openxmlformats.org/markup-compatibility/2006" xmlns:aink="http://schemas.microsoft.com/office/drawing/2016/ink" xmlns:am3d="http://schemas.microsoft.com/office/drawing/2017/model3d" xmlns:o="urn:schemas-microsoft-com:office:office" xmlns:r="http://schemas.openxmlformats.org/officeDocument/2006/relationships" xmlns:m="http://schemas.openxmlformats.org/officeDocument/2006/math" xmlns:v="urn:schemas-microsoft-com:vml" xmlns:wp14="http://schemas.microsoft.com/office/word/2010/wordprocessingDrawing" xmlns:wp="http://schemas.openxmlformats.org/drawingml/2006/wordprocessingDrawing" xmlns:w10="urn:schemas-microsoft-com:office:word" xmlns:w="http://schemas.openxmlformats.org/wordprocessingml/2006/main" xmlns:w14="http://schemas.microsoft.com/office/word/2010/wordml" xmlns:w15="http://schemas.microsoft.com/office/word/2012/wordml" xmlns:w16cex="http://schemas.microsoft.com/office/word/2018/wordml/cex" xmlns:w16cid="http://schemas.microsoft.com/office/word/2016/wordml/cid" xmlns:w16="http://schemas.microsoft.com/office/word/2018/wordml" xmlns:w16se="http://schemas.microsoft.com/office/word/2015/wordml/symex" xmlns:wpg="http://schemas.microsoft.com/office/word/2010/wordprocessingGroup" xmlns:wpi="http://schemas.microsoft.com/office/word/2010/wordprocessingInk" xmlns:wne="http://schemas.microsoft.com/office/word/2006/wordml" xmlns:wps="http://schemas.microsoft.com/office/word/2010/wordprocessingShape" mc:Ignorable="w14 w15 w16se w16cid w16 w16cex wp14">
+<w:footnotes xmlns:wpc="http://schemas.microsoft.com/office/word/2010/wordprocessingCanvas" xmlns:cx="http://schemas.microsoft.com/office/drawing/2014/chartex" xmlns:cx1="http://schemas.microsoft.com/office/drawing/2015/9/8/chartex" xmlns:cx2="http://schemas.microsoft.com/office/drawing/2015/10/21/chartex" xmlns:cx3="http://schemas.microsoft.com/office/drawing/2016/5/9/chartex" xmlns:cx4="http://schemas.microsoft.com/office/drawing/2016/5/10/chartex" xmlns:cx5="http://schemas.microsoft.com/office/drawing/2016/5/11/chartex" xmlns:cx6="http://schemas.microsoft.com/office/drawing/2016/5/12/chartex" xmlns:cx7="http://schemas.microsoft.com/office/drawing/2016/5/13/chartex" xmlns:cx8="http://schemas.microsoft.com/office/drawing/2016/5/14/chartex" xmlns:mc="http://schemas.openxmlformats.org/markup-compatibility/2006" xmlns:aink="http://schemas.microsoft.com/office/drawing/2016/ink" xmlns:am3d="http://schemas.microsoft.com/office/drawing/2017/model3d" xmlns:o="urn:schemas-microsoft-com:office:office" xmlns:r="http://schemas.openxmlformats.org/officeDocument/2006/relationships" xmlns:m="http://schemas.openxmlformats.org/officeDocument/2006/math" xmlns:v="urn:schemas-microsoft-com:vml" xmlns:wp14="http://schemas.microsoft.com/office/word/2010/wordprocessingDrawing" xmlns:wp="http://schemas.openxmlformats.org/drawingml/2006/wordprocessingDrawing" xmlns:w10="urn:schemas-microsoft-com:office:word" xmlns:w="http://schemas.openxmlformats.org/wordprocessingml/2006/main" xmlns:w14="http://schemas.microsoft.com/office/word/2010/wordml" xmlns:w15="http://schemas.microsoft.com/office/word/2012/wordml" xmlns:w16cid="http://schemas.microsoft.com/office/word/2016/wordml/cid" xmlns:w16se="http://schemas.microsoft.com/office/word/2015/wordml/symex" xmlns:wpg="http://schemas.microsoft.com/office/word/2010/wordprocessingGroup" xmlns:wpi="http://schemas.microsoft.com/office/word/2010/wordprocessingInk" xmlns:wne="http://schemas.microsoft.com/office/word/2006/wordml" xmlns:wps="http://schemas.microsoft.com/office/word/2010/wordprocessingShape" mc:Ignorable="w14 w15 w16se w16cid wp14">
   <w:footnote w:type="separator" w:id="-1">
     <w:p>
       <w:pPr>
@@ -3296,7 +3332,7 @@
 </file>
 
 <file path=word/numbering.xml><?xml version="1.0" encoding="utf-8"?>
-<w:numbering xmlns:wpc="http://schemas.microsoft.com/office/word/2010/wordprocessingCanvas" xmlns:cx="http://schemas.microsoft.com/office/drawing/2014/chartex" xmlns:cx1="http://schemas.microsoft.com/office/drawing/2015/9/8/chartex" xmlns:cx2="http://schemas.microsoft.com/office/drawing/2015/10/21/chartex" xmlns:cx3="http://schemas.microsoft.com/office/drawing/2016/5/9/chartex" xmlns:cx4="http://schemas.microsoft.com/office/drawing/2016/5/10/chartex" xmlns:cx5="http://schemas.microsoft.com/office/drawing/2016/5/11/chartex" xmlns:cx6="http://schemas.microsoft.com/office/drawing/2016/5/12/chartex" xmlns:cx7="http://schemas.microsoft.com/office/drawing/2016/5/13/chartex" xmlns:cx8="http://schemas.microsoft.com/office/drawing/2016/5/14/chartex" xmlns:mc="http://schemas.openxmlformats.org/markup-compatibility/2006" xmlns:aink="http://schemas.microsoft.com/office/drawing/2016/ink" xmlns:am3d="http://schemas.microsoft.com/office/drawing/2017/model3d" xmlns:o="urn:schemas-microsoft-com:office:office" xmlns:r="http://schemas.openxmlformats.org/officeDocument/2006/relationships" xmlns:m="http://schemas.openxmlformats.org/officeDocument/2006/math" xmlns:v="urn:schemas-microsoft-com:vml" xmlns:wp14="http://schemas.microsoft.com/office/word/2010/wordprocessingDrawing" xmlns:wp="http://schemas.openxmlformats.org/drawingml/2006/wordprocessingDrawing" xmlns:w10="urn:schemas-microsoft-com:office:word" xmlns:w="http://schemas.openxmlformats.org/wordprocessingml/2006/main" xmlns:w14="http://schemas.microsoft.com/office/word/2010/wordml" xmlns:w15="http://schemas.microsoft.com/office/word/2012/wordml" xmlns:w16cex="http://schemas.microsoft.com/office/word/2018/wordml/cex" xmlns:w16cid="http://schemas.microsoft.com/office/word/2016/wordml/cid" xmlns:w16="http://schemas.microsoft.com/office/word/2018/wordml" xmlns:w16se="http://schemas.microsoft.com/office/word/2015/wordml/symex" xmlns:wpg="http://schemas.microsoft.com/office/word/2010/wordprocessingGroup" xmlns:wpi="http://schemas.microsoft.com/office/word/2010/wordprocessingInk" xmlns:wne="http://schemas.microsoft.com/office/word/2006/wordml" xmlns:wps="http://schemas.microsoft.com/office/word/2010/wordprocessingShape" mc:Ignorable="w14 w15 w16se w16cid w16 w16cex wp14">
+<w:numbering xmlns:wpc="http://schemas.microsoft.com/office/word/2010/wordprocessingCanvas" xmlns:cx="http://schemas.microsoft.com/office/drawing/2014/chartex" xmlns:cx1="http://schemas.microsoft.com/office/drawing/2015/9/8/chartex" xmlns:cx2="http://schemas.microsoft.com/office/drawing/2015/10/21/chartex" xmlns:cx3="http://schemas.microsoft.com/office/drawing/2016/5/9/chartex" xmlns:cx4="http://schemas.microsoft.com/office/drawing/2016/5/10/chartex" xmlns:cx5="http://schemas.microsoft.com/office/drawing/2016/5/11/chartex" xmlns:cx6="http://schemas.microsoft.com/office/drawing/2016/5/12/chartex" xmlns:cx7="http://schemas.microsoft.com/office/drawing/2016/5/13/chartex" xmlns:cx8="http://schemas.microsoft.com/office/drawing/2016/5/14/chartex" xmlns:mc="http://schemas.openxmlformats.org/markup-compatibility/2006" xmlns:aink="http://schemas.microsoft.com/office/drawing/2016/ink" xmlns:am3d="http://schemas.microsoft.com/office/drawing/2017/model3d" xmlns:o="urn:schemas-microsoft-com:office:office" xmlns:r="http://schemas.openxmlformats.org/officeDocument/2006/relationships" xmlns:m="http://schemas.openxmlformats.org/officeDocument/2006/math" xmlns:v="urn:schemas-microsoft-com:vml" xmlns:wp14="http://schemas.microsoft.com/office/word/2010/wordprocessingDrawing" xmlns:wp="http://schemas.openxmlformats.org/drawingml/2006/wordprocessingDrawing" xmlns:w10="urn:schemas-microsoft-com:office:word" xmlns:w="http://schemas.openxmlformats.org/wordprocessingml/2006/main" xmlns:w14="http://schemas.microsoft.com/office/word/2010/wordml" xmlns:w15="http://schemas.microsoft.com/office/word/2012/wordml" xmlns:w16cid="http://schemas.microsoft.com/office/word/2016/wordml/cid" xmlns:w16se="http://schemas.microsoft.com/office/word/2015/wordml/symex" xmlns:wpg="http://schemas.microsoft.com/office/word/2010/wordprocessingGroup" xmlns:wpi="http://schemas.microsoft.com/office/word/2010/wordprocessingInk" xmlns:wne="http://schemas.microsoft.com/office/word/2006/wordml" xmlns:wps="http://schemas.microsoft.com/office/word/2010/wordprocessingShape" mc:Ignorable="w14 w15 w16se w16cid wp14">
   <w:abstractNum w:abstractNumId="0" w15:restartNumberingAfterBreak="0">
     <w:nsid w:val="FFFFFF82"/>
     <w:multiLevelType w:val="singleLevel"/>
@@ -7355,7 +7391,7 @@
 </file>
 
 <file path=word/styles.xml><?xml version="1.0" encoding="utf-8"?>
-<w:styles xmlns:mc="http://schemas.openxmlformats.org/markup-compatibility/2006" xmlns:r="http://schemas.openxmlformats.org/officeDocument/2006/relationships" xmlns:w="http://schemas.openxmlformats.org/wordprocessingml/2006/main" xmlns:w14="http://schemas.microsoft.com/office/word/2010/wordml" xmlns:w15="http://schemas.microsoft.com/office/word/2012/wordml" xmlns:w16cex="http://schemas.microsoft.com/office/word/2018/wordml/cex" xmlns:w16cid="http://schemas.microsoft.com/office/word/2016/wordml/cid" xmlns:w16="http://schemas.microsoft.com/office/word/2018/wordml" xmlns:w16se="http://schemas.microsoft.com/office/word/2015/wordml/symex" mc:Ignorable="w14 w15 w16se w16cid w16 w16cex">
+<w:styles xmlns:mc="http://schemas.openxmlformats.org/markup-compatibility/2006" xmlns:r="http://schemas.openxmlformats.org/officeDocument/2006/relationships" xmlns:w="http://schemas.openxmlformats.org/wordprocessingml/2006/main" xmlns:w14="http://schemas.microsoft.com/office/word/2010/wordml" xmlns:w15="http://schemas.microsoft.com/office/word/2012/wordml" xmlns:w16cid="http://schemas.microsoft.com/office/word/2016/wordml/cid" xmlns:w16se="http://schemas.microsoft.com/office/word/2015/wordml/symex" mc:Ignorable="w14 w15 w16se w16cid">
   <w:docDefaults>
     <w:rPrDefault>
       <w:rPr>
@@ -8895,7 +8931,7 @@
 </file>
 
 <file path=customXml/itemProps1.xml><?xml version="1.0" encoding="utf-8"?>
-<ds:datastoreItem xmlns:ds="http://schemas.openxmlformats.org/officeDocument/2006/customXml" ds:itemID="{4AE1B8D9-0D5E-49A4-9117-DECE59D71056}">
+<ds:datastoreItem xmlns:ds="http://schemas.openxmlformats.org/officeDocument/2006/customXml" ds:itemID="{BCC7CFD1-BCB6-4AAD-88D7-96563152EDF7}">
   <ds:schemaRefs>
     <ds:schemaRef ds:uri="http://schemas.openxmlformats.org/officeDocument/2006/bibliography"/>
   </ds:schemaRefs>

</xml_diff>